<commit_message>
Modi dans les CIR
</commit_message>
<xml_diff>
--- a/Cycle_10_Resoudre_EssuieGlace/TP-EssuieGlace.docx
+++ b/Cycle_10_Resoudre_EssuieGlace/TP-EssuieGlace.docx
@@ -1,6 +1,6 @@
 
 <file path=word/document.xml><?xml version="1.0" encoding="utf-8"?>
-<w:document xmlns:ve="http://schemas.openxmlformats.org/markup-compatibility/2006" xmlns:o="urn:schemas-microsoft-com:office:office" xmlns:r="http://schemas.openxmlformats.org/officeDocument/2006/relationships" xmlns:m="http://schemas.openxmlformats.org/officeDocument/2006/math" xmlns:v="urn:schemas-microsoft-com:vml" xmlns:wp="http://schemas.openxmlformats.org/drawingml/2006/wordprocessingDrawing" xmlns:w10="urn:schemas-microsoft-com:office:word" xmlns:w="http://schemas.openxmlformats.org/wordprocessingml/2006/main" xmlns:wne="http://schemas.microsoft.com/office/word/2006/wordml">
+<w:document xmlns:wpc="http://schemas.microsoft.com/office/word/2010/wordprocessingCanvas" xmlns:mc="http://schemas.openxmlformats.org/markup-compatibility/2006" xmlns:o="urn:schemas-microsoft-com:office:office" xmlns:r="http://schemas.openxmlformats.org/officeDocument/2006/relationships" xmlns:m="http://schemas.openxmlformats.org/officeDocument/2006/math" xmlns:v="urn:schemas-microsoft-com:vml" xmlns:wp14="http://schemas.microsoft.com/office/word/2010/wordprocessingDrawing" xmlns:wp="http://schemas.openxmlformats.org/drawingml/2006/wordprocessingDrawing" xmlns:w10="urn:schemas-microsoft-com:office:word" xmlns:w="http://schemas.openxmlformats.org/wordprocessingml/2006/main" xmlns:w14="http://schemas.microsoft.com/office/word/2010/wordml" xmlns:wpg="http://schemas.microsoft.com/office/word/2010/wordprocessingGroup" xmlns:wpi="http://schemas.microsoft.com/office/word/2010/wordprocessingInk" xmlns:wne="http://schemas.microsoft.com/office/word/2006/wordml" xmlns:wps="http://schemas.microsoft.com/office/word/2010/wordprocessingShape" mc:Ignorable="w14 wp14">
   <w:body>
     <w:tbl>
       <w:tblPr>
@@ -16,7 +16,7 @@
           <w:insideV w:val="none" w:sz="0" w:space="0" w:color="auto"/>
         </w:tblBorders>
         <w:tblLayout w:type="fixed"/>
-        <w:tblLook w:val="04A0"/>
+        <w:tblLook w:val="04A0" w:firstRow="1" w:lastRow="0" w:firstColumn="1" w:lastColumn="0" w:noHBand="0" w:noVBand="1"/>
       </w:tblPr>
       <w:tblGrid>
         <w:gridCol w:w="2454"/>
@@ -310,7 +310,7 @@
                           <pic:cNvPicPr/>
                         </pic:nvPicPr>
                         <pic:blipFill>
-                          <a:blip r:embed="rId8"/>
+                          <a:blip r:embed="rId9"/>
                           <a:srcRect/>
                           <a:stretch>
                             <a:fillRect/>
@@ -526,8 +526,8 @@
       <w:pPr>
         <w:jc w:val="left"/>
         <w:sectPr>
-          <w:headerReference w:type="first" r:id="rId9"/>
-          <w:footerReference w:type="first" r:id="rId10"/>
+          <w:headerReference w:type="first" r:id="rId10"/>
+          <w:footerReference w:type="first" r:id="rId11"/>
           <w:pgSz w:w="11906" w:h="16838" w:code="9"/>
           <w:pgMar w:top="709" w:right="1080" w:bottom="709" w:left="1080" w:header="425" w:footer="491" w:gutter="0"/>
           <w:cols w:space="708"/>
@@ -751,10 +751,10 @@
                     </pic:cNvPicPr>
                   </pic:nvPicPr>
                   <pic:blipFill>
-                    <a:blip r:embed="rId11" cstate="print">
+                    <a:blip r:embed="rId12" cstate="print">
                       <a:extLst>
                         <a:ext uri="{28A0092B-C50C-407E-A947-70E740481C1C}">
-                          <a14:useLocalDpi xmlns:a14="http://schemas.microsoft.com/office/drawing/2010/main" xmlns:wps="http://schemas.microsoft.com/office/word/2010/wordprocessingShape" xmlns:wpi="http://schemas.microsoft.com/office/word/2010/wordprocessingInk" xmlns:wpg="http://schemas.microsoft.com/office/word/2010/wordprocessingGroup" xmlns:w14="http://schemas.microsoft.com/office/word/2010/wordml" xmlns:w="http://schemas.openxmlformats.org/wordprocessingml/2006/main" xmlns:w10="urn:schemas-microsoft-com:office:word" xmlns:wp14="http://schemas.microsoft.com/office/word/2010/wordprocessingDrawing" xmlns:v="urn:schemas-microsoft-com:vml" xmlns:o="urn:schemas-microsoft-com:office:office" xmlns:mc="http://schemas.openxmlformats.org/markup-compatibility/2006" xmlns:wpc="http://schemas.microsoft.com/office/word/2010/wordprocessingCanvas" xmlns="" val="0"/>
+                          <a14:useLocalDpi xmlns:a14="http://schemas.microsoft.com/office/drawing/2010/main" val="0"/>
                         </a:ext>
                       </a:extLst>
                     </a:blip>
@@ -824,10 +824,10 @@
                     </pic:cNvPicPr>
                   </pic:nvPicPr>
                   <pic:blipFill>
-                    <a:blip r:embed="rId12" cstate="print">
+                    <a:blip r:embed="rId13" cstate="print">
                       <a:extLst>
                         <a:ext uri="{28A0092B-C50C-407E-A947-70E740481C1C}">
-                          <a14:useLocalDpi xmlns:a14="http://schemas.microsoft.com/office/drawing/2010/main" xmlns:wps="http://schemas.microsoft.com/office/word/2010/wordprocessingShape" xmlns:wpi="http://schemas.microsoft.com/office/word/2010/wordprocessingInk" xmlns:wpg="http://schemas.microsoft.com/office/word/2010/wordprocessingGroup" xmlns:w14="http://schemas.microsoft.com/office/word/2010/wordml" xmlns:w="http://schemas.openxmlformats.org/wordprocessingml/2006/main" xmlns:w10="urn:schemas-microsoft-com:office:word" xmlns:wp14="http://schemas.microsoft.com/office/word/2010/wordprocessingDrawing" xmlns:v="urn:schemas-microsoft-com:vml" xmlns:o="urn:schemas-microsoft-com:office:office" xmlns:mc="http://schemas.openxmlformats.org/markup-compatibility/2006" xmlns:wpc="http://schemas.microsoft.com/office/word/2010/wordprocessingCanvas" xmlns="" val="0"/>
+                          <a14:useLocalDpi xmlns:a14="http://schemas.microsoft.com/office/drawing/2010/main" val="0"/>
                         </a:ext>
                       </a:extLst>
                     </a:blip>
@@ -951,7 +951,7 @@
           <w:insideH w:val="none" w:sz="0" w:space="0" w:color="auto"/>
           <w:insideV w:val="none" w:sz="0" w:space="0" w:color="auto"/>
         </w:tblBorders>
-        <w:tblLook w:val="04A0"/>
+        <w:tblLook w:val="04A0" w:firstRow="1" w:lastRow="0" w:firstColumn="1" w:lastColumn="0" w:noHBand="0" w:noVBand="1"/>
       </w:tblPr>
       <w:tblGrid>
         <w:gridCol w:w="2559"/>
@@ -1082,7 +1082,7 @@
                     </pic:cNvPicPr>
                   </pic:nvPicPr>
                   <pic:blipFill>
-                    <a:blip r:embed="rId13"/>
+                    <a:blip r:embed="rId14"/>
                     <a:srcRect/>
                     <a:stretch>
                       <a:fillRect/>
@@ -1198,7 +1198,7 @@
                     </pic:cNvPicPr>
                   </pic:nvPicPr>
                   <pic:blipFill>
-                    <a:blip r:embed="rId14"/>
+                    <a:blip r:embed="rId15"/>
                     <a:srcRect/>
                     <a:stretch>
                       <a:fillRect/>
@@ -1244,21 +1244,7 @@
         <w:rPr>
           <w:b/>
         </w:rPr>
-        <w:t xml:space="preserve"> 3D dans </w:t>
-      </w:r>
-      <w:proofErr w:type="spellStart"/>
-      <w:r>
-        <w:rPr>
-          <w:b/>
-        </w:rPr>
-        <w:t>SolidWorks</w:t>
-      </w:r>
-      <w:proofErr w:type="spellEnd"/>
-      <w:r>
-        <w:rPr>
-          <w:b/>
-        </w:rPr>
-        <w:t>.</w:t>
+        <w:t xml:space="preserve"> 3D dans SolidWorks.</w:t>
       </w:r>
     </w:p>
     <w:p>
@@ -1407,7 +1393,7 @@
                     </pic:cNvPicPr>
                   </pic:nvPicPr>
                   <pic:blipFill>
-                    <a:blip r:embed="rId15"/>
+                    <a:blip r:embed="rId16"/>
                     <a:srcRect/>
                     <a:stretch>
                       <a:fillRect/>
@@ -1478,7 +1464,7 @@
                     </pic:cNvPicPr>
                   </pic:nvPicPr>
                   <pic:blipFill>
-                    <a:blip r:embed="rId16"/>
+                    <a:blip r:embed="rId17"/>
                     <a:srcRect/>
                     <a:stretch>
                       <a:fillRect/>
@@ -1532,7 +1518,7 @@
                     </pic:cNvPicPr>
                   </pic:nvPicPr>
                   <pic:blipFill>
-                    <a:blip r:embed="rId17"/>
+                    <a:blip r:embed="rId18"/>
                     <a:srcRect/>
                     <a:stretch>
                       <a:fillRect/>
@@ -1688,7 +1674,7 @@
                     </pic:cNvPicPr>
                   </pic:nvPicPr>
                   <pic:blipFill>
-                    <a:blip r:embed="rId18"/>
+                    <a:blip r:embed="rId19"/>
                     <a:srcRect/>
                     <a:stretch>
                       <a:fillRect/>
@@ -1717,8 +1703,13 @@
         </w:drawing>
       </w:r>
       <w:r>
-        <w:t xml:space="preserve"> dans l’onglet évaluer </w:t>
-      </w:r>
+        <w:t xml:space="preserve"> dans l’onglet </w:t>
+      </w:r>
+      <w:proofErr w:type="gramStart"/>
+      <w:r>
+        <w:t xml:space="preserve">évaluer </w:t>
+      </w:r>
+      <w:proofErr w:type="gramEnd"/>
       <w:r>
         <w:rPr>
           <w:noProof/>
@@ -1742,7 +1733,7 @@
                     </pic:cNvPicPr>
                   </pic:nvPicPr>
                   <pic:blipFill>
-                    <a:blip r:embed="rId19"/>
+                    <a:blip r:embed="rId20"/>
                     <a:srcRect/>
                     <a:stretch>
                       <a:fillRect/>
@@ -1868,7 +1859,7 @@
                     </pic:cNvPicPr>
                   </pic:nvPicPr>
                   <pic:blipFill>
-                    <a:blip r:embed="rId20"/>
+                    <a:blip r:embed="rId21"/>
                     <a:srcRect/>
                     <a:stretch>
                       <a:fillRect/>
@@ -1992,7 +1983,7 @@
                     </pic:cNvPicPr>
                   </pic:nvPicPr>
                   <pic:blipFill>
-                    <a:blip r:embed="rId21"/>
+                    <a:blip r:embed="rId22"/>
                     <a:srcRect/>
                     <a:stretch>
                       <a:fillRect/>
@@ -2177,7 +2168,11 @@
         <w:pStyle w:val="titre8"/>
       </w:pPr>
       <w:r>
-        <w:t>Tracer sur le document réponses 1,</w:t>
+        <w:t xml:space="preserve">Tracer sur le document réponses </w:t>
+      </w:r>
+      <w:proofErr w:type="gramStart"/>
+      <w:r>
+        <w:t>1,</w:t>
       </w:r>
       <m:oMath>
         <m:acc>
@@ -2204,7 +2199,11 @@
         </m:acc>
       </m:oMath>
       <w:r>
-        <w:t>. On considérera pour cela que la rotation de 3/0 se fait dans le sens trigonométrique.</w:t>
+        <w:t>.</w:t>
+      </w:r>
+      <w:proofErr w:type="gramEnd"/>
+      <w:r>
+        <w:t xml:space="preserve"> On considérera pour cela que la rotation de 3/0 se fait dans le sens trigonométrique.</w:t>
       </w:r>
     </w:p>
     <w:p/>
@@ -2240,11 +2239,16 @@
         <w:t>afin d’</w:t>
       </w:r>
       <w:r>
-        <w:t>évaluer par la suit</w:t>
+        <w:t xml:space="preserve">évaluer par la </w:t>
+      </w:r>
+      <w:proofErr w:type="gramStart"/>
+      <w:r>
+        <w:t>suit</w:t>
       </w:r>
       <w:r>
         <w:t xml:space="preserve">e </w:t>
       </w:r>
+      <w:proofErr w:type="gramEnd"/>
       <m:oMath>
         <m:d>
           <m:dPr>
@@ -2365,7 +2369,11 @@
         <w:t>54</w:t>
       </w:r>
       <w:r>
-        <w:t>. Une justification sur la copie est attendue. En déduire alors la position exacte de I</w:t>
+        <w:t xml:space="preserve">. Une justification sur la copie est attendue. En déduire alors la position exacte </w:t>
+      </w:r>
+      <w:proofErr w:type="gramStart"/>
+      <w:r>
+        <w:t>de I</w:t>
       </w:r>
       <w:r>
         <w:rPr>
@@ -2373,6 +2381,7 @@
         </w:rPr>
         <w:t>54</w:t>
       </w:r>
+      <w:proofErr w:type="gramEnd"/>
       <w:r>
         <w:t xml:space="preserve">. </w:t>
       </w:r>
@@ -2431,7 +2440,11 @@
         <w:pStyle w:val="titre8"/>
       </w:pPr>
       <w:r>
-        <w:t>A l’aide des questions précédentes, en déduire la position de I</w:t>
+        <w:t xml:space="preserve">A l’aide des questions précédentes, en déduire la position </w:t>
+      </w:r>
+      <w:proofErr w:type="gramStart"/>
+      <w:r>
+        <w:t>de I</w:t>
       </w:r>
       <w:r>
         <w:rPr>
@@ -2439,6 +2452,7 @@
         </w:rPr>
         <w:t>40</w:t>
       </w:r>
+      <w:proofErr w:type="gramEnd"/>
       <w:r>
         <w:t>.</w:t>
       </w:r>
@@ -2487,8 +2501,13 @@
         <w:pStyle w:val="titre8"/>
       </w:pPr>
       <w:r>
-        <w:t xml:space="preserve">Déterminer  graphiquement, en justifiant sur la copie, </w:t>
-      </w:r>
+        <w:t>Déterminer  graphiquement, en justifiant sur la copie</w:t>
+      </w:r>
+      <w:proofErr w:type="gramStart"/>
+      <w:r>
+        <w:t xml:space="preserve">, </w:t>
+      </w:r>
+      <w:proofErr w:type="gramEnd"/>
       <m:oMath>
         <m:acc>
           <m:accPr>
@@ -2609,7 +2628,7 @@
           <w:insideH w:val="none" w:sz="0" w:space="0" w:color="auto"/>
           <w:insideV w:val="none" w:sz="0" w:space="0" w:color="auto"/>
         </w:tblBorders>
-        <w:tblLook w:val="04A0"/>
+        <w:tblLook w:val="04A0" w:firstRow="1" w:lastRow="0" w:firstColumn="1" w:lastColumn="0" w:noHBand="0" w:noVBand="1"/>
       </w:tblPr>
       <w:tblGrid>
         <w:gridCol w:w="2936"/>
@@ -2655,7 +2674,7 @@
                           </pic:cNvPicPr>
                         </pic:nvPicPr>
                         <pic:blipFill>
-                          <a:blip r:embed="rId22"/>
+                          <a:blip r:embed="rId23"/>
                           <a:srcRect/>
                           <a:stretch>
                             <a:fillRect/>
@@ -2701,10 +2720,10 @@
             </w:pPr>
             <w:r>
               <w:object w:dxaOrig="2370" w:dyaOrig="1110">
-                <v:shape id="_x0000_i1028" type="#_x0000_t75" style="width:78.65pt;height:36.9pt" o:ole="">
-                  <v:imagedata r:id="rId23" o:title=""/>
+                <v:shape id="_x0000_i1027" type="#_x0000_t75" style="width:78.65pt;height:36.9pt" o:ole="">
+                  <v:imagedata r:id="rId24" o:title=""/>
                 </v:shape>
-                <o:OLEObject Type="Embed" ProgID="PBrush" ShapeID="_x0000_i1028" DrawAspect="Content" ObjectID="_1488274885" r:id="rId24"/>
+                <o:OLEObject Type="Embed" ProgID="PBrush" ShapeID="_x0000_i1027" DrawAspect="Content" ObjectID="_1488376082" r:id="rId25"/>
               </w:object>
             </w:r>
           </w:p>
@@ -2747,7 +2766,7 @@
                           </pic:cNvPicPr>
                         </pic:nvPicPr>
                         <pic:blipFill>
-                          <a:blip r:embed="rId25"/>
+                          <a:blip r:embed="rId26"/>
                           <a:srcRect/>
                           <a:stretch>
                             <a:fillRect/>
@@ -2950,9 +2969,9 @@
           <w:lang w:eastAsia="fr-FR" w:bidi="ar-SA"/>
         </w:rPr>
         <w:pict>
-          <v:group id="Groupe 22" o:spid="_x0000_s1044" style="width:444pt;height:345.8pt;mso-position-horizontal-relative:char;mso-position-vertical-relative:line" coordorigin="2651,9464" coordsize="8880,6916" o:gfxdata="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">
+          <v:group id="Groupe 22" o:spid="_x0000_s1044" style="width:444pt;height:345.8pt;mso-position-horizontal-relative:char;mso-position-vertical-relative:line" coordorigin="2651,9464" coordsize="8880,6916">
             <v:shape id="Picture 94" o:spid="_x0000_s1045" type="#_x0000_t75" alt="photo12" style="position:absolute;left:2651;top:9570;width:6810;height:6810;visibility:visible;mso-wrap-style:square" o:gfxdata="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">
-              <v:imagedata r:id="rId26" o:title="photo12" cropbottom="3539f" cropright="11251f" chromakey="white" gain="79922f" blacklevel="5898f"/>
+              <v:imagedata r:id="rId27" o:title="photo12" cropbottom="3539f" cropright="11251f" chromakey="white" gain="79922f" blacklevel="5898f"/>
             </v:shape>
             <v:line id="Line 95" o:spid="_x0000_s1046" style="position:absolute;visibility:visible;mso-wrap-style:square" from="6269,10984" to="6584,11844" o:connectortype="straight" o:gfxdata="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" strokecolor="blue" strokeweight="2.5pt"/>
             <v:oval id="Oval 96" o:spid="_x0000_s1047" style="position:absolute;left:6497;top:11814;width:300;height:300;visibility:visible;mso-wrap-style:square;v-text-anchor:top" o:gfxdata="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" filled="f" strokecolor="blue" strokeweight="2.5pt"/>
@@ -3214,8 +3233,13 @@
     </w:p>
     <w:p>
       <w:r>
-        <w:t xml:space="preserve">Au bâti 0 est associé le repère </w:t>
-      </w:r>
+        <w:t xml:space="preserve">Au bâti 0 est associé le </w:t>
+      </w:r>
+      <w:proofErr w:type="gramStart"/>
+      <w:r>
+        <w:t xml:space="preserve">repère </w:t>
+      </w:r>
+      <w:proofErr w:type="gramEnd"/>
       <w:r>
         <w:rPr>
           <w:rFonts w:ascii="Kabel Bk BT" w:eastAsia="Times New Roman" w:hAnsi="Kabel Bk BT" w:cs="Times New Roman"/>
@@ -3223,10 +3247,10 @@
           <w:szCs w:val="24"/>
         </w:rPr>
         <w:object w:dxaOrig="1080" w:dyaOrig="375">
-          <v:shape id="_x0000_i1030" type="#_x0000_t75" style="width:54.45pt;height:18.75pt" o:ole="">
-            <v:imagedata r:id="rId27" o:title=""/>
+          <v:shape id="_x0000_i1028" type="#_x0000_t75" style="width:54.45pt;height:18.75pt" o:ole="">
+            <v:imagedata r:id="rId28" o:title=""/>
           </v:shape>
-          <o:OLEObject Type="Embed" ProgID="Equation.DSMT4" ShapeID="_x0000_i1030" DrawAspect="Content" ObjectID="_1488274886" r:id="rId28"/>
+          <o:OLEObject Type="Embed" ProgID="Equation.DSMT4" ShapeID="_x0000_i1028" DrawAspect="Content" ObjectID="_1488376083" r:id="rId29"/>
         </w:object>
       </w:r>
       <w:r>
@@ -3235,7 +3259,11 @@
     </w:p>
     <w:p>
       <w:r>
-        <w:t xml:space="preserve">Au balancier 5, on associe le repère </w:t>
+        <w:t xml:space="preserve">Au balancier 5, on associe le </w:t>
+      </w:r>
+      <w:proofErr w:type="gramStart"/>
+      <w:r>
+        <w:t xml:space="preserve">repère </w:t>
       </w:r>
       <w:r>
         <w:rPr>
@@ -3244,10 +3272,10 @@
           <w:szCs w:val="24"/>
         </w:rPr>
         <w:object w:dxaOrig="1245" w:dyaOrig="405">
-          <v:shape id="_x0000_i1031" type="#_x0000_t75" style="width:62.3pt;height:20.55pt" o:ole="">
-            <v:imagedata r:id="rId29" o:title=""/>
+          <v:shape id="_x0000_i1029" type="#_x0000_t75" style="width:62.3pt;height:20.55pt" o:ole="">
+            <v:imagedata r:id="rId30" o:title=""/>
           </v:shape>
-          <o:OLEObject Type="Embed" ProgID="Equation.DSMT4" ShapeID="_x0000_i1031" DrawAspect="Content" ObjectID="_1488274887" r:id="rId30"/>
+          <o:OLEObject Type="Embed" ProgID="Equation.DSMT4" ShapeID="_x0000_i1029" DrawAspect="Content" ObjectID="_1488376084" r:id="rId31"/>
         </w:object>
       </w:r>
       <w:r>
@@ -3260,10 +3288,10 @@
           <w:szCs w:val="24"/>
         </w:rPr>
         <w:object w:dxaOrig="1935" w:dyaOrig="405">
-          <v:shape id="_x0000_i1032" type="#_x0000_t75" style="width:96.8pt;height:20.55pt" o:ole="">
-            <v:imagedata r:id="rId31" o:title=""/>
+          <v:shape id="_x0000_i1030" type="#_x0000_t75" style="width:96.8pt;height:20.55pt" o:ole="">
+            <v:imagedata r:id="rId32" o:title=""/>
           </v:shape>
-          <o:OLEObject Type="Embed" ProgID="Equation.DSMT4" ShapeID="_x0000_i1032" DrawAspect="Content" ObjectID="_1488274888" r:id="rId32"/>
+          <o:OLEObject Type="Embed" ProgID="Equation.DSMT4" ShapeID="_x0000_i1030" DrawAspect="Content" ObjectID="_1488376085" r:id="rId33"/>
         </w:object>
       </w:r>
       <w:r>
@@ -3276,10 +3304,10 @@
           <w:szCs w:val="24"/>
         </w:rPr>
         <w:object w:dxaOrig="480" w:dyaOrig="315">
-          <v:shape id="_x0000_i1033" type="#_x0000_t75" style="width:24.2pt;height:16.35pt" o:ole="">
-            <v:imagedata r:id="rId33" o:title=""/>
+          <v:shape id="_x0000_i1031" type="#_x0000_t75" style="width:24.2pt;height:16.35pt" o:ole="">
+            <v:imagedata r:id="rId34" o:title=""/>
           </v:shape>
-          <o:OLEObject Type="Embed" ProgID="Equation.DSMT4" ShapeID="_x0000_i1033" DrawAspect="Content" ObjectID="_1488274889" r:id="rId34"/>
+          <o:OLEObject Type="Embed" ProgID="Equation.DSMT4" ShapeID="_x0000_i1031" DrawAspect="Content" ObjectID="_1488376086" r:id="rId35"/>
         </w:object>
       </w:r>
       <w:r>
@@ -3288,8 +3316,13 @@
     </w:p>
     <w:p>
       <w:r>
-        <w:t xml:space="preserve">Au pignon 9, on associe le repère </w:t>
-      </w:r>
+        <w:t xml:space="preserve">Au pignon 9, on associe le </w:t>
+      </w:r>
+      <w:proofErr w:type="gramStart"/>
+      <w:r>
+        <w:t xml:space="preserve">repère </w:t>
+      </w:r>
+      <w:proofErr w:type="gramEnd"/>
       <w:r>
         <w:rPr>
           <w:rFonts w:ascii="Kabel Bk BT" w:eastAsia="Times New Roman" w:hAnsi="Kabel Bk BT" w:cs="Times New Roman"/>
@@ -3297,10 +3330,10 @@
           <w:szCs w:val="24"/>
         </w:rPr>
         <w:object w:dxaOrig="1200" w:dyaOrig="405">
-          <v:shape id="_x0000_i1034" type="#_x0000_t75" style="width:60.5pt;height:20.55pt" o:ole="">
-            <v:imagedata r:id="rId35" o:title=""/>
+          <v:shape id="_x0000_i1032" type="#_x0000_t75" style="width:60.5pt;height:20.55pt" o:ole="">
+            <v:imagedata r:id="rId36" o:title=""/>
           </v:shape>
-          <o:OLEObject Type="Embed" ProgID="Equation.DSMT4" ShapeID="_x0000_i1034" DrawAspect="Content" ObjectID="_1488274890" r:id="rId36"/>
+          <o:OLEObject Type="Embed" ProgID="Equation.DSMT4" ShapeID="_x0000_i1032" DrawAspect="Content" ObjectID="_1488376087" r:id="rId37"/>
         </w:object>
       </w:r>
       <w:r>
@@ -3313,10 +3346,10 @@
           <w:szCs w:val="24"/>
         </w:rPr>
         <w:object w:dxaOrig="2040" w:dyaOrig="405">
-          <v:shape id="_x0000_i1035" type="#_x0000_t75" style="width:102.25pt;height:20.55pt" o:ole="">
-            <v:imagedata r:id="rId37" o:title=""/>
+          <v:shape id="_x0000_i1033" type="#_x0000_t75" style="width:102.25pt;height:20.55pt" o:ole="">
+            <v:imagedata r:id="rId38" o:title=""/>
           </v:shape>
-          <o:OLEObject Type="Embed" ProgID="Equation.DSMT4" ShapeID="_x0000_i1035" DrawAspect="Content" ObjectID="_1488274891" r:id="rId38"/>
+          <o:OLEObject Type="Embed" ProgID="Equation.DSMT4" ShapeID="_x0000_i1033" DrawAspect="Content" ObjectID="_1488376088" r:id="rId39"/>
         </w:object>
       </w:r>
       <w:r>
@@ -3334,15 +3367,17 @@
           <w:szCs w:val="24"/>
         </w:rPr>
         <w:object w:dxaOrig="1335" w:dyaOrig="405">
-          <v:shape id="_x0000_i1036" type="#_x0000_t75" style="width:66.55pt;height:20.55pt" o:ole="">
-            <v:imagedata r:id="rId39" o:title=""/>
+          <v:shape id="_x0000_i1034" type="#_x0000_t75" style="width:66.55pt;height:20.55pt" o:ole="">
+            <v:imagedata r:id="rId40" o:title=""/>
           </v:shape>
-          <o:OLEObject Type="Embed" ProgID="Equation.DSMT4" ShapeID="_x0000_i1036" DrawAspect="Content" ObjectID="_1488274892" r:id="rId40"/>
+          <o:OLEObject Type="Embed" ProgID="Equation.DSMT4" ShapeID="_x0000_i1034" DrawAspect="Content" ObjectID="_1488376089" r:id="rId41"/>
         </w:object>
       </w:r>
+      <w:proofErr w:type="gramStart"/>
       <w:r>
         <w:t xml:space="preserve">avec </w:t>
       </w:r>
+      <w:proofErr w:type="gramEnd"/>
       <w:r>
         <w:rPr>
           <w:rFonts w:ascii="Kabel Bk BT" w:eastAsia="Times New Roman" w:hAnsi="Kabel Bk BT" w:cs="Times New Roman"/>
@@ -3350,10 +3385,10 @@
           <w:szCs w:val="24"/>
         </w:rPr>
         <w:object w:dxaOrig="2175" w:dyaOrig="405">
-          <v:shape id="_x0000_i1037" type="#_x0000_t75" style="width:108.3pt;height:20.55pt" o:ole="">
-            <v:imagedata r:id="rId41" o:title=""/>
+          <v:shape id="_x0000_i1035" type="#_x0000_t75" style="width:108.3pt;height:20.55pt" o:ole="">
+            <v:imagedata r:id="rId42" o:title=""/>
           </v:shape>
-          <o:OLEObject Type="Embed" ProgID="Equation.DSMT4" ShapeID="_x0000_i1037" DrawAspect="Content" ObjectID="_1488274893" r:id="rId42"/>
+          <o:OLEObject Type="Embed" ProgID="Equation.DSMT4" ShapeID="_x0000_i1035" DrawAspect="Content" ObjectID="_1488376090" r:id="rId43"/>
         </w:object>
       </w:r>
       <w:r>
@@ -3381,14 +3416,19 @@
           <w:szCs w:val="24"/>
         </w:rPr>
         <w:object w:dxaOrig="960" w:dyaOrig="405">
-          <v:shape id="_x0000_i1038" type="#_x0000_t75" style="width:47.8pt;height:20.55pt" o:ole="">
-            <v:imagedata r:id="rId43" o:title=""/>
+          <v:shape id="_x0000_i1036" type="#_x0000_t75" style="width:47.8pt;height:20.55pt" o:ole="">
+            <v:imagedata r:id="rId44" o:title=""/>
           </v:shape>
-          <o:OLEObject Type="Embed" ProgID="Equation.DSMT4" ShapeID="_x0000_i1038" DrawAspect="Content" ObjectID="_1488274894" r:id="rId44"/>
+          <o:OLEObject Type="Embed" ProgID="Equation.DSMT4" ShapeID="_x0000_i1036" DrawAspect="Content" ObjectID="_1488376091" r:id="rId45"/>
         </w:object>
       </w:r>
-      <w:r>
-        <w:t xml:space="preserve">avec r = </w:t>
+      <w:proofErr w:type="gramStart"/>
+      <w:r>
+        <w:t>avec</w:t>
+      </w:r>
+      <w:proofErr w:type="gramEnd"/>
+      <w:r>
+        <w:t xml:space="preserve"> r = </w:t>
       </w:r>
       <w:smartTag w:uri="urn:schemas-microsoft-com:office:smarttags" w:element="metricconverter">
         <w:smartTagPr>
@@ -3413,14 +3453,19 @@
           <w:szCs w:val="24"/>
         </w:rPr>
         <w:object w:dxaOrig="1080" w:dyaOrig="405">
-          <v:shape id="_x0000_i1039" type="#_x0000_t75" style="width:54.45pt;height:20.55pt" o:ole="">
-            <v:imagedata r:id="rId45" o:title=""/>
+          <v:shape id="_x0000_i1037" type="#_x0000_t75" style="width:54.45pt;height:20.55pt" o:ole="">
+            <v:imagedata r:id="rId46" o:title=""/>
           </v:shape>
-          <o:OLEObject Type="Embed" ProgID="Equation.DSMT4" ShapeID="_x0000_i1039" DrawAspect="Content" ObjectID="_1488274895" r:id="rId46"/>
+          <o:OLEObject Type="Embed" ProgID="Equation.DSMT4" ShapeID="_x0000_i1037" DrawAspect="Content" ObjectID="_1488376092" r:id="rId47"/>
         </w:object>
       </w:r>
-      <w:r>
-        <w:t xml:space="preserve">avec L = </w:t>
+      <w:proofErr w:type="gramStart"/>
+      <w:r>
+        <w:t>avec</w:t>
+      </w:r>
+      <w:proofErr w:type="gramEnd"/>
+      <w:r>
+        <w:t xml:space="preserve"> L = </w:t>
       </w:r>
       <w:smartTag w:uri="urn:schemas-microsoft-com:office:smarttags" w:element="metricconverter">
         <w:smartTagPr>
@@ -3460,8 +3505,13 @@
     </w:p>
     <w:p>
       <w:r>
-        <w:t xml:space="preserve">On donne enfin </w:t>
-      </w:r>
+        <w:t xml:space="preserve">On donne </w:t>
+      </w:r>
+      <w:proofErr w:type="gramStart"/>
+      <w:r>
+        <w:t xml:space="preserve">enfin </w:t>
+      </w:r>
+      <w:proofErr w:type="gramEnd"/>
       <w:r>
         <w:rPr>
           <w:rFonts w:ascii="Kabel Bk BT" w:eastAsia="Times New Roman" w:hAnsi="Kabel Bk BT" w:cs="Times New Roman"/>
@@ -3469,10 +3519,10 @@
           <w:szCs w:val="24"/>
         </w:rPr>
         <w:object w:dxaOrig="1020" w:dyaOrig="405">
-          <v:shape id="_x0000_i1040" type="#_x0000_t75" style="width:50.8pt;height:20.55pt" o:ole="">
-            <v:imagedata r:id="rId47" o:title=""/>
+          <v:shape id="_x0000_i1038" type="#_x0000_t75" style="width:50.8pt;height:20.55pt" o:ole="">
+            <v:imagedata r:id="rId48" o:title=""/>
           </v:shape>
-          <o:OLEObject Type="Embed" ProgID="Equation.DSMT4" ShapeID="_x0000_i1040" DrawAspect="Content" ObjectID="_1488274896" r:id="rId48"/>
+          <o:OLEObject Type="Embed" ProgID="Equation.DSMT4" ShapeID="_x0000_i1038" DrawAspect="Content" ObjectID="_1488376093" r:id="rId49"/>
         </w:object>
       </w:r>
       <w:r>
@@ -3485,10 +3535,10 @@
           <w:szCs w:val="24"/>
         </w:rPr>
         <w:object w:dxaOrig="225" w:dyaOrig="285">
-          <v:shape id="_x0000_i1041" type="#_x0000_t75" style="width:11.5pt;height:13.9pt" o:ole="">
-            <v:imagedata r:id="rId49" o:title=""/>
+          <v:shape id="_x0000_i1039" type="#_x0000_t75" style="width:11.5pt;height:13.9pt" o:ole="">
+            <v:imagedata r:id="rId50" o:title=""/>
           </v:shape>
-          <o:OLEObject Type="Embed" ProgID="Equation.DSMT4" ShapeID="_x0000_i1041" DrawAspect="Content" ObjectID="_1488274897" r:id="rId50"/>
+          <o:OLEObject Type="Embed" ProgID="Equation.DSMT4" ShapeID="_x0000_i1039" DrawAspect="Content" ObjectID="_1488376094" r:id="rId51"/>
         </w:object>
       </w:r>
       <w:r>
@@ -3741,19 +3791,19 @@
               <v:stroke endarrow="block"/>
             </v:line>
             <v:shape id="_x0000_s1105" type="#_x0000_t75" style="position:absolute;left:6771;top:4262;width:200;height:340">
-              <v:imagedata r:id="rId51" o:title=""/>
+              <v:imagedata r:id="rId52" o:title=""/>
             </v:shape>
             <v:shape id="_x0000_s1106" type="#_x0000_t75" style="position:absolute;left:6311;top:3202;width:220;height:380">
-              <v:imagedata r:id="rId52" o:title=""/>
+              <v:imagedata r:id="rId53" o:title=""/>
             </v:shape>
             <v:shape id="_x0000_s1107" type="#_x0000_t75" style="position:absolute;left:6441;top:3762;width:279;height:400">
-              <v:imagedata r:id="rId53" o:title=""/>
+              <v:imagedata r:id="rId54" o:title=""/>
             </v:shape>
             <v:shape id="_x0000_s1108" type="#_x0000_t75" style="position:absolute;left:5611;top:3372;width:300;height:400">
-              <v:imagedata r:id="rId54" o:title=""/>
+              <v:imagedata r:id="rId55" o:title=""/>
             </v:shape>
             <v:shape id="_x0000_s1109" type="#_x0000_t75" style="position:absolute;left:7851;top:3722;width:279;height:400">
-              <v:imagedata r:id="rId55" o:title=""/>
+              <v:imagedata r:id="rId56" o:title=""/>
             </v:shape>
             <v:line id="_x0000_s1110" style="position:absolute;flip:y" from="5760,2532" to="6270,3112">
               <v:stroke endarrow="block"/>
@@ -3762,10 +3812,10 @@
               <v:stroke endarrow="block"/>
             </v:line>
             <v:shape id="_x0000_s1112" type="#_x0000_t75" style="position:absolute;left:6291;top:2262;width:340;height:400">
-              <v:imagedata r:id="rId56" o:title=""/>
+              <v:imagedata r:id="rId57" o:title=""/>
             </v:shape>
             <v:shape id="_x0000_s1113" type="#_x0000_t75" style="position:absolute;left:4861;top:2282;width:360;height:400">
-              <v:imagedata r:id="rId57" o:title=""/>
+              <v:imagedata r:id="rId58" o:title=""/>
             </v:shape>
             <v:line id="_x0000_s1114" style="position:absolute" from="4940,837" to="5165,1477" strokecolor="blue" strokeweight="2.5pt"/>
             <v:line id="_x0000_s1115" style="position:absolute;flip:x y" from="7211,4811" to="9131,4991" strokecolor="green" strokeweight="1.5pt">
@@ -3795,11 +3845,19 @@
                         <w:color w:val="008000"/>
                       </w:rPr>
                     </w:pPr>
+                    <w:proofErr w:type="gramStart"/>
                     <w:r>
                       <w:rPr>
                         <w:color w:val="008000"/>
                       </w:rPr>
-                      <w:t>liée à 9</w:t>
+                      <w:t>liée</w:t>
+                    </w:r>
+                    <w:proofErr w:type="gramEnd"/>
+                    <w:r>
+                      <w:rPr>
+                        <w:color w:val="008000"/>
+                      </w:rPr>
+                      <w:t xml:space="preserve"> à 9</w:t>
                     </w:r>
                   </w:p>
                 </w:txbxContent>
@@ -3808,13 +3866,13 @@
             <w10:wrap type="none"/>
             <w10:anchorlock/>
           </v:group>
-          <o:OLEObject Type="Embed" ProgID="Equation.DSMT4" ShapeID="_x0000_s1105" DrawAspect="Content" ObjectID="_1488274908" r:id="rId58"/>
-          <o:OLEObject Type="Embed" ProgID="Equation.DSMT4" ShapeID="_x0000_s1106" DrawAspect="Content" ObjectID="_1488274909" r:id="rId59"/>
-          <o:OLEObject Type="Embed" ProgID="Equation.DSMT4" ShapeID="_x0000_s1107" DrawAspect="Content" ObjectID="_1488274910" r:id="rId60"/>
-          <o:OLEObject Type="Embed" ProgID="Equation.DSMT4" ShapeID="_x0000_s1108" DrawAspect="Content" ObjectID="_1488274911" r:id="rId61"/>
-          <o:OLEObject Type="Embed" ProgID="Equation.DSMT4" ShapeID="_x0000_s1109" DrawAspect="Content" ObjectID="_1488274912" r:id="rId62"/>
-          <o:OLEObject Type="Embed" ProgID="Equation.DSMT4" ShapeID="_x0000_s1112" DrawAspect="Content" ObjectID="_1488274913" r:id="rId63"/>
-          <o:OLEObject Type="Embed" ProgID="Equation.DSMT4" ShapeID="_x0000_s1113" DrawAspect="Content" ObjectID="_1488274914" r:id="rId64"/>
+          <o:OLEObject Type="Embed" ProgID="Equation.DSMT4" ShapeID="_x0000_s1105" DrawAspect="Content" ObjectID="_1488376105" r:id="rId59"/>
+          <o:OLEObject Type="Embed" ProgID="Equation.DSMT4" ShapeID="_x0000_s1106" DrawAspect="Content" ObjectID="_1488376106" r:id="rId60"/>
+          <o:OLEObject Type="Embed" ProgID="Equation.DSMT4" ShapeID="_x0000_s1107" DrawAspect="Content" ObjectID="_1488376107" r:id="rId61"/>
+          <o:OLEObject Type="Embed" ProgID="Equation.DSMT4" ShapeID="_x0000_s1108" DrawAspect="Content" ObjectID="_1488376108" r:id="rId62"/>
+          <o:OLEObject Type="Embed" ProgID="Equation.DSMT4" ShapeID="_x0000_s1109" DrawAspect="Content" ObjectID="_1488376109" r:id="rId63"/>
+          <o:OLEObject Type="Embed" ProgID="Equation.DSMT4" ShapeID="_x0000_s1112" DrawAspect="Content" ObjectID="_1488376110" r:id="rId64"/>
+          <o:OLEObject Type="Embed" ProgID="Equation.DSMT4" ShapeID="_x0000_s1113" DrawAspect="Content" ObjectID="_1488376111" r:id="rId65"/>
         </w:pict>
       </w:r>
     </w:p>
@@ -3844,18 +3902,26 @@
           <w:szCs w:val="24"/>
         </w:rPr>
         <w:object w:dxaOrig="240" w:dyaOrig="315">
-          <v:shape id="_x0000_i1072" type="#_x0000_t75" style="width:12.7pt;height:16.35pt" o:ole="">
-            <v:imagedata r:id="rId65" o:title=""/>
+          <v:shape id="_x0000_i1040" type="#_x0000_t75" style="width:12.7pt;height:16.35pt" o:ole="">
+            <v:imagedata r:id="rId66" o:title=""/>
           </v:shape>
-          <o:OLEObject Type="Embed" ProgID="Equation.DSMT4" ShapeID="_x0000_i1072" DrawAspect="Content" ObjectID="_1488274898" r:id="rId66"/>
+          <o:OLEObject Type="Embed" ProgID="Equation.DSMT4" ShapeID="_x0000_i1040" DrawAspect="Content" ObjectID="_1488376095" r:id="rId67"/>
         </w:object>
       </w:r>
       <w:r>
         <w:rPr>
           <w:b w:val="0"/>
         </w:rPr>
-        <w:t xml:space="preserve">, notée </w:t>
-      </w:r>
+        <w:t xml:space="preserve">, </w:t>
+      </w:r>
+      <w:proofErr w:type="gramStart"/>
+      <w:r>
+        <w:rPr>
+          <w:b w:val="0"/>
+        </w:rPr>
+        <w:t xml:space="preserve">notée </w:t>
+      </w:r>
+      <w:proofErr w:type="gramEnd"/>
       <w:r>
         <w:rPr>
           <w:rFonts w:ascii="Kabel Bk BT" w:eastAsia="Times New Roman" w:hAnsi="Kabel Bk BT" w:cs="Times New Roman"/>
@@ -3864,10 +3930,10 @@
           <w:szCs w:val="24"/>
         </w:rPr>
         <w:object w:dxaOrig="375" w:dyaOrig="315">
-          <v:shape id="_x0000_i1073" type="#_x0000_t75" style="width:18.75pt;height:16.35pt" o:ole="">
-            <v:imagedata r:id="rId67" o:title=""/>
+          <v:shape id="_x0000_i1041" type="#_x0000_t75" style="width:18.75pt;height:16.35pt" o:ole="">
+            <v:imagedata r:id="rId68" o:title=""/>
           </v:shape>
-          <o:OLEObject Type="Embed" ProgID="Equation.DSMT4" ShapeID="_x0000_i1073" DrawAspect="Content" ObjectID="_1488274899" r:id="rId68"/>
+          <o:OLEObject Type="Embed" ProgID="Equation.DSMT4" ShapeID="_x0000_i1041" DrawAspect="Content" ObjectID="_1488376096" r:id="rId69"/>
         </w:object>
       </w:r>
       <w:r>
@@ -3932,15 +3998,17 @@
           <w:szCs w:val="24"/>
         </w:rPr>
         <w:object w:dxaOrig="195" w:dyaOrig="315">
-          <v:shape id="_x0000_i1050" type="#_x0000_t75" style="width:9.7pt;height:16.35pt" o:ole="">
-            <v:imagedata r:id="rId69" o:title=""/>
+          <v:shape id="_x0000_i1042" type="#_x0000_t75" style="width:9.7pt;height:16.35pt" o:ole="">
+            <v:imagedata r:id="rId70" o:title=""/>
           </v:shape>
-          <o:OLEObject Type="Embed" ProgID="Equation.DSMT4" ShapeID="_x0000_i1050" DrawAspect="Content" ObjectID="_1488274900" r:id="rId70"/>
+          <o:OLEObject Type="Embed" ProgID="Equation.DSMT4" ShapeID="_x0000_i1042" DrawAspect="Content" ObjectID="_1488376097" r:id="rId71"/>
         </w:object>
       </w:r>
+      <w:proofErr w:type="gramStart"/>
       <w:r>
         <w:t xml:space="preserve">à </w:t>
       </w:r>
+      <w:proofErr w:type="gramEnd"/>
       <w:r>
         <w:rPr>
           <w:rFonts w:ascii="Kabel Bk BT" w:eastAsia="Times New Roman" w:hAnsi="Kabel Bk BT" w:cs="Times New Roman"/>
@@ -3948,10 +4016,10 @@
           <w:szCs w:val="24"/>
         </w:rPr>
         <w:object w:dxaOrig="240" w:dyaOrig="360">
-          <v:shape id="_x0000_i1051" type="#_x0000_t75" style="width:12.7pt;height:17.55pt" o:ole="">
-            <v:imagedata r:id="rId71" o:title=""/>
+          <v:shape id="_x0000_i1043" type="#_x0000_t75" style="width:12.7pt;height:17.55pt" o:ole="">
+            <v:imagedata r:id="rId72" o:title=""/>
           </v:shape>
-          <o:OLEObject Type="Embed" ProgID="Equation.DSMT4" ShapeID="_x0000_i1051" DrawAspect="Content" ObjectID="_1488274901" r:id="rId72"/>
+          <o:OLEObject Type="Embed" ProgID="Equation.DSMT4" ShapeID="_x0000_i1043" DrawAspect="Content" ObjectID="_1488376098" r:id="rId73"/>
         </w:object>
       </w:r>
       <w:r>
@@ -3998,8 +4066,13 @@
         <w:pStyle w:val="titre8"/>
       </w:pPr>
       <w:r>
-        <w:t xml:space="preserve">Vérifier sur le mécanisme réel la valeur de </w:t>
-      </w:r>
+        <w:t xml:space="preserve">Vérifier sur le mécanisme réel la valeur </w:t>
+      </w:r>
+      <w:proofErr w:type="gramStart"/>
+      <w:r>
+        <w:t xml:space="preserve">de </w:t>
+      </w:r>
+      <w:proofErr w:type="gramEnd"/>
       <w:r>
         <w:rPr>
           <w:rFonts w:ascii="Kabel Bk BT" w:eastAsia="Times New Roman" w:hAnsi="Kabel Bk BT" w:cs="Times New Roman"/>
@@ -4007,10 +4080,10 @@
           <w:szCs w:val="24"/>
         </w:rPr>
         <w:object w:dxaOrig="375" w:dyaOrig="315">
-          <v:shape id="_x0000_i1054" type="#_x0000_t75" style="width:18.75pt;height:16.35pt" o:ole="">
-            <v:imagedata r:id="rId67" o:title=""/>
+          <v:shape id="_x0000_i1044" type="#_x0000_t75" style="width:18.75pt;height:16.35pt" o:ole="">
+            <v:imagedata r:id="rId68" o:title=""/>
           </v:shape>
-          <o:OLEObject Type="Embed" ProgID="Equation.DSMT4" ShapeID="_x0000_i1054" DrawAspect="Content" ObjectID="_1488274902" r:id="rId73"/>
+          <o:OLEObject Type="Embed" ProgID="Equation.DSMT4" ShapeID="_x0000_i1044" DrawAspect="Content" ObjectID="_1488376099" r:id="rId74"/>
         </w:object>
       </w:r>
       <w:r>
@@ -4026,8 +4099,6 @@
         </w:numPr>
         <w:ind w:left="360"/>
       </w:pPr>
-      <w:bookmarkStart w:id="0" w:name="_GoBack"/>
-      <w:bookmarkEnd w:id="0"/>
     </w:p>
     <w:p>
       <w:pPr>
@@ -4082,7 +4153,7 @@
       <w:r>
         <w:lastRenderedPageBreak/>
         <w:pict>
-          <v:shape id="_x0000_i1055" type="#_x0000_t136" style="width:415.65pt;height:39.35pt">
+          <v:shape id="_x0000_i1045" type="#_x0000_t136" style="width:415.65pt;height:39.35pt">
             <v:shadow on="t" opacity="52429f"/>
             <v:textpath style="font-family:&quot;Arial Black&quot;;font-size:28pt;font-style:italic;v-text-kern:t" trim="t" fitpath="t" string="DOCUMENTS TECHNIQUES"/>
           </v:shape>
@@ -4101,7 +4172,7 @@
           <w:insideH w:val="none" w:sz="0" w:space="0" w:color="auto"/>
           <w:insideV w:val="none" w:sz="0" w:space="0" w:color="auto"/>
         </w:tblBorders>
-        <w:tblLook w:val="04A0"/>
+        <w:tblLook w:val="04A0" w:firstRow="1" w:lastRow="0" w:firstColumn="1" w:lastColumn="0" w:noHBand="0" w:noVBand="1"/>
       </w:tblPr>
       <w:tblGrid>
         <w:gridCol w:w="2802"/>
@@ -4169,7 +4240,7 @@
         <w:tblStyle w:val="Grilledutableau"/>
         <w:tblW w:w="9214" w:type="dxa"/>
         <w:tblInd w:w="250" w:type="dxa"/>
-        <w:tblLook w:val="01E0"/>
+        <w:tblLook w:val="01E0" w:firstRow="1" w:lastRow="1" w:firstColumn="1" w:lastColumn="1" w:noHBand="0" w:noVBand="0"/>
       </w:tblPr>
       <w:tblGrid>
         <w:gridCol w:w="632"/>
@@ -7859,7 +7930,7 @@
           <w:insideH w:val="none" w:sz="0" w:space="0" w:color="auto"/>
           <w:insideV w:val="none" w:sz="0" w:space="0" w:color="auto"/>
         </w:tblBorders>
-        <w:tblLook w:val="04A0"/>
+        <w:tblLook w:val="04A0" w:firstRow="1" w:lastRow="0" w:firstColumn="1" w:lastColumn="0" w:noHBand="0" w:noVBand="1"/>
       </w:tblPr>
       <w:tblGrid>
         <w:gridCol w:w="2802"/>
@@ -7955,10 +8026,10 @@
                     </pic:cNvPicPr>
                   </pic:nvPicPr>
                   <pic:blipFill>
-                    <a:blip r:embed="rId74" cstate="print">
+                    <a:blip r:embed="rId75" cstate="print">
                       <a:extLst>
                         <a:ext uri="{28A0092B-C50C-407E-A947-70E740481C1C}">
-                          <a14:useLocalDpi xmlns:a14="http://schemas.microsoft.com/office/drawing/2010/main" xmlns:wps="http://schemas.microsoft.com/office/word/2010/wordprocessingShape" xmlns:wpi="http://schemas.microsoft.com/office/word/2010/wordprocessingInk" xmlns:wpg="http://schemas.microsoft.com/office/word/2010/wordprocessingGroup" xmlns:w14="http://schemas.microsoft.com/office/word/2010/wordml" xmlns:w="http://schemas.openxmlformats.org/wordprocessingml/2006/main" xmlns:w10="urn:schemas-microsoft-com:office:word" xmlns:wp14="http://schemas.microsoft.com/office/word/2010/wordprocessingDrawing" xmlns:v="urn:schemas-microsoft-com:vml" xmlns:o="urn:schemas-microsoft-com:office:office" xmlns:mc="http://schemas.openxmlformats.org/markup-compatibility/2006" xmlns:wpc="http://schemas.microsoft.com/office/word/2010/wordprocessingCanvas" xmlns="" val="0"/>
+                          <a14:useLocalDpi xmlns:a14="http://schemas.microsoft.com/office/drawing/2010/main" val="0"/>
                         </a:ext>
                       </a:extLst>
                     </a:blip>
@@ -8026,10 +8097,10 @@
                     </pic:cNvPicPr>
                   </pic:nvPicPr>
                   <pic:blipFill>
-                    <a:blip r:embed="rId75" cstate="print">
+                    <a:blip r:embed="rId76" cstate="print">
                       <a:extLst>
                         <a:ext uri="{28A0092B-C50C-407E-A947-70E740481C1C}">
-                          <a14:useLocalDpi xmlns:a14="http://schemas.microsoft.com/office/drawing/2010/main" xmlns:wps="http://schemas.microsoft.com/office/word/2010/wordprocessingShape" xmlns:wpi="http://schemas.microsoft.com/office/word/2010/wordprocessingInk" xmlns:wpg="http://schemas.microsoft.com/office/word/2010/wordprocessingGroup" xmlns:w14="http://schemas.microsoft.com/office/word/2010/wordml" xmlns:w="http://schemas.openxmlformats.org/wordprocessingml/2006/main" xmlns:w10="urn:schemas-microsoft-com:office:word" xmlns:wp14="http://schemas.microsoft.com/office/word/2010/wordprocessingDrawing" xmlns:v="urn:schemas-microsoft-com:vml" xmlns:o="urn:schemas-microsoft-com:office:office" xmlns:mc="http://schemas.openxmlformats.org/markup-compatibility/2006" xmlns:wpc="http://schemas.microsoft.com/office/word/2010/wordprocessingCanvas" xmlns="" val="0"/>
+                          <a14:useLocalDpi xmlns:a14="http://schemas.microsoft.com/office/drawing/2010/main" val="0"/>
                         </a:ext>
                       </a:extLst>
                     </a:blip>
@@ -8096,10 +8167,10 @@
                     </pic:cNvPicPr>
                   </pic:nvPicPr>
                   <pic:blipFill>
-                    <a:blip r:embed="rId76" cstate="print">
+                    <a:blip r:embed="rId77" cstate="print">
                       <a:extLst>
                         <a:ext uri="{28A0092B-C50C-407E-A947-70E740481C1C}">
-                          <a14:useLocalDpi xmlns:a14="http://schemas.microsoft.com/office/drawing/2010/main" xmlns:wps="http://schemas.microsoft.com/office/word/2010/wordprocessingShape" xmlns:wpi="http://schemas.microsoft.com/office/word/2010/wordprocessingInk" xmlns:wpg="http://schemas.microsoft.com/office/word/2010/wordprocessingGroup" xmlns:w14="http://schemas.microsoft.com/office/word/2010/wordml" xmlns:w="http://schemas.openxmlformats.org/wordprocessingml/2006/main" xmlns:w10="urn:schemas-microsoft-com:office:word" xmlns:wp14="http://schemas.microsoft.com/office/word/2010/wordprocessingDrawing" xmlns:v="urn:schemas-microsoft-com:vml" xmlns:o="urn:schemas-microsoft-com:office:office" xmlns:mc="http://schemas.openxmlformats.org/markup-compatibility/2006" xmlns:wpc="http://schemas.microsoft.com/office/word/2010/wordprocessingCanvas" xmlns="" val="0"/>
+                          <a14:useLocalDpi xmlns:a14="http://schemas.microsoft.com/office/drawing/2010/main" val="0"/>
                         </a:ext>
                       </a:extLst>
                     </a:blip>
@@ -8163,10 +8234,10 @@
                     </pic:cNvPicPr>
                   </pic:nvPicPr>
                   <pic:blipFill>
-                    <a:blip r:embed="rId77" cstate="print">
+                    <a:blip r:embed="rId78" cstate="print">
                       <a:extLst>
                         <a:ext uri="{28A0092B-C50C-407E-A947-70E740481C1C}">
-                          <a14:useLocalDpi xmlns:a14="http://schemas.microsoft.com/office/drawing/2010/main" xmlns:wps="http://schemas.microsoft.com/office/word/2010/wordprocessingShape" xmlns:wpi="http://schemas.microsoft.com/office/word/2010/wordprocessingInk" xmlns:wpg="http://schemas.microsoft.com/office/word/2010/wordprocessingGroup" xmlns:w14="http://schemas.microsoft.com/office/word/2010/wordml" xmlns:w="http://schemas.openxmlformats.org/wordprocessingml/2006/main" xmlns:w10="urn:schemas-microsoft-com:office:word" xmlns:wp14="http://schemas.microsoft.com/office/word/2010/wordprocessingDrawing" xmlns:v="urn:schemas-microsoft-com:vml" xmlns:o="urn:schemas-microsoft-com:office:office" xmlns:mc="http://schemas.openxmlformats.org/markup-compatibility/2006" xmlns:wpc="http://schemas.microsoft.com/office/word/2010/wordprocessingCanvas" xmlns="" val="0"/>
+                          <a14:useLocalDpi xmlns:a14="http://schemas.microsoft.com/office/drawing/2010/main" val="0"/>
                         </a:ext>
                       </a:extLst>
                     </a:blip>
@@ -8233,10 +8304,10 @@
                     </pic:cNvPicPr>
                   </pic:nvPicPr>
                   <pic:blipFill>
-                    <a:blip r:embed="rId78" cstate="print">
+                    <a:blip r:embed="rId79" cstate="print">
                       <a:extLst>
                         <a:ext uri="{28A0092B-C50C-407E-A947-70E740481C1C}">
-                          <a14:useLocalDpi xmlns:a14="http://schemas.microsoft.com/office/drawing/2010/main" xmlns:wps="http://schemas.microsoft.com/office/word/2010/wordprocessingShape" xmlns:wpi="http://schemas.microsoft.com/office/word/2010/wordprocessingInk" xmlns:wpg="http://schemas.microsoft.com/office/word/2010/wordprocessingGroup" xmlns:w14="http://schemas.microsoft.com/office/word/2010/wordml" xmlns:w="http://schemas.openxmlformats.org/wordprocessingml/2006/main" xmlns:w10="urn:schemas-microsoft-com:office:word" xmlns:wp14="http://schemas.microsoft.com/office/word/2010/wordprocessingDrawing" xmlns:v="urn:schemas-microsoft-com:vml" xmlns:o="urn:schemas-microsoft-com:office:office" xmlns:mc="http://schemas.openxmlformats.org/markup-compatibility/2006" xmlns:wpc="http://schemas.microsoft.com/office/word/2010/wordprocessingCanvas" xmlns="" val="0"/>
+                          <a14:useLocalDpi xmlns:a14="http://schemas.microsoft.com/office/drawing/2010/main" val="0"/>
                         </a:ext>
                       </a:extLst>
                     </a:blip>
@@ -8303,10 +8374,10 @@
                     </pic:cNvPicPr>
                   </pic:nvPicPr>
                   <pic:blipFill>
-                    <a:blip r:embed="rId79" cstate="print">
+                    <a:blip r:embed="rId80" cstate="print">
                       <a:extLst>
                         <a:ext uri="{28A0092B-C50C-407E-A947-70E740481C1C}">
-                          <a14:useLocalDpi xmlns:a14="http://schemas.microsoft.com/office/drawing/2010/main" xmlns:wps="http://schemas.microsoft.com/office/word/2010/wordprocessingShape" xmlns:wpi="http://schemas.microsoft.com/office/word/2010/wordprocessingInk" xmlns:wpg="http://schemas.microsoft.com/office/word/2010/wordprocessingGroup" xmlns:w14="http://schemas.microsoft.com/office/word/2010/wordml" xmlns:w="http://schemas.openxmlformats.org/wordprocessingml/2006/main" xmlns:w10="urn:schemas-microsoft-com:office:word" xmlns:wp14="http://schemas.microsoft.com/office/word/2010/wordprocessingDrawing" xmlns:v="urn:schemas-microsoft-com:vml" xmlns:o="urn:schemas-microsoft-com:office:office" xmlns:mc="http://schemas.openxmlformats.org/markup-compatibility/2006" xmlns:wpc="http://schemas.microsoft.com/office/word/2010/wordprocessingCanvas" xmlns="" val="0"/>
+                          <a14:useLocalDpi xmlns:a14="http://schemas.microsoft.com/office/drawing/2010/main" val="0"/>
                         </a:ext>
                       </a:extLst>
                     </a:blip>
@@ -8351,7 +8422,7 @@
       <w:r>
         <w:lastRenderedPageBreak/>
         <w:pict>
-          <v:shape id="_x0000_i1056" type="#_x0000_t136" style="width:415.65pt;height:39.35pt">
+          <v:shape id="_x0000_i1046" type="#_x0000_t136" style="width:415.65pt;height:39.35pt">
             <v:shadow on="t" opacity="52429f"/>
             <v:textpath style="font-family:&quot;Arial Black&quot;;font-size:28pt;font-style:italic;v-text-kern:t" trim="t" fitpath="t" string="DOCUMENTS REPONSES"/>
           </v:shape>
@@ -8390,10 +8461,10 @@
                     </pic:cNvPicPr>
                   </pic:nvPicPr>
                   <pic:blipFill>
-                    <a:blip r:embed="rId80">
+                    <a:blip r:embed="rId81">
                       <a:extLst>
                         <a:ext uri="{28A0092B-C50C-407E-A947-70E740481C1C}">
-                          <a14:useLocalDpi xmlns:a14="http://schemas.microsoft.com/office/drawing/2010/main" xmlns:wps="http://schemas.microsoft.com/office/word/2010/wordprocessingShape" xmlns:wpi="http://schemas.microsoft.com/office/word/2010/wordprocessingInk" xmlns:wpg="http://schemas.microsoft.com/office/word/2010/wordprocessingGroup" xmlns:w14="http://schemas.microsoft.com/office/word/2010/wordml" xmlns:w="http://schemas.openxmlformats.org/wordprocessingml/2006/main" xmlns:w10="urn:schemas-microsoft-com:office:word" xmlns:wp14="http://schemas.microsoft.com/office/word/2010/wordprocessingDrawing" xmlns:v="urn:schemas-microsoft-com:vml" xmlns:o="urn:schemas-microsoft-com:office:office" xmlns:mc="http://schemas.openxmlformats.org/markup-compatibility/2006" xmlns:wpc="http://schemas.microsoft.com/office/word/2010/wordprocessingCanvas" xmlns="" val="0"/>
+                          <a14:useLocalDpi xmlns:a14="http://schemas.microsoft.com/office/drawing/2010/main" val="0"/>
                         </a:ext>
                       </a:extLst>
                     </a:blip>
@@ -8437,7 +8508,7 @@
       <w:r>
         <w:lastRenderedPageBreak/>
         <w:pict>
-          <v:shape id="_x0000_i1057" type="#_x0000_t136" style="width:130.7pt;height:39.35pt">
+          <v:shape id="_x0000_i1047" type="#_x0000_t136" style="width:130.7pt;height:39.35pt">
             <v:shadow on="t" opacity="52429f"/>
             <v:textpath style="font-family:&quot;Arial Black&quot;;font-size:28pt;font-style:italic;v-text-kern:t" trim="t" fitpath="t" string="ANNEXE"/>
           </v:shape>
@@ -8535,7 +8606,16 @@
           <w:szCs w:val="28"/>
           <w:vertAlign w:val="subscript"/>
         </w:rPr>
-        <w:t>12</w:t>
+        <w:t>2</w:t>
+      </w:r>
+      <w:r>
+        <w:rPr>
+          <w:i/>
+          <w:sz w:val="28"/>
+          <w:szCs w:val="28"/>
+          <w:vertAlign w:val="subscript"/>
+        </w:rPr>
+        <w:t>3</w:t>
       </w:r>
       <w:r>
         <w:rPr>
@@ -8573,7 +8653,11 @@
         <w:t>1</w:t>
       </w:r>
       <w:r>
-        <w:t>/S</w:t>
+        <w:t>/</w:t>
+      </w:r>
+      <w:proofErr w:type="gramStart"/>
+      <w:r>
+        <w:t>S</w:t>
       </w:r>
       <w:r>
         <w:rPr>
@@ -8582,7 +8666,11 @@
         <w:t>2</w:t>
       </w:r>
       <w:r>
-        <w:t xml:space="preserve"> , C le C.I.R. de S</w:t>
+        <w:t xml:space="preserve"> ,</w:t>
+      </w:r>
+      <w:proofErr w:type="gramEnd"/>
+      <w:r>
+        <w:t xml:space="preserve"> C le C.I.R. de S</w:t>
       </w:r>
       <w:r>
         <w:rPr>
@@ -8638,12 +8726,13 @@
           <w:szCs w:val="24"/>
         </w:rPr>
         <w:object w:dxaOrig="1380" w:dyaOrig="420">
-          <v:shape id="_x0000_i1058" type="#_x0000_t75" style="width:69.6pt;height:21.2pt" o:ole="" fillcolor="window">
-            <v:imagedata r:id="rId81" o:title=""/>
+          <v:shape id="_x0000_i1048" type="#_x0000_t75" style="width:69.6pt;height:21.2pt" o:ole="" fillcolor="window">
+            <v:imagedata r:id="rId82" o:title=""/>
           </v:shape>
-          <o:OLEObject Type="Embed" ProgID="Equation.3" ShapeID="_x0000_i1058" DrawAspect="Content" ObjectID="_1488274903" r:id="rId82"/>
+          <o:OLEObject Type="Embed" ProgID="Equation.3" ShapeID="_x0000_i1048" DrawAspect="Content" ObjectID="_1488376100" r:id="rId83"/>
         </w:object>
       </w:r>
+      <w:proofErr w:type="gramStart"/>
       <w:r>
         <w:t xml:space="preserve">; </w:t>
       </w:r>
@@ -8654,15 +8743,16 @@
           <w:szCs w:val="24"/>
         </w:rPr>
         <w:object w:dxaOrig="1425" w:dyaOrig="420">
-          <v:shape id="_x0000_i1059" type="#_x0000_t75" style="width:70.8pt;height:21.2pt" o:ole="" fillcolor="window">
-            <v:imagedata r:id="rId83" o:title=""/>
+          <v:shape id="_x0000_i1049" type="#_x0000_t75" style="width:70.8pt;height:21.2pt" o:ole="" fillcolor="window">
+            <v:imagedata r:id="rId84" o:title=""/>
           </v:shape>
-          <o:OLEObject Type="Embed" ProgID="Equation.3" ShapeID="_x0000_i1059" DrawAspect="Content" ObjectID="_1488274904" r:id="rId84"/>
+          <o:OLEObject Type="Embed" ProgID="Equation.3" ShapeID="_x0000_i1049" DrawAspect="Content" ObjectID="_1488376101" r:id="rId85"/>
         </w:object>
       </w:r>
       <w:r>
         <w:t>;</w:t>
       </w:r>
+      <w:proofErr w:type="gramEnd"/>
       <w:r>
         <w:rPr>
           <w:rFonts w:ascii="Kabel Bk BT" w:eastAsia="Times New Roman" w:hAnsi="Kabel Bk BT" w:cs="Times New Roman"/>
@@ -8670,10 +8760,10 @@
           <w:szCs w:val="24"/>
         </w:rPr>
         <w:object w:dxaOrig="1380" w:dyaOrig="420">
-          <v:shape id="_x0000_i1060" type="#_x0000_t75" style="width:69.6pt;height:21.2pt" o:ole="" fillcolor="window">
-            <v:imagedata r:id="rId85" o:title=""/>
+          <v:shape id="_x0000_i1050" type="#_x0000_t75" style="width:69.6pt;height:21.2pt" o:ole="" fillcolor="window">
+            <v:imagedata r:id="rId86" o:title=""/>
           </v:shape>
-          <o:OLEObject Type="Embed" ProgID="Equation.3" ShapeID="_x0000_i1060" DrawAspect="Content" ObjectID="_1488274905" r:id="rId86"/>
+          <o:OLEObject Type="Embed" ProgID="Equation.3" ShapeID="_x0000_i1050" DrawAspect="Content" ObjectID="_1488376102" r:id="rId87"/>
         </w:object>
       </w:r>
     </w:p>
@@ -8688,10 +8778,10 @@
           <w:szCs w:val="24"/>
         </w:rPr>
         <w:object w:dxaOrig="7515" w:dyaOrig="555">
-          <v:shape id="_x0000_i1061" type="#_x0000_t75" style="width:376.35pt;height:27.85pt" o:ole="" fillcolor="window">
-            <v:imagedata r:id="rId87" o:title=""/>
+          <v:shape id="_x0000_i1051" type="#_x0000_t75" style="width:376.35pt;height:27.85pt" o:ole="" fillcolor="window">
+            <v:imagedata r:id="rId88" o:title=""/>
           </v:shape>
-          <o:OLEObject Type="Embed" ProgID="Equation.3" ShapeID="_x0000_i1061" DrawAspect="Content" ObjectID="_1488274906" r:id="rId88"/>
+          <o:OLEObject Type="Embed" ProgID="Equation.3" ShapeID="_x0000_i1051" DrawAspect="Content" ObjectID="_1488376103" r:id="rId89"/>
         </w:object>
       </w:r>
     </w:p>
@@ -8706,294 +8796,29 @@
           <w:szCs w:val="24"/>
         </w:rPr>
         <w:object w:dxaOrig="8040" w:dyaOrig="555">
-          <v:shape id="_x0000_i1062" type="#_x0000_t75" style="width:402.35pt;height:27.85pt" o:ole="" fillcolor="window">
-            <v:imagedata r:id="rId89" o:title=""/>
+          <v:shape id="_x0000_i1052" type="#_x0000_t75" style="width:402.35pt;height:27.85pt" o:ole="" fillcolor="window">
+            <v:imagedata r:id="rId90" o:title=""/>
           </v:shape>
-          <o:OLEObject Type="Embed" ProgID="Equation.3" ShapeID="_x0000_i1062" DrawAspect="Content" ObjectID="_1488274907" r:id="rId90"/>
+          <o:OLEObject Type="Embed" ProgID="Equation.3" ShapeID="_x0000_i1052" DrawAspect="Content" ObjectID="_1488376104" r:id="rId91"/>
         </w:object>
       </w:r>
     </w:p>
     <w:p/>
     <w:p>
-      <w:r>
-        <w:t>donc les trois CIR sont alignés.</w:t>
-      </w:r>
-    </w:p>
-    <w:p>
-      <w:pPr>
-        <w:rPr>
-          <w:kern w:val="32"/>
-        </w:rPr>
-      </w:pPr>
-    </w:p>
-    <w:p>
-      <w:pPr>
-        <w:tabs>
-          <w:tab w:val="left" w:pos="2009"/>
-        </w:tabs>
-        <w:rPr>
-          <w:lang w:eastAsia="fr-FR"/>
-        </w:rPr>
-      </w:pPr>
-    </w:p>
-    <w:p>
-      <w:pPr>
-        <w:tabs>
-          <w:tab w:val="left" w:pos="2009"/>
-        </w:tabs>
-        <w:rPr>
-          <w:lang w:eastAsia="fr-FR"/>
-        </w:rPr>
-      </w:pPr>
-    </w:p>
-    <w:p>
-      <w:pPr>
-        <w:tabs>
-          <w:tab w:val="left" w:pos="2009"/>
-        </w:tabs>
-        <w:rPr>
-          <w:lang w:eastAsia="fr-FR"/>
-        </w:rPr>
-      </w:pPr>
-    </w:p>
-    <w:p>
-      <w:pPr>
-        <w:tabs>
-          <w:tab w:val="left" w:pos="2009"/>
-        </w:tabs>
-        <w:rPr>
-          <w:lang w:eastAsia="fr-FR"/>
-        </w:rPr>
-      </w:pPr>
-    </w:p>
-    <w:p>
-      <w:pPr>
-        <w:tabs>
-          <w:tab w:val="left" w:pos="2009"/>
-        </w:tabs>
-        <w:rPr>
-          <w:lang w:eastAsia="fr-FR"/>
-        </w:rPr>
-      </w:pPr>
-    </w:p>
-    <w:p>
-      <w:pPr>
-        <w:tabs>
-          <w:tab w:val="left" w:pos="2009"/>
-        </w:tabs>
-        <w:rPr>
-          <w:lang w:eastAsia="fr-FR"/>
-        </w:rPr>
-      </w:pPr>
-    </w:p>
-    <w:p>
-      <w:pPr>
-        <w:tabs>
-          <w:tab w:val="left" w:pos="2009"/>
-        </w:tabs>
-        <w:rPr>
-          <w:lang w:eastAsia="fr-FR"/>
-        </w:rPr>
-      </w:pPr>
-    </w:p>
-    <w:p>
-      <w:pPr>
-        <w:tabs>
-          <w:tab w:val="left" w:pos="2009"/>
-        </w:tabs>
-        <w:rPr>
-          <w:lang w:eastAsia="fr-FR"/>
-        </w:rPr>
-      </w:pPr>
-    </w:p>
-    <w:p>
-      <w:pPr>
-        <w:tabs>
-          <w:tab w:val="left" w:pos="2009"/>
-        </w:tabs>
-        <w:rPr>
-          <w:lang w:eastAsia="fr-FR"/>
-        </w:rPr>
-      </w:pPr>
-    </w:p>
-    <w:p>
-      <w:pPr>
-        <w:tabs>
-          <w:tab w:val="left" w:pos="2009"/>
-        </w:tabs>
-        <w:rPr>
-          <w:lang w:eastAsia="fr-FR"/>
-        </w:rPr>
-      </w:pPr>
-    </w:p>
-    <w:p>
-      <w:pPr>
-        <w:tabs>
-          <w:tab w:val="left" w:pos="2009"/>
-        </w:tabs>
-        <w:rPr>
-          <w:lang w:eastAsia="fr-FR"/>
-        </w:rPr>
-      </w:pPr>
-    </w:p>
-    <w:p>
-      <w:pPr>
-        <w:tabs>
-          <w:tab w:val="left" w:pos="2009"/>
-        </w:tabs>
-        <w:rPr>
-          <w:lang w:eastAsia="fr-FR"/>
-        </w:rPr>
-      </w:pPr>
-    </w:p>
-    <w:p>
-      <w:pPr>
-        <w:tabs>
-          <w:tab w:val="left" w:pos="2009"/>
-        </w:tabs>
-        <w:rPr>
-          <w:lang w:eastAsia="fr-FR"/>
-        </w:rPr>
-      </w:pPr>
-    </w:p>
-    <w:p>
-      <w:pPr>
-        <w:tabs>
-          <w:tab w:val="left" w:pos="2009"/>
-        </w:tabs>
-        <w:rPr>
-          <w:lang w:eastAsia="fr-FR"/>
-        </w:rPr>
-      </w:pPr>
-    </w:p>
-    <w:p>
-      <w:pPr>
-        <w:tabs>
-          <w:tab w:val="left" w:pos="2009"/>
-        </w:tabs>
-        <w:rPr>
-          <w:lang w:eastAsia="fr-FR"/>
-        </w:rPr>
-      </w:pPr>
-    </w:p>
-    <w:p>
-      <w:pPr>
-        <w:tabs>
-          <w:tab w:val="left" w:pos="2009"/>
-        </w:tabs>
-        <w:rPr>
-          <w:lang w:eastAsia="fr-FR"/>
-        </w:rPr>
-      </w:pPr>
-    </w:p>
-    <w:p>
-      <w:pPr>
-        <w:tabs>
-          <w:tab w:val="left" w:pos="2009"/>
-        </w:tabs>
-        <w:rPr>
-          <w:lang w:eastAsia="fr-FR"/>
-        </w:rPr>
-      </w:pPr>
-    </w:p>
-    <w:p>
-      <w:pPr>
-        <w:tabs>
-          <w:tab w:val="left" w:pos="2009"/>
-        </w:tabs>
-        <w:rPr>
-          <w:lang w:eastAsia="fr-FR"/>
-        </w:rPr>
-      </w:pPr>
-    </w:p>
-    <w:p>
-      <w:pPr>
-        <w:tabs>
-          <w:tab w:val="left" w:pos="2009"/>
-        </w:tabs>
-        <w:rPr>
-          <w:lang w:eastAsia="fr-FR"/>
-        </w:rPr>
-      </w:pPr>
-    </w:p>
-    <w:p>
-      <w:pPr>
-        <w:tabs>
-          <w:tab w:val="left" w:pos="2009"/>
-        </w:tabs>
-        <w:rPr>
-          <w:lang w:eastAsia="fr-FR"/>
-        </w:rPr>
-      </w:pPr>
-    </w:p>
-    <w:p>
-      <w:pPr>
-        <w:tabs>
-          <w:tab w:val="left" w:pos="2009"/>
-        </w:tabs>
-        <w:rPr>
-          <w:lang w:eastAsia="fr-FR"/>
-        </w:rPr>
-      </w:pPr>
-    </w:p>
-    <w:p>
-      <w:pPr>
-        <w:tabs>
-          <w:tab w:val="left" w:pos="2009"/>
-        </w:tabs>
-        <w:rPr>
-          <w:lang w:eastAsia="fr-FR"/>
-        </w:rPr>
-      </w:pPr>
-    </w:p>
-    <w:p>
-      <w:pPr>
-        <w:tabs>
-          <w:tab w:val="left" w:pos="2009"/>
-        </w:tabs>
-        <w:rPr>
-          <w:lang w:eastAsia="fr-FR"/>
-        </w:rPr>
-      </w:pPr>
-    </w:p>
-    <w:p>
-      <w:pPr>
-        <w:tabs>
-          <w:tab w:val="left" w:pos="2009"/>
-        </w:tabs>
-        <w:rPr>
-          <w:lang w:eastAsia="fr-FR"/>
-        </w:rPr>
-      </w:pPr>
-    </w:p>
-    <w:p>
-      <w:pPr>
-        <w:tabs>
-          <w:tab w:val="left" w:pos="2009"/>
-        </w:tabs>
-        <w:rPr>
-          <w:lang w:eastAsia="fr-FR"/>
-        </w:rPr>
-      </w:pPr>
-    </w:p>
-    <w:p>
-      <w:pPr>
-        <w:tabs>
-          <w:tab w:val="left" w:pos="2009"/>
-        </w:tabs>
-        <w:rPr>
-          <w:b/>
-          <w:i/>
-          <w:smallCaps/>
-          <w:color w:val="0070C0"/>
-          <w:sz w:val="36"/>
-          <w:lang w:eastAsia="fr-FR"/>
-        </w:rPr>
-      </w:pPr>
+      <w:proofErr w:type="gramStart"/>
+      <w:r>
+        <w:t>donc</w:t>
+      </w:r>
+      <w:proofErr w:type="gramEnd"/>
+      <w:r>
+        <w:t xml:space="preserve"> les trois CIR sont alignés.</w:t>
+      </w:r>
+      <w:bookmarkStart w:id="0" w:name="_GoBack"/>
+      <w:bookmarkEnd w:id="0"/>
     </w:p>
     <w:sectPr>
-      <w:headerReference w:type="default" r:id="rId91"/>
-      <w:footerReference w:type="default" r:id="rId92"/>
+      <w:headerReference w:type="default" r:id="rId92"/>
+      <w:footerReference w:type="default" r:id="rId93"/>
       <w:pgSz w:w="11906" w:h="16838" w:code="9"/>
       <w:pgMar w:top="1103" w:right="1080" w:bottom="1134" w:left="1080" w:header="425" w:footer="150" w:gutter="0"/>
       <w:pgNumType w:start="1"/>
@@ -9005,15 +8830,15 @@
 </file>
 
 <file path=word/endnotes.xml><?xml version="1.0" encoding="utf-8"?>
-<w:endnotes xmlns:ve="http://schemas.openxmlformats.org/markup-compatibility/2006" xmlns:o="urn:schemas-microsoft-com:office:office" xmlns:r="http://schemas.openxmlformats.org/officeDocument/2006/relationships" xmlns:m="http://schemas.openxmlformats.org/officeDocument/2006/math" xmlns:v="urn:schemas-microsoft-com:vml" xmlns:wp="http://schemas.openxmlformats.org/drawingml/2006/wordprocessingDrawing" xmlns:w10="urn:schemas-microsoft-com:office:word" xmlns:w="http://schemas.openxmlformats.org/wordprocessingml/2006/main" xmlns:wne="http://schemas.microsoft.com/office/word/2006/wordml">
-  <w:endnote w:type="separator" w:id="0">
+<w:endnotes xmlns:wpc="http://schemas.microsoft.com/office/word/2010/wordprocessingCanvas" xmlns:mc="http://schemas.openxmlformats.org/markup-compatibility/2006" xmlns:o="urn:schemas-microsoft-com:office:office" xmlns:r="http://schemas.openxmlformats.org/officeDocument/2006/relationships" xmlns:m="http://schemas.openxmlformats.org/officeDocument/2006/math" xmlns:v="urn:schemas-microsoft-com:vml" xmlns:wp14="http://schemas.microsoft.com/office/word/2010/wordprocessingDrawing" xmlns:wp="http://schemas.openxmlformats.org/drawingml/2006/wordprocessingDrawing" xmlns:w10="urn:schemas-microsoft-com:office:word" xmlns:w="http://schemas.openxmlformats.org/wordprocessingml/2006/main" xmlns:w14="http://schemas.microsoft.com/office/word/2010/wordml" xmlns:wpg="http://schemas.microsoft.com/office/word/2010/wordprocessingGroup" xmlns:wpi="http://schemas.microsoft.com/office/word/2010/wordprocessingInk" xmlns:wne="http://schemas.microsoft.com/office/word/2006/wordml" xmlns:wps="http://schemas.microsoft.com/office/word/2010/wordprocessingShape" mc:Ignorable="w14 wp14">
+  <w:endnote w:type="separator" w:id="-1">
     <w:p>
       <w:r>
         <w:separator/>
       </w:r>
     </w:p>
   </w:endnote>
-  <w:endnote w:type="continuationSeparator" w:id="1">
+  <w:endnote w:type="continuationSeparator" w:id="0">
     <w:p>
       <w:r>
         <w:continuationSeparator/>
@@ -9024,7 +8849,7 @@
 </file>
 
 <file path=word/footer1.xml><?xml version="1.0" encoding="utf-8"?>
-<w:ftr xmlns:ve="http://schemas.openxmlformats.org/markup-compatibility/2006" xmlns:o="urn:schemas-microsoft-com:office:office" xmlns:r="http://schemas.openxmlformats.org/officeDocument/2006/relationships" xmlns:m="http://schemas.openxmlformats.org/officeDocument/2006/math" xmlns:v="urn:schemas-microsoft-com:vml" xmlns:wp="http://schemas.openxmlformats.org/drawingml/2006/wordprocessingDrawing" xmlns:w10="urn:schemas-microsoft-com:office:word" xmlns:w="http://schemas.openxmlformats.org/wordprocessingml/2006/main" xmlns:wne="http://schemas.microsoft.com/office/word/2006/wordml">
+<w:ftr xmlns:wpc="http://schemas.microsoft.com/office/word/2010/wordprocessingCanvas" xmlns:mc="http://schemas.openxmlformats.org/markup-compatibility/2006" xmlns:o="urn:schemas-microsoft-com:office:office" xmlns:r="http://schemas.openxmlformats.org/officeDocument/2006/relationships" xmlns:m="http://schemas.openxmlformats.org/officeDocument/2006/math" xmlns:v="urn:schemas-microsoft-com:vml" xmlns:wp14="http://schemas.microsoft.com/office/word/2010/wordprocessingDrawing" xmlns:wp="http://schemas.openxmlformats.org/drawingml/2006/wordprocessingDrawing" xmlns:w10="urn:schemas-microsoft-com:office:word" xmlns:w="http://schemas.openxmlformats.org/wordprocessingml/2006/main" xmlns:w14="http://schemas.microsoft.com/office/word/2010/wordml" xmlns:wpg="http://schemas.microsoft.com/office/word/2010/wordprocessingGroup" xmlns:wpi="http://schemas.microsoft.com/office/word/2010/wordprocessingInk" xmlns:wne="http://schemas.microsoft.com/office/word/2006/wordml" xmlns:wps="http://schemas.microsoft.com/office/word/2010/wordprocessingShape" mc:Ignorable="w14 wp14">
   <w:tbl>
     <w:tblPr>
       <w:tblStyle w:val="Grilledutableau"/>
@@ -9038,7 +8863,7 @@
         <w:insideH w:val="none" w:sz="0" w:space="0" w:color="auto"/>
         <w:insideV w:val="none" w:sz="0" w:space="0" w:color="auto"/>
       </w:tblBorders>
-      <w:tblLook w:val="04A0"/>
+      <w:tblLook w:val="04A0" w:firstRow="1" w:lastRow="0" w:firstColumn="1" w:lastColumn="0" w:noHBand="0" w:noVBand="1"/>
     </w:tblPr>
     <w:tblGrid>
       <w:gridCol w:w="12333"/>
@@ -9074,6 +8899,7 @@
                 <w:docPartUnique/>
               </w:docPartObj>
             </w:sdtPr>
+            <w:sdtEndPr/>
             <w:sdtContent>
               <w:r>
                 <w:rPr>
@@ -9102,7 +8928,7 @@
                             <a:blip r:embed="rId1">
                               <a:extLst>
                                 <a:ext uri="{28A0092B-C50C-407E-A947-70E740481C1C}">
-                                  <a14:useLocalDpi xmlns:a14="http://schemas.microsoft.com/office/drawing/2010/main" xmlns:wps="http://schemas.microsoft.com/office/word/2010/wordprocessingShape" xmlns:wpi="http://schemas.microsoft.com/office/word/2010/wordprocessingInk" xmlns:wpg="http://schemas.microsoft.com/office/word/2010/wordprocessingGroup" xmlns:w14="http://schemas.microsoft.com/office/word/2010/wordml" xmlns:w="http://schemas.openxmlformats.org/wordprocessingml/2006/main" xmlns:w10="urn:schemas-microsoft-com:office:word" xmlns:wp14="http://schemas.microsoft.com/office/word/2010/wordprocessingDrawing" xmlns:v="urn:schemas-microsoft-com:vml" xmlns:o="urn:schemas-microsoft-com:office:office" xmlns:mc="http://schemas.openxmlformats.org/markup-compatibility/2006" xmlns:wpc="http://schemas.microsoft.com/office/word/2010/wordprocessingCanvas" xmlns="" val="0"/>
+                                  <a14:useLocalDpi xmlns:a14="http://schemas.microsoft.com/office/drawing/2010/main" val="0"/>
                                 </a:ext>
                               </a:extLst>
                             </a:blip>
@@ -9144,7 +8970,7 @@
 </file>
 
 <file path=word/footer2.xml><?xml version="1.0" encoding="utf-8"?>
-<w:ftr xmlns:ve="http://schemas.openxmlformats.org/markup-compatibility/2006" xmlns:o="urn:schemas-microsoft-com:office:office" xmlns:r="http://schemas.openxmlformats.org/officeDocument/2006/relationships" xmlns:m="http://schemas.openxmlformats.org/officeDocument/2006/math" xmlns:v="urn:schemas-microsoft-com:vml" xmlns:wp="http://schemas.openxmlformats.org/drawingml/2006/wordprocessingDrawing" xmlns:w10="urn:schemas-microsoft-com:office:word" xmlns:w="http://schemas.openxmlformats.org/wordprocessingml/2006/main" xmlns:wne="http://schemas.microsoft.com/office/word/2006/wordml">
+<w:ftr xmlns:wpc="http://schemas.microsoft.com/office/word/2010/wordprocessingCanvas" xmlns:mc="http://schemas.openxmlformats.org/markup-compatibility/2006" xmlns:o="urn:schemas-microsoft-com:office:office" xmlns:r="http://schemas.openxmlformats.org/officeDocument/2006/relationships" xmlns:m="http://schemas.openxmlformats.org/officeDocument/2006/math" xmlns:v="urn:schemas-microsoft-com:vml" xmlns:wp14="http://schemas.microsoft.com/office/word/2010/wordprocessingDrawing" xmlns:wp="http://schemas.openxmlformats.org/drawingml/2006/wordprocessingDrawing" xmlns:w10="urn:schemas-microsoft-com:office:word" xmlns:w="http://schemas.openxmlformats.org/wordprocessingml/2006/main" xmlns:w14="http://schemas.microsoft.com/office/word/2010/wordml" xmlns:wpg="http://schemas.microsoft.com/office/word/2010/wordprocessingGroup" xmlns:wpi="http://schemas.microsoft.com/office/word/2010/wordprocessingInk" xmlns:wne="http://schemas.microsoft.com/office/word/2006/wordml" xmlns:wps="http://schemas.microsoft.com/office/word/2010/wordprocessingShape" mc:Ignorable="w14 wp14">
   <w:tbl>
     <w:tblPr>
       <w:tblStyle w:val="Grilledutableau"/>
@@ -9158,7 +8984,7 @@
         <w:insideH w:val="none" w:sz="0" w:space="0" w:color="auto"/>
         <w:insideV w:val="none" w:sz="0" w:space="0" w:color="auto"/>
       </w:tblBorders>
-      <w:tblLook w:val="04A0"/>
+      <w:tblLook w:val="04A0" w:firstRow="1" w:lastRow="0" w:firstColumn="1" w:lastColumn="0" w:noHBand="0" w:noVBand="1"/>
     </w:tblPr>
     <w:tblGrid>
       <w:gridCol w:w="4536"/>
@@ -9237,7 +9063,7 @@
               <w:lang w:eastAsia="fr-FR" w:bidi="ar-SA"/>
             </w:rPr>
             <w:drawing>
-              <wp:anchor distT="0" distB="0" distL="114300" distR="114300" simplePos="0" relativeHeight="251717632" behindDoc="0" locked="0" layoutInCell="1" allowOverlap="1">
+              <wp:anchor distT="0" distB="0" distL="114300" distR="114300" simplePos="0" relativeHeight="251717632" behindDoc="0" locked="0" layoutInCell="1" allowOverlap="1" wp14:anchorId="5EE052ED" wp14:editId="5EDA332D">
                 <wp:simplePos x="0" y="0"/>
                 <wp:positionH relativeFrom="column">
                   <wp:posOffset>171450</wp:posOffset>
@@ -9263,7 +9089,7 @@
                         <a:blip r:embed="rId1">
                           <a:extLst>
                             <a:ext uri="{28A0092B-C50C-407E-A947-70E740481C1C}">
-                              <a14:useLocalDpi xmlns:a14="http://schemas.microsoft.com/office/drawing/2010/main" xmlns:wps="http://schemas.microsoft.com/office/word/2010/wordprocessingShape" xmlns:wpi="http://schemas.microsoft.com/office/word/2010/wordprocessingInk" xmlns:wpg="http://schemas.microsoft.com/office/word/2010/wordprocessingGroup" xmlns:w14="http://schemas.microsoft.com/office/word/2010/wordml" xmlns:w="http://schemas.openxmlformats.org/wordprocessingml/2006/main" xmlns:w10="urn:schemas-microsoft-com:office:word" xmlns:wp14="http://schemas.microsoft.com/office/word/2010/wordprocessingDrawing" xmlns:v="urn:schemas-microsoft-com:vml" xmlns:o="urn:schemas-microsoft-com:office:office" xmlns:mc="http://schemas.openxmlformats.org/markup-compatibility/2006" xmlns:wpc="http://schemas.microsoft.com/office/word/2010/wordprocessingCanvas" xmlns="" val="0"/>
+                              <a14:useLocalDpi xmlns:a14="http://schemas.microsoft.com/office/drawing/2010/main" val="0"/>
                             </a:ext>
                           </a:extLst>
                         </a:blip>
@@ -9336,7 +9162,7 @@
               <w:sz w:val="24"/>
               <w:szCs w:val="24"/>
             </w:rPr>
-            <w:t>7</w:t>
+            <w:t>15</w:t>
           </w:r>
           <w:r>
             <w:rPr>
@@ -9444,15 +9270,15 @@
 </file>
 
 <file path=word/footnotes.xml><?xml version="1.0" encoding="utf-8"?>
-<w:footnotes xmlns:ve="http://schemas.openxmlformats.org/markup-compatibility/2006" xmlns:o="urn:schemas-microsoft-com:office:office" xmlns:r="http://schemas.openxmlformats.org/officeDocument/2006/relationships" xmlns:m="http://schemas.openxmlformats.org/officeDocument/2006/math" xmlns:v="urn:schemas-microsoft-com:vml" xmlns:wp="http://schemas.openxmlformats.org/drawingml/2006/wordprocessingDrawing" xmlns:w10="urn:schemas-microsoft-com:office:word" xmlns:w="http://schemas.openxmlformats.org/wordprocessingml/2006/main" xmlns:wne="http://schemas.microsoft.com/office/word/2006/wordml">
-  <w:footnote w:type="separator" w:id="0">
+<w:footnotes xmlns:wpc="http://schemas.microsoft.com/office/word/2010/wordprocessingCanvas" xmlns:mc="http://schemas.openxmlformats.org/markup-compatibility/2006" xmlns:o="urn:schemas-microsoft-com:office:office" xmlns:r="http://schemas.openxmlformats.org/officeDocument/2006/relationships" xmlns:m="http://schemas.openxmlformats.org/officeDocument/2006/math" xmlns:v="urn:schemas-microsoft-com:vml" xmlns:wp14="http://schemas.microsoft.com/office/word/2010/wordprocessingDrawing" xmlns:wp="http://schemas.openxmlformats.org/drawingml/2006/wordprocessingDrawing" xmlns:w10="urn:schemas-microsoft-com:office:word" xmlns:w="http://schemas.openxmlformats.org/wordprocessingml/2006/main" xmlns:w14="http://schemas.microsoft.com/office/word/2010/wordml" xmlns:wpg="http://schemas.microsoft.com/office/word/2010/wordprocessingGroup" xmlns:wpi="http://schemas.microsoft.com/office/word/2010/wordprocessingInk" xmlns:wne="http://schemas.microsoft.com/office/word/2006/wordml" xmlns:wps="http://schemas.microsoft.com/office/word/2010/wordprocessingShape" mc:Ignorable="w14 wp14">
+  <w:footnote w:type="separator" w:id="-1">
     <w:p>
       <w:r>
         <w:separator/>
       </w:r>
     </w:p>
   </w:footnote>
-  <w:footnote w:type="continuationSeparator" w:id="1">
+  <w:footnote w:type="continuationSeparator" w:id="0">
     <w:p>
       <w:r>
         <w:continuationSeparator/>
@@ -9463,7 +9289,7 @@
 </file>
 
 <file path=word/header1.xml><?xml version="1.0" encoding="utf-8"?>
-<w:hdr xmlns:ve="http://schemas.openxmlformats.org/markup-compatibility/2006" xmlns:o="urn:schemas-microsoft-com:office:office" xmlns:r="http://schemas.openxmlformats.org/officeDocument/2006/relationships" xmlns:m="http://schemas.openxmlformats.org/officeDocument/2006/math" xmlns:v="urn:schemas-microsoft-com:vml" xmlns:wp="http://schemas.openxmlformats.org/drawingml/2006/wordprocessingDrawing" xmlns:w10="urn:schemas-microsoft-com:office:word" xmlns:w="http://schemas.openxmlformats.org/wordprocessingml/2006/main" xmlns:wne="http://schemas.microsoft.com/office/word/2006/wordml">
+<w:hdr xmlns:wpc="http://schemas.microsoft.com/office/word/2010/wordprocessingCanvas" xmlns:mc="http://schemas.openxmlformats.org/markup-compatibility/2006" xmlns:o="urn:schemas-microsoft-com:office:office" xmlns:r="http://schemas.openxmlformats.org/officeDocument/2006/relationships" xmlns:m="http://schemas.openxmlformats.org/officeDocument/2006/math" xmlns:v="urn:schemas-microsoft-com:vml" xmlns:wp14="http://schemas.microsoft.com/office/word/2010/wordprocessingDrawing" xmlns:wp="http://schemas.openxmlformats.org/drawingml/2006/wordprocessingDrawing" xmlns:w10="urn:schemas-microsoft-com:office:word" xmlns:w="http://schemas.openxmlformats.org/wordprocessingml/2006/main" xmlns:w14="http://schemas.microsoft.com/office/word/2010/wordml" xmlns:wpg="http://schemas.microsoft.com/office/word/2010/wordprocessingGroup" xmlns:wpi="http://schemas.microsoft.com/office/word/2010/wordprocessingInk" xmlns:wne="http://schemas.microsoft.com/office/word/2006/wordml" xmlns:wps="http://schemas.microsoft.com/office/word/2010/wordprocessingShape" mc:Ignorable="w14 wp14">
   <w:tbl>
     <w:tblPr>
       <w:tblStyle w:val="Grilledutableau"/>
@@ -9477,7 +9303,7 @@
         <w:insideH w:val="none" w:sz="0" w:space="0" w:color="auto"/>
         <w:insideV w:val="none" w:sz="0" w:space="0" w:color="auto"/>
       </w:tblBorders>
-      <w:tblLook w:val="04A0"/>
+      <w:tblLook w:val="04A0" w:firstRow="1" w:lastRow="0" w:firstColumn="1" w:lastColumn="0" w:noHBand="0" w:noVBand="1"/>
     </w:tblPr>
     <w:tblGrid>
       <w:gridCol w:w="4395"/>
@@ -9538,7 +9364,7 @@
                         <a:blip r:embed="rId1">
                           <a:extLst>
                             <a:ext uri="{28A0092B-C50C-407E-A947-70E740481C1C}">
-                              <a14:useLocalDpi xmlns:a14="http://schemas.microsoft.com/office/drawing/2010/main" xmlns:wps="http://schemas.microsoft.com/office/word/2010/wordprocessingShape" xmlns:wpi="http://schemas.microsoft.com/office/word/2010/wordprocessingInk" xmlns:wpg="http://schemas.microsoft.com/office/word/2010/wordprocessingGroup" xmlns:w14="http://schemas.microsoft.com/office/word/2010/wordml" xmlns:w="http://schemas.openxmlformats.org/wordprocessingml/2006/main" xmlns:w10="urn:schemas-microsoft-com:office:word" xmlns:wp14="http://schemas.microsoft.com/office/word/2010/wordprocessingDrawing" xmlns:v="urn:schemas-microsoft-com:vml" xmlns:o="urn:schemas-microsoft-com:office:office" xmlns:mc="http://schemas.openxmlformats.org/markup-compatibility/2006" xmlns:wpc="http://schemas.microsoft.com/office/word/2010/wordprocessingCanvas" xmlns="" val="0"/>
+                              <a14:useLocalDpi xmlns:a14="http://schemas.microsoft.com/office/drawing/2010/main" val="0"/>
                             </a:ext>
                           </a:extLst>
                         </a:blip>
@@ -9797,7 +9623,7 @@
 </file>
 
 <file path=word/header2.xml><?xml version="1.0" encoding="utf-8"?>
-<w:hdr xmlns:ve="http://schemas.openxmlformats.org/markup-compatibility/2006" xmlns:o="urn:schemas-microsoft-com:office:office" xmlns:r="http://schemas.openxmlformats.org/officeDocument/2006/relationships" xmlns:m="http://schemas.openxmlformats.org/officeDocument/2006/math" xmlns:v="urn:schemas-microsoft-com:vml" xmlns:wp="http://schemas.openxmlformats.org/drawingml/2006/wordprocessingDrawing" xmlns:w10="urn:schemas-microsoft-com:office:word" xmlns:w="http://schemas.openxmlformats.org/wordprocessingml/2006/main" xmlns:wne="http://schemas.microsoft.com/office/word/2006/wordml">
+<w:hdr xmlns:wpc="http://schemas.microsoft.com/office/word/2010/wordprocessingCanvas" xmlns:mc="http://schemas.openxmlformats.org/markup-compatibility/2006" xmlns:o="urn:schemas-microsoft-com:office:office" xmlns:r="http://schemas.openxmlformats.org/officeDocument/2006/relationships" xmlns:m="http://schemas.openxmlformats.org/officeDocument/2006/math" xmlns:v="urn:schemas-microsoft-com:vml" xmlns:wp14="http://schemas.microsoft.com/office/word/2010/wordprocessingDrawing" xmlns:wp="http://schemas.openxmlformats.org/drawingml/2006/wordprocessingDrawing" xmlns:w10="urn:schemas-microsoft-com:office:word" xmlns:w="http://schemas.openxmlformats.org/wordprocessingml/2006/main" xmlns:w14="http://schemas.microsoft.com/office/word/2010/wordml" xmlns:wpg="http://schemas.microsoft.com/office/word/2010/wordprocessingGroup" xmlns:wpi="http://schemas.microsoft.com/office/word/2010/wordprocessingInk" xmlns:wne="http://schemas.microsoft.com/office/word/2006/wordml" xmlns:wps="http://schemas.microsoft.com/office/word/2010/wordprocessingShape" mc:Ignorable="w14 wp14">
   <w:tbl>
     <w:tblPr>
       <w:tblStyle w:val="Grilledutableau"/>
@@ -9811,7 +9637,7 @@
         <w:insideH w:val="none" w:sz="0" w:space="0" w:color="auto"/>
         <w:insideV w:val="none" w:sz="0" w:space="0" w:color="auto"/>
       </w:tblBorders>
-      <w:tblLook w:val="04A0"/>
+      <w:tblLook w:val="04A0" w:firstRow="1" w:lastRow="0" w:firstColumn="1" w:lastColumn="0" w:noHBand="0" w:noVBand="1"/>
     </w:tblPr>
     <w:tblGrid>
       <w:gridCol w:w="4678"/>
@@ -9848,7 +9674,7 @@
               <w:lang w:eastAsia="fr-FR" w:bidi="ar-SA"/>
             </w:rPr>
             <w:drawing>
-              <wp:anchor distT="0" distB="0" distL="114300" distR="114300" simplePos="0" relativeHeight="251719680" behindDoc="0" locked="0" layoutInCell="1" allowOverlap="1">
+              <wp:anchor distT="0" distB="0" distL="114300" distR="114300" simplePos="0" relativeHeight="251719680" behindDoc="0" locked="0" layoutInCell="1" allowOverlap="1" wp14:anchorId="68122202" wp14:editId="1AAFA1D6">
                 <wp:simplePos x="0" y="0"/>
                 <wp:positionH relativeFrom="column">
                   <wp:posOffset>-72390</wp:posOffset>
@@ -9874,7 +9700,7 @@
                         <a:blip r:embed="rId1">
                           <a:extLst>
                             <a:ext uri="{28A0092B-C50C-407E-A947-70E740481C1C}">
-                              <a14:useLocalDpi xmlns:a14="http://schemas.microsoft.com/office/drawing/2010/main" xmlns:wps="http://schemas.microsoft.com/office/word/2010/wordprocessingShape" xmlns:wpi="http://schemas.microsoft.com/office/word/2010/wordprocessingInk" xmlns:wpg="http://schemas.microsoft.com/office/word/2010/wordprocessingGroup" xmlns:w14="http://schemas.microsoft.com/office/word/2010/wordml" xmlns:w="http://schemas.openxmlformats.org/wordprocessingml/2006/main" xmlns:w10="urn:schemas-microsoft-com:office:word" xmlns:wp14="http://schemas.microsoft.com/office/word/2010/wordprocessingDrawing" xmlns:v="urn:schemas-microsoft-com:vml" xmlns:o="urn:schemas-microsoft-com:office:office" xmlns:mc="http://schemas.openxmlformats.org/markup-compatibility/2006" xmlns:wpc="http://schemas.microsoft.com/office/word/2010/wordprocessingCanvas" xmlns="" val="0"/>
+                              <a14:useLocalDpi xmlns:a14="http://schemas.microsoft.com/office/drawing/2010/main" val="0"/>
                             </a:ext>
                           </a:extLst>
                         </a:blip>
@@ -10163,7 +9989,7 @@
 </file>
 
 <file path=word/numbering.xml><?xml version="1.0" encoding="utf-8"?>
-<w:numbering xmlns:ve="http://schemas.openxmlformats.org/markup-compatibility/2006" xmlns:o="urn:schemas-microsoft-com:office:office" xmlns:r="http://schemas.openxmlformats.org/officeDocument/2006/relationships" xmlns:m="http://schemas.openxmlformats.org/officeDocument/2006/math" xmlns:v="urn:schemas-microsoft-com:vml" xmlns:wp="http://schemas.openxmlformats.org/drawingml/2006/wordprocessingDrawing" xmlns:w10="urn:schemas-microsoft-com:office:word" xmlns:w="http://schemas.openxmlformats.org/wordprocessingml/2006/main" xmlns:wne="http://schemas.microsoft.com/office/word/2006/wordml">
+<w:numbering xmlns:wpc="http://schemas.microsoft.com/office/word/2010/wordprocessingCanvas" xmlns:mc="http://schemas.openxmlformats.org/markup-compatibility/2006" xmlns:o="urn:schemas-microsoft-com:office:office" xmlns:r="http://schemas.openxmlformats.org/officeDocument/2006/relationships" xmlns:m="http://schemas.openxmlformats.org/officeDocument/2006/math" xmlns:v="urn:schemas-microsoft-com:vml" xmlns:wp14="http://schemas.microsoft.com/office/word/2010/wordprocessingDrawing" xmlns:wp="http://schemas.openxmlformats.org/drawingml/2006/wordprocessingDrawing" xmlns:w10="urn:schemas-microsoft-com:office:word" xmlns:w="http://schemas.openxmlformats.org/wordprocessingml/2006/main" xmlns:w14="http://schemas.microsoft.com/office/word/2010/wordml" xmlns:wpg="http://schemas.microsoft.com/office/word/2010/wordprocessingGroup" xmlns:wpi="http://schemas.microsoft.com/office/word/2010/wordprocessingInk" xmlns:wne="http://schemas.microsoft.com/office/word/2006/wordml" xmlns:wps="http://schemas.microsoft.com/office/word/2010/wordprocessingShape" mc:Ignorable="w14 wp14">
   <w:numPicBullet w:numPicBulletId="0">
     <w:pict>
       <v:shapetype id="_x0000_t75" coordsize="21600,21600" o:spt="75" o:preferrelative="t" path="m@4@5l@4@11@9@11@9@5xe" filled="f" stroked="f">
@@ -10185,21 +10011,21 @@
         <v:path o:extrusionok="f" gradientshapeok="t" o:connecttype="rect"/>
         <o:lock v:ext="edit" aspectratio="t"/>
       </v:shapetype>
-      <v:shape id="_x0000_i1134" type="#_x0000_t75" alt="icone2.png" style="width:57.5pt;height:37.5pt;visibility:visible;mso-wrap-style:square" o:bullet="t">
+      <v:shape id="_x0000_i1035" type="#_x0000_t75" alt="icone2.png" style="width:57.5pt;height:37.5pt;visibility:visible;mso-wrap-style:square" o:bullet="t">
         <v:imagedata r:id="rId1" o:title="icone2"/>
       </v:shape>
     </w:pict>
   </w:numPicBullet>
   <w:numPicBullet w:numPicBulletId="1">
     <w:pict>
-      <v:shape id="_x0000_i1135" type="#_x0000_t75" style="width:9.1pt;height:9.1pt" o:bullet="t">
+      <v:shape id="_x0000_i1036" type="#_x0000_t75" style="width:9.1pt;height:9.1pt" o:bullet="t">
         <v:imagedata r:id="rId2" o:title="clip_image002"/>
       </v:shape>
     </w:pict>
   </w:numPicBullet>
   <w:numPicBullet w:numPicBulletId="2">
     <w:pict>
-      <v:shape id="_x0000_i1136" type="#_x0000_t75" style="width:9.1pt;height:9.1pt" o:bullet="t">
+      <v:shape id="_x0000_i1037" type="#_x0000_t75" style="width:9.1pt;height:9.1pt" o:bullet="t">
         <v:imagedata r:id="rId3" o:title="BD10265_"/>
       </v:shape>
     </w:pict>
@@ -11011,1315 +10837,7 @@
 </file>
 
 <file path=word/styles.xml><?xml version="1.0" encoding="utf-8"?>
-<w:styles xmlns:r="http://schemas.openxmlformats.org/officeDocument/2006/relationships" xmlns:w="http://schemas.openxmlformats.org/wordprocessingml/2006/main">
-  <w:docDefaults>
-    <w:rPrDefault>
-      <w:rPr>
-        <w:rFonts w:asciiTheme="minorHAnsi" w:eastAsiaTheme="minorEastAsia" w:hAnsiTheme="minorHAnsi" w:cstheme="minorBidi"/>
-        <w:lang w:val="en-US" w:eastAsia="en-US" w:bidi="en-US"/>
-      </w:rPr>
-    </w:rPrDefault>
-    <w:pPrDefault>
-      <w:pPr>
-        <w:spacing w:after="200" w:line="276" w:lineRule="auto"/>
-        <w:jc w:val="both"/>
-      </w:pPr>
-    </w:pPrDefault>
-  </w:docDefaults>
-  <w:latentStyles w:defLockedState="0" w:defUIPriority="99" w:defSemiHidden="1" w:defUnhideWhenUsed="1" w:defQFormat="0" w:count="267">
-    <w:lsdException w:name="Normal" w:semiHidden="0" w:uiPriority="0" w:unhideWhenUsed="0" w:qFormat="1"/>
-    <w:lsdException w:name="heading 1" w:semiHidden="0" w:uiPriority="9" w:unhideWhenUsed="0" w:qFormat="1"/>
-    <w:lsdException w:name="heading 2" w:uiPriority="9" w:qFormat="1"/>
-    <w:lsdException w:name="heading 3" w:uiPriority="9" w:qFormat="1"/>
-    <w:lsdException w:name="heading 4" w:uiPriority="9" w:qFormat="1"/>
-    <w:lsdException w:name="heading 5" w:uiPriority="9" w:qFormat="1"/>
-    <w:lsdException w:name="heading 6" w:uiPriority="9" w:qFormat="1"/>
-    <w:lsdException w:name="heading 7" w:uiPriority="9" w:qFormat="1"/>
-    <w:lsdException w:name="heading 8" w:uiPriority="9" w:qFormat="1"/>
-    <w:lsdException w:name="heading 9" w:uiPriority="9" w:qFormat="1"/>
-    <w:lsdException w:name="toc 1" w:uiPriority="39"/>
-    <w:lsdException w:name="toc 2" w:uiPriority="39"/>
-    <w:lsdException w:name="toc 3" w:uiPriority="39"/>
-    <w:lsdException w:name="toc 4" w:uiPriority="39"/>
-    <w:lsdException w:name="toc 5" w:uiPriority="39"/>
-    <w:lsdException w:name="toc 6" w:uiPriority="39"/>
-    <w:lsdException w:name="toc 7" w:uiPriority="39"/>
-    <w:lsdException w:name="toc 8" w:uiPriority="39"/>
-    <w:lsdException w:name="toc 9" w:uiPriority="39"/>
-    <w:lsdException w:name="Normal Indent" w:uiPriority="0"/>
-    <w:lsdException w:name="caption" w:uiPriority="35" w:qFormat="1"/>
-    <w:lsdException w:name="Title" w:semiHidden="0" w:uiPriority="10" w:unhideWhenUsed="0" w:qFormat="1"/>
-    <w:lsdException w:name="Default Paragraph Font" w:uiPriority="1"/>
-    <w:lsdException w:name="Subtitle" w:semiHidden="0" w:uiPriority="11" w:unhideWhenUsed="0" w:qFormat="1"/>
-    <w:lsdException w:name="Strong" w:semiHidden="0" w:uiPriority="22" w:unhideWhenUsed="0" w:qFormat="1"/>
-    <w:lsdException w:name="Emphasis" w:semiHidden="0" w:uiPriority="20" w:unhideWhenUsed="0" w:qFormat="1"/>
-    <w:lsdException w:name="Table Grid" w:semiHidden="0" w:uiPriority="0" w:unhideWhenUsed="0"/>
-    <w:lsdException w:name="Placeholder Text" w:unhideWhenUsed="0"/>
-    <w:lsdException w:name="No Spacing" w:semiHidden="0" w:uiPriority="1" w:unhideWhenUsed="0" w:qFormat="1"/>
-    <w:lsdException w:name="Light Shading" w:semiHidden="0" w:uiPriority="60" w:unhideWhenUsed="0"/>
-    <w:lsdException w:name="Light List" w:semiHidden="0" w:uiPriority="61" w:unhideWhenUsed="0"/>
-    <w:lsdException w:name="Light Grid" w:semiHidden="0" w:uiPriority="62" w:unhideWhenUsed="0"/>
-    <w:lsdException w:name="Medium Shading 1" w:semiHidden="0" w:uiPriority="63" w:unhideWhenUsed="0"/>
-    <w:lsdException w:name="Medium Shading 2" w:semiHidden="0" w:uiPriority="64" w:unhideWhenUsed="0"/>
-    <w:lsdException w:name="Medium List 1" w:semiHidden="0" w:uiPriority="65" w:unhideWhenUsed="0"/>
-    <w:lsdException w:name="Medium List 2" w:semiHidden="0" w:uiPriority="66" w:unhideWhenUsed="0"/>
-    <w:lsdException w:name="Medium Grid 1" w:semiHidden="0" w:uiPriority="67" w:unhideWhenUsed="0"/>
-    <w:lsdException w:name="Medium Grid 2" w:semiHidden="0" w:uiPriority="68" w:unhideWhenUsed="0"/>
-    <w:lsdException w:name="Medium Grid 3" w:semiHidden="0" w:uiPriority="69" w:unhideWhenUsed="0"/>
-    <w:lsdException w:name="Dark List" w:semiHidden="0" w:uiPriority="70" w:unhideWhenUsed="0"/>
-    <w:lsdException w:name="Colorful Shading" w:semiHidden="0" w:uiPriority="71" w:unhideWhenUsed="0"/>
-    <w:lsdException w:name="Colorful List" w:semiHidden="0" w:uiPriority="72" w:unhideWhenUsed="0"/>
-    <w:lsdException w:name="Colorful Grid" w:semiHidden="0" w:uiPriority="73" w:unhideWhenUsed="0"/>
-    <w:lsdException w:name="Light Shading Accent 1" w:semiHidden="0" w:uiPriority="60" w:unhideWhenUsed="0"/>
-    <w:lsdException w:name="Light List Accent 1" w:semiHidden="0" w:uiPriority="61" w:unhideWhenUsed="0"/>
-    <w:lsdException w:name="Light Grid Accent 1" w:semiHidden="0" w:uiPriority="62" w:unhideWhenUsed="0"/>
-    <w:lsdException w:name="Medium Shading 1 Accent 1" w:semiHidden="0" w:uiPriority="63" w:unhideWhenUsed="0"/>
-    <w:lsdException w:name="Medium Shading 2 Accent 1" w:semiHidden="0" w:uiPriority="64" w:unhideWhenUsed="0"/>
-    <w:lsdException w:name="Medium List 1 Accent 1" w:semiHidden="0" w:uiPriority="65" w:unhideWhenUsed="0"/>
-    <w:lsdException w:name="Revision" w:unhideWhenUsed="0"/>
-    <w:lsdException w:name="List Paragraph" w:semiHidden="0" w:uiPriority="34" w:unhideWhenUsed="0" w:qFormat="1"/>
-    <w:lsdException w:name="Quote" w:semiHidden="0" w:uiPriority="29" w:unhideWhenUsed="0" w:qFormat="1"/>
-    <w:lsdException w:name="Intense Quote" w:semiHidden="0" w:uiPriority="30" w:unhideWhenUsed="0" w:qFormat="1"/>
-    <w:lsdException w:name="Medium List 2 Accent 1" w:semiHidden="0" w:uiPriority="66" w:unhideWhenUsed="0"/>
-    <w:lsdException w:name="Medium Grid 1 Accent 1" w:semiHidden="0" w:uiPriority="67" w:unhideWhenUsed="0"/>
-    <w:lsdException w:name="Medium Grid 2 Accent 1" w:semiHidden="0" w:uiPriority="68" w:unhideWhenUsed="0"/>
-    <w:lsdException w:name="Medium Grid 3 Accent 1" w:semiHidden="0" w:uiPriority="69" w:unhideWhenUsed="0"/>
-    <w:lsdException w:name="Dark List Accent 1" w:semiHidden="0" w:uiPriority="70" w:unhideWhenUsed="0"/>
-    <w:lsdException w:name="Colorful Shading Accent 1" w:semiHidden="0" w:uiPriority="71" w:unhideWhenUsed="0"/>
-    <w:lsdException w:name="Colorful List Accent 1" w:semiHidden="0" w:uiPriority="72" w:unhideWhenUsed="0"/>
-    <w:lsdException w:name="Colorful Grid Accent 1" w:semiHidden="0" w:uiPriority="73" w:unhideWhenUsed="0"/>
-    <w:lsdException w:name="Light Shading Accent 2" w:semiHidden="0" w:uiPriority="60" w:unhideWhenUsed="0"/>
-    <w:lsdException w:name="Light List Accent 2" w:semiHidden="0" w:uiPriority="61" w:unhideWhenUsed="0"/>
-    <w:lsdException w:name="Light Grid Accent 2" w:semiHidden="0" w:uiPriority="62" w:unhideWhenUsed="0"/>
-    <w:lsdException w:name="Medium Shading 1 Accent 2" w:semiHidden="0" w:uiPriority="63" w:unhideWhenUsed="0"/>
-    <w:lsdException w:name="Medium Shading 2 Accent 2" w:semiHidden="0" w:uiPriority="64" w:unhideWhenUsed="0"/>
-    <w:lsdException w:name="Medium List 1 Accent 2" w:semiHidden="0" w:uiPriority="65" w:unhideWhenUsed="0"/>
-    <w:lsdException w:name="Medium List 2 Accent 2" w:semiHidden="0" w:uiPriority="66" w:unhideWhenUsed="0"/>
-    <w:lsdException w:name="Medium Grid 1 Accent 2" w:semiHidden="0" w:uiPriority="67" w:unhideWhenUsed="0"/>
-    <w:lsdException w:name="Medium Grid 2 Accent 2" w:semiHidden="0" w:uiPriority="68" w:unhideWhenUsed="0"/>
-    <w:lsdException w:name="Medium Grid 3 Accent 2" w:semiHidden="0" w:uiPriority="69" w:unhideWhenUsed="0"/>
-    <w:lsdException w:name="Dark List Accent 2" w:semiHidden="0" w:uiPriority="70" w:unhideWhenUsed="0"/>
-    <w:lsdException w:name="Colorful Shading Accent 2" w:semiHidden="0" w:uiPriority="71" w:unhideWhenUsed="0"/>
-    <w:lsdException w:name="Colorful List Accent 2" w:semiHidden="0" w:uiPriority="72" w:unhideWhenUsed="0"/>
-    <w:lsdException w:name="Colorful Grid Accent 2" w:semiHidden="0" w:uiPriority="73" w:unhideWhenUsed="0"/>
-    <w:lsdException w:name="Light Shading Accent 3" w:semiHidden="0" w:uiPriority="60" w:unhideWhenUsed="0"/>
-    <w:lsdException w:name="Light List Accent 3" w:semiHidden="0" w:uiPriority="61" w:unhideWhenUsed="0"/>
-    <w:lsdException w:name="Light Grid Accent 3" w:semiHidden="0" w:uiPriority="62" w:unhideWhenUsed="0"/>
-    <w:lsdException w:name="Medium Shading 1 Accent 3" w:semiHidden="0" w:uiPriority="63" w:unhideWhenUsed="0"/>
-    <w:lsdException w:name="Medium Shading 2 Accent 3" w:semiHidden="0" w:uiPriority="64" w:unhideWhenUsed="0"/>
-    <w:lsdException w:name="Medium List 1 Accent 3" w:semiHidden="0" w:uiPriority="65" w:unhideWhenUsed="0"/>
-    <w:lsdException w:name="Medium List 2 Accent 3" w:semiHidden="0" w:uiPriority="66" w:unhideWhenUsed="0"/>
-    <w:lsdException w:name="Medium Grid 1 Accent 3" w:semiHidden="0" w:uiPriority="67" w:unhideWhenUsed="0"/>
-    <w:lsdException w:name="Medium Grid 2 Accent 3" w:semiHidden="0" w:uiPriority="68" w:unhideWhenUsed="0"/>
-    <w:lsdException w:name="Medium Grid 3 Accent 3" w:semiHidden="0" w:uiPriority="69" w:unhideWhenUsed="0"/>
-    <w:lsdException w:name="Dark List Accent 3" w:semiHidden="0" w:uiPriority="70" w:unhideWhenUsed="0"/>
-    <w:lsdException w:name="Colorful Shading Accent 3" w:semiHidden="0" w:uiPriority="71" w:unhideWhenUsed="0"/>
-    <w:lsdException w:name="Colorful List Accent 3" w:semiHidden="0" w:uiPriority="72" w:unhideWhenUsed="0"/>
-    <w:lsdException w:name="Colorful Grid Accent 3" w:semiHidden="0" w:uiPriority="73" w:unhideWhenUsed="0"/>
-    <w:lsdException w:name="Light Shading Accent 4" w:semiHidden="0" w:uiPriority="60" w:unhideWhenUsed="0"/>
-    <w:lsdException w:name="Light List Accent 4" w:semiHidden="0" w:uiPriority="61" w:unhideWhenUsed="0"/>
-    <w:lsdException w:name="Light Grid Accent 4" w:semiHidden="0" w:uiPriority="62" w:unhideWhenUsed="0"/>
-    <w:lsdException w:name="Medium Shading 1 Accent 4" w:semiHidden="0" w:uiPriority="63" w:unhideWhenUsed="0"/>
-    <w:lsdException w:name="Medium Shading 2 Accent 4" w:semiHidden="0" w:uiPriority="64" w:unhideWhenUsed="0"/>
-    <w:lsdException w:name="Medium List 1 Accent 4" w:semiHidden="0" w:uiPriority="65" w:unhideWhenUsed="0"/>
-    <w:lsdException w:name="Medium List 2 Accent 4" w:semiHidden="0" w:uiPriority="66" w:unhideWhenUsed="0"/>
-    <w:lsdException w:name="Medium Grid 1 Accent 4" w:semiHidden="0" w:uiPriority="67" w:unhideWhenUsed="0"/>
-    <w:lsdException w:name="Medium Grid 2 Accent 4" w:semiHidden="0" w:uiPriority="68" w:unhideWhenUsed="0"/>
-    <w:lsdException w:name="Medium Grid 3 Accent 4" w:semiHidden="0" w:uiPriority="69" w:unhideWhenUsed="0"/>
-    <w:lsdException w:name="Dark List Accent 4" w:semiHidden="0" w:uiPriority="70" w:unhideWhenUsed="0"/>
-    <w:lsdException w:name="Colorful Shading Accent 4" w:semiHidden="0" w:uiPriority="71" w:unhideWhenUsed="0"/>
-    <w:lsdException w:name="Colorful List Accent 4" w:semiHidden="0" w:uiPriority="72" w:unhideWhenUsed="0"/>
-    <w:lsdException w:name="Colorful Grid Accent 4" w:semiHidden="0" w:uiPriority="73" w:unhideWhenUsed="0"/>
-    <w:lsdException w:name="Light Shading Accent 5" w:semiHidden="0" w:uiPriority="60" w:unhideWhenUsed="0"/>
-    <w:lsdException w:name="Light List Accent 5" w:semiHidden="0" w:uiPriority="61" w:unhideWhenUsed="0"/>
-    <w:lsdException w:name="Light Grid Accent 5" w:semiHidden="0" w:uiPriority="62" w:unhideWhenUsed="0"/>
-    <w:lsdException w:name="Medium Shading 1 Accent 5" w:semiHidden="0" w:uiPriority="63" w:unhideWhenUsed="0"/>
-    <w:lsdException w:name="Medium Shading 2 Accent 5" w:semiHidden="0" w:uiPriority="64" w:unhideWhenUsed="0"/>
-    <w:lsdException w:name="Medium List 1 Accent 5" w:semiHidden="0" w:uiPriority="65" w:unhideWhenUsed="0"/>
-    <w:lsdException w:name="Medium List 2 Accent 5" w:semiHidden="0" w:uiPriority="66" w:unhideWhenUsed="0"/>
-    <w:lsdException w:name="Medium Grid 1 Accent 5" w:semiHidden="0" w:uiPriority="67" w:unhideWhenUsed="0"/>
-    <w:lsdException w:name="Medium Grid 2 Accent 5" w:semiHidden="0" w:uiPriority="68" w:unhideWhenUsed="0"/>
-    <w:lsdException w:name="Medium Grid 3 Accent 5" w:semiHidden="0" w:uiPriority="69" w:unhideWhenUsed="0"/>
-    <w:lsdException w:name="Dark List Accent 5" w:semiHidden="0" w:uiPriority="70" w:unhideWhenUsed="0"/>
-    <w:lsdException w:name="Colorful Shading Accent 5" w:semiHidden="0" w:uiPriority="71" w:unhideWhenUsed="0"/>
-    <w:lsdException w:name="Colorful List Accent 5" w:semiHidden="0" w:uiPriority="72" w:unhideWhenUsed="0"/>
-    <w:lsdException w:name="Colorful Grid Accent 5" w:semiHidden="0" w:uiPriority="73" w:unhideWhenUsed="0"/>
-    <w:lsdException w:name="Light Shading Accent 6" w:semiHidden="0" w:uiPriority="60" w:unhideWhenUsed="0"/>
-    <w:lsdException w:name="Light List Accent 6" w:semiHidden="0" w:uiPriority="61" w:unhideWhenUsed="0"/>
-    <w:lsdException w:name="Light Grid Accent 6" w:semiHidden="0" w:uiPriority="62" w:unhideWhenUsed="0"/>
-    <w:lsdException w:name="Medium Shading 1 Accent 6" w:semiHidden="0" w:uiPriority="63" w:unhideWhenUsed="0"/>
-    <w:lsdException w:name="Medium Shading 2 Accent 6" w:semiHidden="0" w:uiPriority="64" w:unhideWhenUsed="0"/>
-    <w:lsdException w:name="Medium List 1 Accent 6" w:semiHidden="0" w:uiPriority="65" w:unhideWhenUsed="0"/>
-    <w:lsdException w:name="Medium List 2 Accent 6" w:semiHidden="0" w:uiPriority="66" w:unhideWhenUsed="0"/>
-    <w:lsdException w:name="Medium Grid 1 Accent 6" w:semiHidden="0" w:uiPriority="67" w:unhideWhenUsed="0"/>
-    <w:lsdException w:name="Medium Grid 2 Accent 6" w:semiHidden="0" w:uiPriority="68" w:unhideWhenUsed="0"/>
-    <w:lsdException w:name="Medium Grid 3 Accent 6" w:semiHidden="0" w:uiPriority="69" w:unhideWhenUsed="0"/>
-    <w:lsdException w:name="Dark List Accent 6" w:semiHidden="0" w:uiPriority="70" w:unhideWhenUsed="0"/>
-    <w:lsdException w:name="Colorful Shading Accent 6" w:semiHidden="0" w:uiPriority="71" w:unhideWhenUsed="0"/>
-    <w:lsdException w:name="Colorful List Accent 6" w:semiHidden="0" w:uiPriority="72" w:unhideWhenUsed="0"/>
-    <w:lsdException w:name="Colorful Grid Accent 6" w:semiHidden="0" w:uiPriority="73" w:unhideWhenUsed="0"/>
-    <w:lsdException w:name="Subtle Emphasis" w:semiHidden="0" w:uiPriority="19" w:unhideWhenUsed="0" w:qFormat="1"/>
-    <w:lsdException w:name="Intense Emphasis" w:semiHidden="0" w:uiPriority="21" w:unhideWhenUsed="0" w:qFormat="1"/>
-    <w:lsdException w:name="Subtle Reference" w:semiHidden="0" w:uiPriority="31" w:unhideWhenUsed="0" w:qFormat="1"/>
-    <w:lsdException w:name="Intense Reference" w:semiHidden="0" w:uiPriority="32" w:unhideWhenUsed="0" w:qFormat="1"/>
-    <w:lsdException w:name="Book Title" w:semiHidden="0" w:uiPriority="33" w:unhideWhenUsed="0" w:qFormat="1"/>
-    <w:lsdException w:name="Bibliography" w:uiPriority="37"/>
-    <w:lsdException w:name="TOC Heading" w:uiPriority="39" w:qFormat="1"/>
-  </w:latentStyles>
-  <w:style w:type="paragraph" w:default="1" w:styleId="Normal">
-    <w:name w:val="Normal"/>
-    <w:qFormat/>
-    <w:rsid w:val="005F7D28"/>
-    <w:pPr>
-      <w:spacing w:after="0" w:line="240" w:lineRule="auto"/>
-    </w:pPr>
-    <w:rPr>
-      <w:sz w:val="22"/>
-      <w:lang w:val="fr-FR"/>
-    </w:rPr>
-  </w:style>
-  <w:style w:type="paragraph" w:styleId="Titre1">
-    <w:name w:val="heading 1"/>
-    <w:basedOn w:val="Normal"/>
-    <w:next w:val="Normal"/>
-    <w:link w:val="Titre1Car"/>
-    <w:uiPriority w:val="9"/>
-    <w:qFormat/>
-    <w:rsid w:val="00BE2242"/>
-    <w:pPr>
-      <w:numPr>
-        <w:numId w:val="3"/>
-      </w:numPr>
-      <w:pBdr>
-        <w:bottom w:val="single" w:sz="18" w:space="1" w:color="92D050"/>
-      </w:pBdr>
-      <w:spacing w:before="240" w:after="40"/>
-      <w:jc w:val="left"/>
-      <w:outlineLvl w:val="0"/>
-    </w:pPr>
-    <w:rPr>
-      <w:b/>
-      <w:smallCaps/>
-      <w:color w:val="92D050"/>
-      <w:spacing w:val="5"/>
-      <w:sz w:val="32"/>
-      <w:szCs w:val="32"/>
-    </w:rPr>
-  </w:style>
-  <w:style w:type="paragraph" w:styleId="Titre2">
-    <w:name w:val="heading 2"/>
-    <w:basedOn w:val="Normal"/>
-    <w:next w:val="Normal"/>
-    <w:link w:val="Titre2Car"/>
-    <w:uiPriority w:val="9"/>
-    <w:unhideWhenUsed/>
-    <w:qFormat/>
-    <w:rsid w:val="00DD283E"/>
-    <w:pPr>
-      <w:numPr>
-        <w:numId w:val="4"/>
-      </w:numPr>
-      <w:shd w:val="clear" w:color="auto" w:fill="BFBFBF" w:themeFill="background1" w:themeFillShade="BF"/>
-      <w:spacing w:before="240"/>
-      <w:jc w:val="left"/>
-      <w:outlineLvl w:val="1"/>
-    </w:pPr>
-    <w:rPr>
-      <w:b/>
-      <w:smallCaps/>
-      <w:spacing w:val="5"/>
-      <w:sz w:val="28"/>
-      <w:szCs w:val="28"/>
-    </w:rPr>
-  </w:style>
-  <w:style w:type="paragraph" w:styleId="Titre3">
-    <w:name w:val="heading 3"/>
-    <w:basedOn w:val="Normal"/>
-    <w:next w:val="Normal"/>
-    <w:link w:val="Titre3Car"/>
-    <w:uiPriority w:val="9"/>
-    <w:unhideWhenUsed/>
-    <w:qFormat/>
-    <w:rsid w:val="00F657BA"/>
-    <w:pPr>
-      <w:jc w:val="left"/>
-      <w:outlineLvl w:val="2"/>
-    </w:pPr>
-    <w:rPr>
-      <w:b/>
-      <w:i/>
-      <w:smallCaps/>
-      <w:color w:val="C00000"/>
-      <w:spacing w:val="5"/>
-      <w:sz w:val="24"/>
-      <w:szCs w:val="24"/>
-    </w:rPr>
-  </w:style>
-  <w:style w:type="paragraph" w:styleId="Titre4">
-    <w:name w:val="heading 4"/>
-    <w:basedOn w:val="Normal"/>
-    <w:next w:val="Normal"/>
-    <w:link w:val="Titre4Car"/>
-    <w:uiPriority w:val="9"/>
-    <w:semiHidden/>
-    <w:unhideWhenUsed/>
-    <w:qFormat/>
-    <w:rsid w:val="00F657BA"/>
-    <w:pPr>
-      <w:spacing w:before="240"/>
-      <w:jc w:val="left"/>
-      <w:outlineLvl w:val="3"/>
-    </w:pPr>
-    <w:rPr>
-      <w:b/>
-      <w:i/>
-      <w:smallCaps/>
-      <w:spacing w:val="10"/>
-      <w:szCs w:val="22"/>
-    </w:rPr>
-  </w:style>
-  <w:style w:type="paragraph" w:styleId="Titre5">
-    <w:name w:val="heading 5"/>
-    <w:basedOn w:val="Normal"/>
-    <w:next w:val="Normal"/>
-    <w:link w:val="Titre5Car"/>
-    <w:uiPriority w:val="9"/>
-    <w:semiHidden/>
-    <w:unhideWhenUsed/>
-    <w:qFormat/>
-    <w:rsid w:val="0038320E"/>
-    <w:pPr>
-      <w:spacing w:before="200"/>
-      <w:jc w:val="left"/>
-      <w:outlineLvl w:val="4"/>
-    </w:pPr>
-    <w:rPr>
-      <w:smallCaps/>
-      <w:color w:val="943634" w:themeColor="accent2" w:themeShade="BF"/>
-      <w:spacing w:val="10"/>
-      <w:szCs w:val="26"/>
-    </w:rPr>
-  </w:style>
-  <w:style w:type="paragraph" w:styleId="Titre6">
-    <w:name w:val="heading 6"/>
-    <w:basedOn w:val="Normal"/>
-    <w:next w:val="Normal"/>
-    <w:link w:val="Titre6Car"/>
-    <w:uiPriority w:val="9"/>
-    <w:semiHidden/>
-    <w:unhideWhenUsed/>
-    <w:qFormat/>
-    <w:rsid w:val="0038320E"/>
-    <w:pPr>
-      <w:jc w:val="left"/>
-      <w:outlineLvl w:val="5"/>
-    </w:pPr>
-    <w:rPr>
-      <w:smallCaps/>
-      <w:color w:val="C0504D" w:themeColor="accent2"/>
-      <w:spacing w:val="5"/>
-    </w:rPr>
-  </w:style>
-  <w:style w:type="paragraph" w:styleId="Titre7">
-    <w:name w:val="heading 7"/>
-    <w:basedOn w:val="Normal"/>
-    <w:next w:val="Normal"/>
-    <w:link w:val="Titre7Car"/>
-    <w:uiPriority w:val="9"/>
-    <w:unhideWhenUsed/>
-    <w:qFormat/>
-    <w:rsid w:val="0038320E"/>
-    <w:pPr>
-      <w:jc w:val="left"/>
-      <w:outlineLvl w:val="6"/>
-    </w:pPr>
-    <w:rPr>
-      <w:b/>
-      <w:smallCaps/>
-      <w:color w:val="C0504D" w:themeColor="accent2"/>
-      <w:spacing w:val="10"/>
-    </w:rPr>
-  </w:style>
-  <w:style w:type="paragraph" w:styleId="Titre80">
-    <w:name w:val="heading 8"/>
-    <w:basedOn w:val="Normal"/>
-    <w:next w:val="Normal"/>
-    <w:link w:val="Titre8Car"/>
-    <w:uiPriority w:val="9"/>
-    <w:semiHidden/>
-    <w:unhideWhenUsed/>
-    <w:qFormat/>
-    <w:rsid w:val="0038320E"/>
-    <w:pPr>
-      <w:jc w:val="left"/>
-      <w:outlineLvl w:val="7"/>
-    </w:pPr>
-    <w:rPr>
-      <w:b/>
-      <w:i/>
-      <w:smallCaps/>
-      <w:color w:val="943634" w:themeColor="accent2" w:themeShade="BF"/>
-    </w:rPr>
-  </w:style>
-  <w:style w:type="paragraph" w:styleId="Titre9">
-    <w:name w:val="heading 9"/>
-    <w:basedOn w:val="Normal"/>
-    <w:next w:val="Normal"/>
-    <w:link w:val="Titre9Car"/>
-    <w:uiPriority w:val="9"/>
-    <w:semiHidden/>
-    <w:unhideWhenUsed/>
-    <w:qFormat/>
-    <w:rsid w:val="0038320E"/>
-    <w:pPr>
-      <w:jc w:val="left"/>
-      <w:outlineLvl w:val="8"/>
-    </w:pPr>
-    <w:rPr>
-      <w:b/>
-      <w:i/>
-      <w:smallCaps/>
-      <w:color w:val="622423" w:themeColor="accent2" w:themeShade="7F"/>
-    </w:rPr>
-  </w:style>
-  <w:style w:type="character" w:default="1" w:styleId="Policepardfaut">
-    <w:name w:val="Default Paragraph Font"/>
-    <w:uiPriority w:val="1"/>
-    <w:semiHidden/>
-    <w:unhideWhenUsed/>
-  </w:style>
-  <w:style w:type="table" w:default="1" w:styleId="TableauNormal">
-    <w:name w:val="Normal Table"/>
-    <w:uiPriority w:val="99"/>
-    <w:semiHidden/>
-    <w:unhideWhenUsed/>
-    <w:qFormat/>
-    <w:tblPr>
-      <w:tblInd w:w="0" w:type="dxa"/>
-      <w:tblCellMar>
-        <w:top w:w="0" w:type="dxa"/>
-        <w:left w:w="108" w:type="dxa"/>
-        <w:bottom w:w="0" w:type="dxa"/>
-        <w:right w:w="108" w:type="dxa"/>
-      </w:tblCellMar>
-    </w:tblPr>
-  </w:style>
-  <w:style w:type="numbering" w:default="1" w:styleId="Aucuneliste">
-    <w:name w:val="No List"/>
-    <w:uiPriority w:val="99"/>
-    <w:semiHidden/>
-    <w:unhideWhenUsed/>
-  </w:style>
-  <w:style w:type="table" w:styleId="Grilledutableau">
-    <w:name w:val="Table Grid"/>
-    <w:basedOn w:val="TableauNormal"/>
-    <w:rsid w:val="00582CE7"/>
-    <w:pPr>
-      <w:spacing w:after="0" w:line="240" w:lineRule="auto"/>
-    </w:pPr>
-    <w:tblPr>
-      <w:tblInd w:w="0" w:type="dxa"/>
-      <w:tblBorders>
-        <w:top w:val="single" w:sz="4" w:space="0" w:color="auto"/>
-        <w:left w:val="single" w:sz="4" w:space="0" w:color="auto"/>
-        <w:bottom w:val="single" w:sz="4" w:space="0" w:color="auto"/>
-        <w:right w:val="single" w:sz="4" w:space="0" w:color="auto"/>
-        <w:insideH w:val="single" w:sz="4" w:space="0" w:color="auto"/>
-        <w:insideV w:val="single" w:sz="4" w:space="0" w:color="auto"/>
-      </w:tblBorders>
-      <w:tblCellMar>
-        <w:top w:w="0" w:type="dxa"/>
-        <w:left w:w="108" w:type="dxa"/>
-        <w:bottom w:w="0" w:type="dxa"/>
-        <w:right w:w="108" w:type="dxa"/>
-      </w:tblCellMar>
-    </w:tblPr>
-  </w:style>
-  <w:style w:type="paragraph" w:styleId="En-tte">
-    <w:name w:val="header"/>
-    <w:basedOn w:val="Normal"/>
-    <w:link w:val="En-tteCar"/>
-    <w:uiPriority w:val="99"/>
-    <w:unhideWhenUsed/>
-    <w:rsid w:val="00CA63DC"/>
-    <w:pPr>
-      <w:tabs>
-        <w:tab w:val="center" w:pos="4536"/>
-        <w:tab w:val="right" w:pos="9072"/>
-      </w:tabs>
-    </w:pPr>
-  </w:style>
-  <w:style w:type="character" w:customStyle="1" w:styleId="En-tteCar">
-    <w:name w:val="En-tête Car"/>
-    <w:basedOn w:val="Policepardfaut"/>
-    <w:link w:val="En-tte"/>
-    <w:uiPriority w:val="99"/>
-    <w:rsid w:val="00CA63DC"/>
-  </w:style>
-  <w:style w:type="paragraph" w:styleId="Pieddepage">
-    <w:name w:val="footer"/>
-    <w:basedOn w:val="Normal"/>
-    <w:link w:val="PieddepageCar"/>
-    <w:uiPriority w:val="99"/>
-    <w:unhideWhenUsed/>
-    <w:rsid w:val="00CA63DC"/>
-    <w:pPr>
-      <w:tabs>
-        <w:tab w:val="center" w:pos="4536"/>
-        <w:tab w:val="right" w:pos="9072"/>
-      </w:tabs>
-    </w:pPr>
-  </w:style>
-  <w:style w:type="character" w:customStyle="1" w:styleId="PieddepageCar">
-    <w:name w:val="Pied de page Car"/>
-    <w:basedOn w:val="Policepardfaut"/>
-    <w:link w:val="Pieddepage"/>
-    <w:uiPriority w:val="99"/>
-    <w:rsid w:val="00CA63DC"/>
-  </w:style>
-  <w:style w:type="paragraph" w:styleId="Textedebulles">
-    <w:name w:val="Balloon Text"/>
-    <w:basedOn w:val="Normal"/>
-    <w:link w:val="TextedebullesCar"/>
-    <w:uiPriority w:val="99"/>
-    <w:semiHidden/>
-    <w:unhideWhenUsed/>
-    <w:rsid w:val="000365BB"/>
-    <w:rPr>
-      <w:rFonts w:ascii="Tahoma" w:hAnsi="Tahoma" w:cs="Tahoma"/>
-      <w:sz w:val="16"/>
-      <w:szCs w:val="16"/>
-    </w:rPr>
-  </w:style>
-  <w:style w:type="character" w:customStyle="1" w:styleId="TextedebullesCar">
-    <w:name w:val="Texte de bulles Car"/>
-    <w:basedOn w:val="Policepardfaut"/>
-    <w:link w:val="Textedebulles"/>
-    <w:uiPriority w:val="99"/>
-    <w:semiHidden/>
-    <w:rsid w:val="000365BB"/>
-    <w:rPr>
-      <w:rFonts w:ascii="Tahoma" w:hAnsi="Tahoma" w:cs="Tahoma"/>
-      <w:sz w:val="16"/>
-      <w:szCs w:val="16"/>
-    </w:rPr>
-  </w:style>
-  <w:style w:type="character" w:customStyle="1" w:styleId="Titre7Car">
-    <w:name w:val="Titre 7 Car"/>
-    <w:basedOn w:val="Policepardfaut"/>
-    <w:link w:val="Titre7"/>
-    <w:uiPriority w:val="9"/>
-    <w:rsid w:val="0038320E"/>
-    <w:rPr>
-      <w:b/>
-      <w:smallCaps/>
-      <w:color w:val="C0504D" w:themeColor="accent2"/>
-      <w:spacing w:val="10"/>
-    </w:rPr>
-  </w:style>
-  <w:style w:type="paragraph" w:styleId="Paragraphedeliste">
-    <w:name w:val="List Paragraph"/>
-    <w:basedOn w:val="Normal"/>
-    <w:uiPriority w:val="34"/>
-    <w:qFormat/>
-    <w:rsid w:val="0038320E"/>
-    <w:pPr>
-      <w:ind w:left="720"/>
-      <w:contextualSpacing/>
-    </w:pPr>
-  </w:style>
-  <w:style w:type="character" w:customStyle="1" w:styleId="Titre1Car">
-    <w:name w:val="Titre 1 Car"/>
-    <w:basedOn w:val="Policepardfaut"/>
-    <w:link w:val="Titre1"/>
-    <w:uiPriority w:val="9"/>
-    <w:rsid w:val="00BE2242"/>
-    <w:rPr>
-      <w:b/>
-      <w:smallCaps/>
-      <w:color w:val="92D050"/>
-      <w:spacing w:val="5"/>
-      <w:sz w:val="32"/>
-      <w:szCs w:val="32"/>
-      <w:lang w:val="fr-FR"/>
-    </w:rPr>
-  </w:style>
-  <w:style w:type="character" w:customStyle="1" w:styleId="Titre2Car">
-    <w:name w:val="Titre 2 Car"/>
-    <w:basedOn w:val="Policepardfaut"/>
-    <w:link w:val="Titre2"/>
-    <w:uiPriority w:val="9"/>
-    <w:rsid w:val="00DD283E"/>
-    <w:rPr>
-      <w:b/>
-      <w:smallCaps/>
-      <w:spacing w:val="5"/>
-      <w:sz w:val="28"/>
-      <w:szCs w:val="28"/>
-      <w:shd w:val="clear" w:color="auto" w:fill="BFBFBF" w:themeFill="background1" w:themeFillShade="BF"/>
-      <w:lang w:val="fr-FR"/>
-    </w:rPr>
-  </w:style>
-  <w:style w:type="character" w:styleId="lev">
-    <w:name w:val="Strong"/>
-    <w:uiPriority w:val="22"/>
-    <w:qFormat/>
-    <w:rsid w:val="0038320E"/>
-    <w:rPr>
-      <w:b/>
-      <w:color w:val="C0504D" w:themeColor="accent2"/>
-    </w:rPr>
-  </w:style>
-  <w:style w:type="character" w:customStyle="1" w:styleId="Titre3Car">
-    <w:name w:val="Titre 3 Car"/>
-    <w:basedOn w:val="Policepardfaut"/>
-    <w:link w:val="Titre3"/>
-    <w:uiPriority w:val="9"/>
-    <w:rsid w:val="00F657BA"/>
-    <w:rPr>
-      <w:b/>
-      <w:i/>
-      <w:smallCaps/>
-      <w:color w:val="C00000"/>
-      <w:spacing w:val="5"/>
-      <w:sz w:val="24"/>
-      <w:szCs w:val="24"/>
-    </w:rPr>
-  </w:style>
-  <w:style w:type="character" w:customStyle="1" w:styleId="Titre4Car">
-    <w:name w:val="Titre 4 Car"/>
-    <w:basedOn w:val="Policepardfaut"/>
-    <w:link w:val="Titre4"/>
-    <w:uiPriority w:val="9"/>
-    <w:semiHidden/>
-    <w:rsid w:val="00F657BA"/>
-    <w:rPr>
-      <w:b/>
-      <w:i/>
-      <w:smallCaps/>
-      <w:spacing w:val="10"/>
-      <w:sz w:val="22"/>
-      <w:szCs w:val="22"/>
-    </w:rPr>
-  </w:style>
-  <w:style w:type="character" w:customStyle="1" w:styleId="Titre5Car">
-    <w:name w:val="Titre 5 Car"/>
-    <w:basedOn w:val="Policepardfaut"/>
-    <w:link w:val="Titre5"/>
-    <w:uiPriority w:val="9"/>
-    <w:semiHidden/>
-    <w:rsid w:val="0038320E"/>
-    <w:rPr>
-      <w:smallCaps/>
-      <w:color w:val="943634" w:themeColor="accent2" w:themeShade="BF"/>
-      <w:spacing w:val="10"/>
-      <w:sz w:val="22"/>
-      <w:szCs w:val="26"/>
-    </w:rPr>
-  </w:style>
-  <w:style w:type="character" w:customStyle="1" w:styleId="Titre6Car">
-    <w:name w:val="Titre 6 Car"/>
-    <w:basedOn w:val="Policepardfaut"/>
-    <w:link w:val="Titre6"/>
-    <w:uiPriority w:val="9"/>
-    <w:semiHidden/>
-    <w:rsid w:val="0038320E"/>
-    <w:rPr>
-      <w:smallCaps/>
-      <w:color w:val="C0504D" w:themeColor="accent2"/>
-      <w:spacing w:val="5"/>
-      <w:sz w:val="22"/>
-    </w:rPr>
-  </w:style>
-  <w:style w:type="character" w:customStyle="1" w:styleId="Titre8Car">
-    <w:name w:val="Titre 8 Car"/>
-    <w:basedOn w:val="Policepardfaut"/>
-    <w:link w:val="Titre80"/>
-    <w:uiPriority w:val="9"/>
-    <w:semiHidden/>
-    <w:rsid w:val="0038320E"/>
-    <w:rPr>
-      <w:b/>
-      <w:i/>
-      <w:smallCaps/>
-      <w:color w:val="943634" w:themeColor="accent2" w:themeShade="BF"/>
-    </w:rPr>
-  </w:style>
-  <w:style w:type="character" w:customStyle="1" w:styleId="Titre9Car">
-    <w:name w:val="Titre 9 Car"/>
-    <w:basedOn w:val="Policepardfaut"/>
-    <w:link w:val="Titre9"/>
-    <w:uiPriority w:val="9"/>
-    <w:semiHidden/>
-    <w:rsid w:val="0038320E"/>
-    <w:rPr>
-      <w:b/>
-      <w:i/>
-      <w:smallCaps/>
-      <w:color w:val="622423" w:themeColor="accent2" w:themeShade="7F"/>
-    </w:rPr>
-  </w:style>
-  <w:style w:type="paragraph" w:styleId="Lgende">
-    <w:name w:val="caption"/>
-    <w:basedOn w:val="Normal"/>
-    <w:next w:val="Normal"/>
-    <w:uiPriority w:val="35"/>
-    <w:semiHidden/>
-    <w:unhideWhenUsed/>
-    <w:qFormat/>
-    <w:rsid w:val="0038320E"/>
-    <w:rPr>
-      <w:b/>
-      <w:bCs/>
-      <w:caps/>
-      <w:sz w:val="16"/>
-      <w:szCs w:val="18"/>
-    </w:rPr>
-  </w:style>
-  <w:style w:type="paragraph" w:styleId="Titre">
-    <w:name w:val="Title"/>
-    <w:basedOn w:val="Normal"/>
-    <w:next w:val="Normal"/>
-    <w:link w:val="TitreCar"/>
-    <w:uiPriority w:val="10"/>
-    <w:qFormat/>
-    <w:rsid w:val="0038320E"/>
-    <w:pPr>
-      <w:pBdr>
-        <w:top w:val="single" w:sz="12" w:space="1" w:color="C0504D" w:themeColor="accent2"/>
-      </w:pBdr>
-      <w:jc w:val="right"/>
-    </w:pPr>
-    <w:rPr>
-      <w:smallCaps/>
-      <w:sz w:val="48"/>
-      <w:szCs w:val="48"/>
-    </w:rPr>
-  </w:style>
-  <w:style w:type="character" w:customStyle="1" w:styleId="TitreCar">
-    <w:name w:val="Titre Car"/>
-    <w:basedOn w:val="Policepardfaut"/>
-    <w:link w:val="Titre"/>
-    <w:uiPriority w:val="10"/>
-    <w:rsid w:val="0038320E"/>
-    <w:rPr>
-      <w:smallCaps/>
-      <w:sz w:val="48"/>
-      <w:szCs w:val="48"/>
-    </w:rPr>
-  </w:style>
-  <w:style w:type="paragraph" w:styleId="Sous-titre">
-    <w:name w:val="Subtitle"/>
-    <w:basedOn w:val="Normal"/>
-    <w:next w:val="Normal"/>
-    <w:link w:val="Sous-titreCar"/>
-    <w:uiPriority w:val="11"/>
-    <w:qFormat/>
-    <w:rsid w:val="0038320E"/>
-    <w:pPr>
-      <w:spacing w:after="720"/>
-      <w:jc w:val="right"/>
-    </w:pPr>
-    <w:rPr>
-      <w:rFonts w:asciiTheme="majorHAnsi" w:eastAsiaTheme="majorEastAsia" w:hAnsiTheme="majorHAnsi" w:cstheme="majorBidi"/>
-      <w:szCs w:val="22"/>
-    </w:rPr>
-  </w:style>
-  <w:style w:type="character" w:customStyle="1" w:styleId="Sous-titreCar">
-    <w:name w:val="Sous-titre Car"/>
-    <w:basedOn w:val="Policepardfaut"/>
-    <w:link w:val="Sous-titre"/>
-    <w:uiPriority w:val="11"/>
-    <w:rsid w:val="0038320E"/>
-    <w:rPr>
-      <w:rFonts w:asciiTheme="majorHAnsi" w:eastAsiaTheme="majorEastAsia" w:hAnsiTheme="majorHAnsi" w:cstheme="majorBidi"/>
-      <w:szCs w:val="22"/>
-    </w:rPr>
-  </w:style>
-  <w:style w:type="character" w:styleId="Accentuation">
-    <w:name w:val="Emphasis"/>
-    <w:uiPriority w:val="20"/>
-    <w:qFormat/>
-    <w:rsid w:val="0038320E"/>
-    <w:rPr>
-      <w:b/>
-      <w:i/>
-      <w:spacing w:val="10"/>
-    </w:rPr>
-  </w:style>
-  <w:style w:type="paragraph" w:styleId="Sansinterligne">
-    <w:name w:val="No Spacing"/>
-    <w:basedOn w:val="Normal"/>
-    <w:link w:val="SansinterligneCar"/>
-    <w:uiPriority w:val="1"/>
-    <w:qFormat/>
-    <w:rsid w:val="0038320E"/>
-  </w:style>
-  <w:style w:type="paragraph" w:styleId="Citation">
-    <w:name w:val="Quote"/>
-    <w:basedOn w:val="Normal"/>
-    <w:next w:val="Normal"/>
-    <w:link w:val="CitationCar"/>
-    <w:uiPriority w:val="29"/>
-    <w:qFormat/>
-    <w:rsid w:val="0038320E"/>
-    <w:rPr>
-      <w:i/>
-    </w:rPr>
-  </w:style>
-  <w:style w:type="character" w:customStyle="1" w:styleId="CitationCar">
-    <w:name w:val="Citation Car"/>
-    <w:basedOn w:val="Policepardfaut"/>
-    <w:link w:val="Citation"/>
-    <w:uiPriority w:val="29"/>
-    <w:rsid w:val="0038320E"/>
-    <w:rPr>
-      <w:i/>
-    </w:rPr>
-  </w:style>
-  <w:style w:type="paragraph" w:styleId="Citationintense">
-    <w:name w:val="Intense Quote"/>
-    <w:basedOn w:val="Normal"/>
-    <w:next w:val="Normal"/>
-    <w:link w:val="CitationintenseCar"/>
-    <w:uiPriority w:val="30"/>
-    <w:qFormat/>
-    <w:rsid w:val="0038320E"/>
-    <w:pPr>
-      <w:pBdr>
-        <w:top w:val="single" w:sz="8" w:space="10" w:color="943634" w:themeColor="accent2" w:themeShade="BF"/>
-        <w:left w:val="single" w:sz="8" w:space="10" w:color="943634" w:themeColor="accent2" w:themeShade="BF"/>
-        <w:bottom w:val="single" w:sz="8" w:space="10" w:color="943634" w:themeColor="accent2" w:themeShade="BF"/>
-        <w:right w:val="single" w:sz="8" w:space="10" w:color="943634" w:themeColor="accent2" w:themeShade="BF"/>
-      </w:pBdr>
-      <w:shd w:val="clear" w:color="auto" w:fill="C0504D" w:themeFill="accent2"/>
-      <w:spacing w:before="140" w:after="140"/>
-      <w:ind w:left="1440" w:right="1440"/>
-    </w:pPr>
-    <w:rPr>
-      <w:b/>
-      <w:i/>
-      <w:color w:val="FFFFFF" w:themeColor="background1"/>
-    </w:rPr>
-  </w:style>
-  <w:style w:type="character" w:customStyle="1" w:styleId="CitationintenseCar">
-    <w:name w:val="Citation intense Car"/>
-    <w:basedOn w:val="Policepardfaut"/>
-    <w:link w:val="Citationintense"/>
-    <w:uiPriority w:val="30"/>
-    <w:rsid w:val="0038320E"/>
-    <w:rPr>
-      <w:b/>
-      <w:i/>
-      <w:color w:val="FFFFFF" w:themeColor="background1"/>
-      <w:shd w:val="clear" w:color="auto" w:fill="C0504D" w:themeFill="accent2"/>
-    </w:rPr>
-  </w:style>
-  <w:style w:type="character" w:styleId="Emphaseple">
-    <w:name w:val="Subtle Emphasis"/>
-    <w:uiPriority w:val="19"/>
-    <w:qFormat/>
-    <w:rsid w:val="0038320E"/>
-    <w:rPr>
-      <w:i/>
-    </w:rPr>
-  </w:style>
-  <w:style w:type="character" w:styleId="Emphaseintense">
-    <w:name w:val="Intense Emphasis"/>
-    <w:uiPriority w:val="21"/>
-    <w:qFormat/>
-    <w:rsid w:val="0038320E"/>
-    <w:rPr>
-      <w:b/>
-      <w:i/>
-      <w:color w:val="C0504D" w:themeColor="accent2"/>
-      <w:spacing w:val="10"/>
-    </w:rPr>
-  </w:style>
-  <w:style w:type="character" w:styleId="Rfrenceple">
-    <w:name w:val="Subtle Reference"/>
-    <w:uiPriority w:val="31"/>
-    <w:qFormat/>
-    <w:rsid w:val="0038320E"/>
-    <w:rPr>
-      <w:b/>
-    </w:rPr>
-  </w:style>
-  <w:style w:type="character" w:styleId="Rfrenceintense">
-    <w:name w:val="Intense Reference"/>
-    <w:uiPriority w:val="32"/>
-    <w:qFormat/>
-    <w:rsid w:val="0038320E"/>
-    <w:rPr>
-      <w:b/>
-      <w:bCs/>
-      <w:smallCaps/>
-      <w:spacing w:val="5"/>
-      <w:sz w:val="22"/>
-      <w:szCs w:val="22"/>
-      <w:u w:val="single"/>
-    </w:rPr>
-  </w:style>
-  <w:style w:type="character" w:styleId="Titredulivre">
-    <w:name w:val="Book Title"/>
-    <w:uiPriority w:val="33"/>
-    <w:qFormat/>
-    <w:rsid w:val="0038320E"/>
-    <w:rPr>
-      <w:rFonts w:asciiTheme="majorHAnsi" w:eastAsiaTheme="majorEastAsia" w:hAnsiTheme="majorHAnsi" w:cstheme="majorBidi"/>
-      <w:i/>
-      <w:iCs/>
-      <w:sz w:val="20"/>
-      <w:szCs w:val="20"/>
-    </w:rPr>
-  </w:style>
-  <w:style w:type="paragraph" w:styleId="En-ttedetabledesmatires">
-    <w:name w:val="TOC Heading"/>
-    <w:basedOn w:val="Titre1"/>
-    <w:next w:val="Normal"/>
-    <w:uiPriority w:val="39"/>
-    <w:semiHidden/>
-    <w:unhideWhenUsed/>
-    <w:qFormat/>
-    <w:rsid w:val="0038320E"/>
-    <w:pPr>
-      <w:outlineLvl w:val="9"/>
-    </w:pPr>
-  </w:style>
-  <w:style w:type="character" w:customStyle="1" w:styleId="SansinterligneCar">
-    <w:name w:val="Sans interligne Car"/>
-    <w:basedOn w:val="Policepardfaut"/>
-    <w:link w:val="Sansinterligne"/>
-    <w:uiPriority w:val="1"/>
-    <w:rsid w:val="0038320E"/>
-  </w:style>
-  <w:style w:type="character" w:styleId="Textedelespacerserv">
-    <w:name w:val="Placeholder Text"/>
-    <w:basedOn w:val="Policepardfaut"/>
-    <w:uiPriority w:val="99"/>
-    <w:semiHidden/>
-    <w:rsid w:val="00706702"/>
-    <w:rPr>
-      <w:color w:val="808080"/>
-    </w:rPr>
-  </w:style>
-  <w:style w:type="paragraph" w:styleId="NormalWeb">
-    <w:name w:val="Normal (Web)"/>
-    <w:basedOn w:val="Normal"/>
-    <w:uiPriority w:val="99"/>
-    <w:semiHidden/>
-    <w:unhideWhenUsed/>
-    <w:rsid w:val="00706702"/>
-    <w:pPr>
-      <w:spacing w:before="100" w:beforeAutospacing="1" w:after="100" w:afterAutospacing="1"/>
-      <w:jc w:val="left"/>
-    </w:pPr>
-    <w:rPr>
-      <w:rFonts w:ascii="Times New Roman" w:hAnsi="Times New Roman" w:cs="Times New Roman"/>
-      <w:sz w:val="24"/>
-      <w:szCs w:val="24"/>
-      <w:lang w:eastAsia="fr-FR" w:bidi="ar-SA"/>
-    </w:rPr>
-  </w:style>
-  <w:style w:type="character" w:styleId="Lienhypertexte">
-    <w:name w:val="Hyperlink"/>
-    <w:basedOn w:val="Policepardfaut"/>
-    <w:uiPriority w:val="99"/>
-    <w:semiHidden/>
-    <w:unhideWhenUsed/>
-    <w:rsid w:val="009F2304"/>
-    <w:rPr>
-      <w:color w:val="0000FF"/>
-      <w:u w:val="single"/>
-    </w:rPr>
-  </w:style>
-  <w:style w:type="paragraph" w:customStyle="1" w:styleId="textetsa">
-    <w:name w:val="texte tsa"/>
-    <w:basedOn w:val="Normal"/>
-    <w:rsid w:val="0099098B"/>
-    <w:pPr>
-      <w:autoSpaceDE w:val="0"/>
-      <w:autoSpaceDN w:val="0"/>
-      <w:spacing w:before="120"/>
-      <w:ind w:right="-284"/>
-    </w:pPr>
-    <w:rPr>
-      <w:rFonts w:ascii="Times New Roman" w:eastAsia="Times New Roman" w:hAnsi="Times New Roman" w:cs="Times New Roman"/>
-      <w:sz w:val="24"/>
-      <w:szCs w:val="24"/>
-      <w:lang w:eastAsia="fr-FR" w:bidi="ar-SA"/>
-    </w:rPr>
-  </w:style>
-  <w:style w:type="paragraph" w:customStyle="1" w:styleId="texte">
-    <w:name w:val="texte"/>
-    <w:basedOn w:val="Normal"/>
-    <w:rsid w:val="0099098B"/>
-    <w:pPr>
-      <w:autoSpaceDE w:val="0"/>
-      <w:autoSpaceDN w:val="0"/>
-      <w:spacing w:before="120"/>
-    </w:pPr>
-    <w:rPr>
-      <w:rFonts w:ascii="Times New Roman" w:eastAsia="Times New Roman" w:hAnsi="Times New Roman" w:cs="Times New Roman"/>
-      <w:sz w:val="24"/>
-      <w:szCs w:val="24"/>
-      <w:lang w:eastAsia="fr-FR" w:bidi="ar-SA"/>
-    </w:rPr>
-  </w:style>
-  <w:style w:type="table" w:styleId="Tramemoyenne1">
-    <w:name w:val="Medium Shading 1"/>
-    <w:basedOn w:val="TableauNormal"/>
-    <w:uiPriority w:val="63"/>
-    <w:rsid w:val="00A23E74"/>
-    <w:pPr>
-      <w:spacing w:after="0" w:line="240" w:lineRule="auto"/>
-    </w:pPr>
-    <w:tblPr>
-      <w:tblStyleRowBandSize w:val="1"/>
-      <w:tblStyleColBandSize w:val="1"/>
-      <w:tblInd w:w="0" w:type="dxa"/>
-      <w:tblBorders>
-        <w:top w:val="single" w:sz="8" w:space="0" w:color="404040" w:themeColor="text1" w:themeTint="BF"/>
-        <w:left w:val="single" w:sz="8" w:space="0" w:color="404040" w:themeColor="text1" w:themeTint="BF"/>
-        <w:bottom w:val="single" w:sz="8" w:space="0" w:color="404040" w:themeColor="text1" w:themeTint="BF"/>
-        <w:right w:val="single" w:sz="8" w:space="0" w:color="404040" w:themeColor="text1" w:themeTint="BF"/>
-        <w:insideH w:val="single" w:sz="8" w:space="0" w:color="404040" w:themeColor="text1" w:themeTint="BF"/>
-      </w:tblBorders>
-      <w:tblCellMar>
-        <w:top w:w="0" w:type="dxa"/>
-        <w:left w:w="108" w:type="dxa"/>
-        <w:bottom w:w="0" w:type="dxa"/>
-        <w:right w:w="108" w:type="dxa"/>
-      </w:tblCellMar>
-    </w:tblPr>
-    <w:tblStylePr w:type="firstRow">
-      <w:pPr>
-        <w:spacing w:before="0" w:after="0" w:line="240" w:lineRule="auto"/>
-      </w:pPr>
-      <w:rPr>
-        <w:b/>
-        <w:bCs/>
-        <w:color w:val="FFFFFF" w:themeColor="background1"/>
-      </w:rPr>
-      <w:tblPr/>
-      <w:tcPr>
-        <w:tcBorders>
-          <w:top w:val="single" w:sz="8" w:space="0" w:color="404040" w:themeColor="text1" w:themeTint="BF"/>
-          <w:left w:val="single" w:sz="8" w:space="0" w:color="404040" w:themeColor="text1" w:themeTint="BF"/>
-          <w:bottom w:val="single" w:sz="8" w:space="0" w:color="404040" w:themeColor="text1" w:themeTint="BF"/>
-          <w:right w:val="single" w:sz="8" w:space="0" w:color="404040" w:themeColor="text1" w:themeTint="BF"/>
-          <w:insideH w:val="nil"/>
-          <w:insideV w:val="nil"/>
-        </w:tcBorders>
-        <w:shd w:val="clear" w:color="auto" w:fill="000000" w:themeFill="text1"/>
-      </w:tcPr>
-    </w:tblStylePr>
-    <w:tblStylePr w:type="lastRow">
-      <w:pPr>
-        <w:spacing w:before="0" w:after="0" w:line="240" w:lineRule="auto"/>
-      </w:pPr>
-      <w:rPr>
-        <w:b/>
-        <w:bCs/>
-      </w:rPr>
-      <w:tblPr/>
-      <w:tcPr>
-        <w:tcBorders>
-          <w:top w:val="double" w:sz="6" w:space="0" w:color="404040" w:themeColor="text1" w:themeTint="BF"/>
-          <w:left w:val="single" w:sz="8" w:space="0" w:color="404040" w:themeColor="text1" w:themeTint="BF"/>
-          <w:bottom w:val="single" w:sz="8" w:space="0" w:color="404040" w:themeColor="text1" w:themeTint="BF"/>
-          <w:right w:val="single" w:sz="8" w:space="0" w:color="404040" w:themeColor="text1" w:themeTint="BF"/>
-          <w:insideH w:val="nil"/>
-          <w:insideV w:val="nil"/>
-        </w:tcBorders>
-      </w:tcPr>
-    </w:tblStylePr>
-    <w:tblStylePr w:type="firstCol">
-      <w:rPr>
-        <w:b/>
-        <w:bCs/>
-      </w:rPr>
-    </w:tblStylePr>
-    <w:tblStylePr w:type="lastCol">
-      <w:rPr>
-        <w:b/>
-        <w:bCs/>
-      </w:rPr>
-    </w:tblStylePr>
-    <w:tblStylePr w:type="band1Vert">
-      <w:tblPr/>
-      <w:tcPr>
-        <w:shd w:val="clear" w:color="auto" w:fill="C0C0C0" w:themeFill="text1" w:themeFillTint="3F"/>
-      </w:tcPr>
-    </w:tblStylePr>
-    <w:tblStylePr w:type="band1Horz">
-      <w:tblPr/>
-      <w:tcPr>
-        <w:tcBorders>
-          <w:insideH w:val="nil"/>
-          <w:insideV w:val="nil"/>
-        </w:tcBorders>
-        <w:shd w:val="clear" w:color="auto" w:fill="C0C0C0" w:themeFill="text1" w:themeFillTint="3F"/>
-      </w:tcPr>
-    </w:tblStylePr>
-    <w:tblStylePr w:type="band2Horz">
-      <w:tblPr/>
-      <w:tcPr>
-        <w:tcBorders>
-          <w:insideH w:val="nil"/>
-          <w:insideV w:val="nil"/>
-        </w:tcBorders>
-      </w:tcPr>
-    </w:tblStylePr>
-  </w:style>
-  <w:style w:type="table" w:styleId="Listeclaire-Accent1">
-    <w:name w:val="Light List Accent 1"/>
-    <w:basedOn w:val="TableauNormal"/>
-    <w:uiPriority w:val="61"/>
-    <w:rsid w:val="00CC7149"/>
-    <w:pPr>
-      <w:spacing w:after="0" w:line="240" w:lineRule="auto"/>
-    </w:pPr>
-    <w:tblPr>
-      <w:tblStyleRowBandSize w:val="1"/>
-      <w:tblStyleColBandSize w:val="1"/>
-      <w:tblInd w:w="0" w:type="dxa"/>
-      <w:tblBorders>
-        <w:top w:val="single" w:sz="8" w:space="0" w:color="4F81BD" w:themeColor="accent1"/>
-        <w:left w:val="single" w:sz="8" w:space="0" w:color="4F81BD" w:themeColor="accent1"/>
-        <w:bottom w:val="single" w:sz="8" w:space="0" w:color="4F81BD" w:themeColor="accent1"/>
-        <w:right w:val="single" w:sz="8" w:space="0" w:color="4F81BD" w:themeColor="accent1"/>
-      </w:tblBorders>
-      <w:tblCellMar>
-        <w:top w:w="0" w:type="dxa"/>
-        <w:left w:w="108" w:type="dxa"/>
-        <w:bottom w:w="0" w:type="dxa"/>
-        <w:right w:w="108" w:type="dxa"/>
-      </w:tblCellMar>
-    </w:tblPr>
-    <w:tblStylePr w:type="firstRow">
-      <w:pPr>
-        <w:spacing w:before="0" w:after="0" w:line="240" w:lineRule="auto"/>
-      </w:pPr>
-      <w:rPr>
-        <w:b/>
-        <w:bCs/>
-        <w:color w:val="FFFFFF" w:themeColor="background1"/>
-      </w:rPr>
-      <w:tblPr/>
-      <w:tcPr>
-        <w:shd w:val="clear" w:color="auto" w:fill="4F81BD" w:themeFill="accent1"/>
-      </w:tcPr>
-    </w:tblStylePr>
-    <w:tblStylePr w:type="lastRow">
-      <w:pPr>
-        <w:spacing w:before="0" w:after="0" w:line="240" w:lineRule="auto"/>
-      </w:pPr>
-      <w:rPr>
-        <w:b/>
-        <w:bCs/>
-      </w:rPr>
-      <w:tblPr/>
-      <w:tcPr>
-        <w:tcBorders>
-          <w:top w:val="double" w:sz="6" w:space="0" w:color="4F81BD" w:themeColor="accent1"/>
-          <w:left w:val="single" w:sz="8" w:space="0" w:color="4F81BD" w:themeColor="accent1"/>
-          <w:bottom w:val="single" w:sz="8" w:space="0" w:color="4F81BD" w:themeColor="accent1"/>
-          <w:right w:val="single" w:sz="8" w:space="0" w:color="4F81BD" w:themeColor="accent1"/>
-        </w:tcBorders>
-      </w:tcPr>
-    </w:tblStylePr>
-    <w:tblStylePr w:type="firstCol">
-      <w:rPr>
-        <w:b/>
-        <w:bCs/>
-      </w:rPr>
-    </w:tblStylePr>
-    <w:tblStylePr w:type="lastCol">
-      <w:rPr>
-        <w:b/>
-        <w:bCs/>
-      </w:rPr>
-    </w:tblStylePr>
-    <w:tblStylePr w:type="band1Vert">
-      <w:tblPr/>
-      <w:tcPr>
-        <w:tcBorders>
-          <w:top w:val="single" w:sz="8" w:space="0" w:color="4F81BD" w:themeColor="accent1"/>
-          <w:left w:val="single" w:sz="8" w:space="0" w:color="4F81BD" w:themeColor="accent1"/>
-          <w:bottom w:val="single" w:sz="8" w:space="0" w:color="4F81BD" w:themeColor="accent1"/>
-          <w:right w:val="single" w:sz="8" w:space="0" w:color="4F81BD" w:themeColor="accent1"/>
-        </w:tcBorders>
-      </w:tcPr>
-    </w:tblStylePr>
-    <w:tblStylePr w:type="band1Horz">
-      <w:tblPr/>
-      <w:tcPr>
-        <w:tcBorders>
-          <w:top w:val="single" w:sz="8" w:space="0" w:color="4F81BD" w:themeColor="accent1"/>
-          <w:left w:val="single" w:sz="8" w:space="0" w:color="4F81BD" w:themeColor="accent1"/>
-          <w:bottom w:val="single" w:sz="8" w:space="0" w:color="4F81BD" w:themeColor="accent1"/>
-          <w:right w:val="single" w:sz="8" w:space="0" w:color="4F81BD" w:themeColor="accent1"/>
-        </w:tcBorders>
-      </w:tcPr>
-    </w:tblStylePr>
-  </w:style>
-  <w:style w:type="paragraph" w:styleId="Retraitnormal">
-    <w:name w:val="Normal Indent"/>
-    <w:basedOn w:val="Normal"/>
-    <w:rsid w:val="005D2CD3"/>
-    <w:pPr>
-      <w:ind w:left="708"/>
-      <w:jc w:val="left"/>
-    </w:pPr>
-    <w:rPr>
-      <w:rFonts w:ascii="Comic Sans MS" w:eastAsia="Times New Roman" w:hAnsi="Comic Sans MS" w:cs="Times New Roman"/>
-      <w:sz w:val="24"/>
-      <w:szCs w:val="18"/>
-      <w:lang w:eastAsia="fr-FR" w:bidi="ar-SA"/>
-    </w:rPr>
-  </w:style>
-  <w:style w:type="paragraph" w:customStyle="1" w:styleId="titre8">
-    <w:name w:val="titre 8"/>
-    <w:basedOn w:val="Paragraphedeliste"/>
-    <w:link w:val="titre8Car0"/>
-    <w:qFormat/>
-    <w:rsid w:val="00304E9D"/>
-    <w:pPr>
-      <w:numPr>
-        <w:numId w:val="6"/>
-      </w:numPr>
-      <w:spacing w:before="60"/>
-    </w:pPr>
-    <w:rPr>
-      <w:rFonts w:cstheme="minorHAnsi"/>
-      <w:b/>
-    </w:rPr>
-  </w:style>
-  <w:style w:type="character" w:customStyle="1" w:styleId="titre8Car0">
-    <w:name w:val="titre 8 Car"/>
-    <w:basedOn w:val="Titre4Car"/>
-    <w:link w:val="titre8"/>
-    <w:rsid w:val="00304E9D"/>
-    <w:rPr>
-      <w:rFonts w:cstheme="minorHAnsi"/>
-      <w:b/>
-      <w:i/>
-      <w:smallCaps/>
-      <w:spacing w:val="10"/>
-      <w:sz w:val="22"/>
-      <w:szCs w:val="22"/>
-      <w:lang w:val="fr-FR"/>
-    </w:rPr>
-  </w:style>
-  <w:style w:type="table" w:styleId="Trameclaire-Accent1">
-    <w:name w:val="Light Shading Accent 1"/>
-    <w:basedOn w:val="TableauNormal"/>
-    <w:uiPriority w:val="60"/>
-    <w:rsid w:val="00E90645"/>
-    <w:pPr>
-      <w:spacing w:after="0" w:line="240" w:lineRule="auto"/>
-    </w:pPr>
-    <w:rPr>
-      <w:color w:val="365F91" w:themeColor="accent1" w:themeShade="BF"/>
-    </w:rPr>
-    <w:tblPr>
-      <w:tblStyleRowBandSize w:val="1"/>
-      <w:tblStyleColBandSize w:val="1"/>
-      <w:tblInd w:w="0" w:type="dxa"/>
-      <w:tblBorders>
-        <w:top w:val="single" w:sz="8" w:space="0" w:color="4F81BD" w:themeColor="accent1"/>
-        <w:bottom w:val="single" w:sz="8" w:space="0" w:color="4F81BD" w:themeColor="accent1"/>
-      </w:tblBorders>
-      <w:tblCellMar>
-        <w:top w:w="0" w:type="dxa"/>
-        <w:left w:w="108" w:type="dxa"/>
-        <w:bottom w:w="0" w:type="dxa"/>
-        <w:right w:w="108" w:type="dxa"/>
-      </w:tblCellMar>
-    </w:tblPr>
-    <w:tblStylePr w:type="firstRow">
-      <w:pPr>
-        <w:spacing w:before="0" w:after="0" w:line="240" w:lineRule="auto"/>
-      </w:pPr>
-      <w:rPr>
-        <w:b/>
-        <w:bCs/>
-      </w:rPr>
-      <w:tblPr/>
-      <w:tcPr>
-        <w:tcBorders>
-          <w:top w:val="single" w:sz="8" w:space="0" w:color="4F81BD" w:themeColor="accent1"/>
-          <w:left w:val="nil"/>
-          <w:bottom w:val="single" w:sz="8" w:space="0" w:color="4F81BD" w:themeColor="accent1"/>
-          <w:right w:val="nil"/>
-          <w:insideH w:val="nil"/>
-          <w:insideV w:val="nil"/>
-        </w:tcBorders>
-      </w:tcPr>
-    </w:tblStylePr>
-    <w:tblStylePr w:type="lastRow">
-      <w:pPr>
-        <w:spacing w:before="0" w:after="0" w:line="240" w:lineRule="auto"/>
-      </w:pPr>
-      <w:rPr>
-        <w:b/>
-        <w:bCs/>
-      </w:rPr>
-      <w:tblPr/>
-      <w:tcPr>
-        <w:tcBorders>
-          <w:top w:val="single" w:sz="8" w:space="0" w:color="4F81BD" w:themeColor="accent1"/>
-          <w:left w:val="nil"/>
-          <w:bottom w:val="single" w:sz="8" w:space="0" w:color="4F81BD" w:themeColor="accent1"/>
-          <w:right w:val="nil"/>
-          <w:insideH w:val="nil"/>
-          <w:insideV w:val="nil"/>
-        </w:tcBorders>
-      </w:tcPr>
-    </w:tblStylePr>
-    <w:tblStylePr w:type="firstCol">
-      <w:rPr>
-        <w:b/>
-        <w:bCs/>
-      </w:rPr>
-    </w:tblStylePr>
-    <w:tblStylePr w:type="lastCol">
-      <w:rPr>
-        <w:b/>
-        <w:bCs/>
-      </w:rPr>
-    </w:tblStylePr>
-    <w:tblStylePr w:type="band1Vert">
-      <w:tblPr/>
-      <w:tcPr>
-        <w:tcBorders>
-          <w:left w:val="nil"/>
-          <w:right w:val="nil"/>
-          <w:insideH w:val="nil"/>
-          <w:insideV w:val="nil"/>
-        </w:tcBorders>
-        <w:shd w:val="clear" w:color="auto" w:fill="D3DFEE" w:themeFill="accent1" w:themeFillTint="3F"/>
-      </w:tcPr>
-    </w:tblStylePr>
-    <w:tblStylePr w:type="band1Horz">
-      <w:tblPr/>
-      <w:tcPr>
-        <w:tcBorders>
-          <w:left w:val="nil"/>
-          <w:right w:val="nil"/>
-          <w:insideH w:val="nil"/>
-          <w:insideV w:val="nil"/>
-        </w:tcBorders>
-        <w:shd w:val="clear" w:color="auto" w:fill="D3DFEE" w:themeFill="accent1" w:themeFillTint="3F"/>
-      </w:tcPr>
-    </w:tblStylePr>
-  </w:style>
-</w:styles>
-</file>
-
-<file path=word/stylesWithEffects.xml><?xml version="1.0" encoding="utf-8"?>
-<w:styles xmlns:wpc="http://schemas.microsoft.com/office/word/2010/wordprocessingCanvas" xmlns:mc="http://schemas.openxmlformats.org/markup-compatibility/2006" xmlns:o="urn:schemas-microsoft-com:office:office" xmlns:r="http://schemas.openxmlformats.org/officeDocument/2006/relationships" xmlns:m="http://schemas.openxmlformats.org/officeDocument/2006/math" xmlns:v="urn:schemas-microsoft-com:vml" xmlns:wp14="http://schemas.microsoft.com/office/word/2010/wordprocessingDrawing" xmlns:wp="http://schemas.openxmlformats.org/drawingml/2006/wordprocessingDrawing" xmlns:w10="urn:schemas-microsoft-com:office:word" xmlns:w="http://schemas.openxmlformats.org/wordprocessingml/2006/main" xmlns:w14="http://schemas.microsoft.com/office/word/2010/wordml" xmlns:wpg="http://schemas.microsoft.com/office/word/2010/wordprocessingGroup" xmlns:wpi="http://schemas.microsoft.com/office/word/2010/wordprocessingInk" xmlns:wne="http://schemas.microsoft.com/office/word/2006/wordml" xmlns:wps="http://schemas.microsoft.com/office/word/2010/wordprocessingShape" mc:Ignorable="w14 wp14">
+<w:styles xmlns:mc="http://schemas.openxmlformats.org/markup-compatibility/2006" xmlns:r="http://schemas.openxmlformats.org/officeDocument/2006/relationships" xmlns:w="http://schemas.openxmlformats.org/wordprocessingml/2006/main" xmlns:w14="http://schemas.microsoft.com/office/word/2010/wordml" mc:Ignorable="w14">
   <w:docDefaults>
     <w:rPrDefault>
       <w:rPr>
@@ -13597,6 +12115,1285 @@
 </w:styles>
 </file>
 
+<file path=word/stylesWithEffects.xml><?xml version="1.0" encoding="utf-8"?>
+<w:styles xmlns:wpc="http://schemas.microsoft.com/office/word/2010/wordprocessingCanvas" xmlns:mc="http://schemas.openxmlformats.org/markup-compatibility/2006" xmlns:o="urn:schemas-microsoft-com:office:office" xmlns:r="http://schemas.openxmlformats.org/officeDocument/2006/relationships" xmlns:m="http://schemas.openxmlformats.org/officeDocument/2006/math" xmlns:v="urn:schemas-microsoft-com:vml" xmlns:wp14="http://schemas.microsoft.com/office/word/2010/wordprocessingDrawing" xmlns:wp="http://schemas.openxmlformats.org/drawingml/2006/wordprocessingDrawing" xmlns:w10="urn:schemas-microsoft-com:office:word" xmlns:w="http://schemas.openxmlformats.org/wordprocessingml/2006/main" xmlns:w14="http://schemas.microsoft.com/office/word/2010/wordml" xmlns:wpg="http://schemas.microsoft.com/office/word/2010/wordprocessingGroup" xmlns:wpi="http://schemas.microsoft.com/office/word/2010/wordprocessingInk" xmlns:wne="http://schemas.microsoft.com/office/word/2006/wordml" xmlns:wps="http://schemas.microsoft.com/office/word/2010/wordprocessingShape" mc:Ignorable="w14 wp14">
+  <w:docDefaults>
+    <w:rPrDefault>
+      <w:rPr>
+        <w:rFonts w:asciiTheme="minorHAnsi" w:eastAsiaTheme="minorEastAsia" w:hAnsiTheme="minorHAnsi" w:cstheme="minorBidi"/>
+        <w:lang w:val="en-US" w:eastAsia="en-US" w:bidi="en-US"/>
+      </w:rPr>
+    </w:rPrDefault>
+    <w:pPrDefault>
+      <w:pPr>
+        <w:spacing w:after="200" w:line="276" w:lineRule="auto"/>
+        <w:jc w:val="both"/>
+      </w:pPr>
+    </w:pPrDefault>
+  </w:docDefaults>
+  <w:latentStyles w:defLockedState="0" w:defUIPriority="99" w:defSemiHidden="1" w:defUnhideWhenUsed="1" w:defQFormat="0" w:count="267">
+    <w:lsdException w:name="Normal" w:semiHidden="0" w:uiPriority="0" w:unhideWhenUsed="0" w:qFormat="1"/>
+    <w:lsdException w:name="heading 1" w:semiHidden="0" w:uiPriority="9" w:unhideWhenUsed="0" w:qFormat="1"/>
+    <w:lsdException w:name="heading 2" w:uiPriority="9" w:qFormat="1"/>
+    <w:lsdException w:name="heading 3" w:uiPriority="9" w:qFormat="1"/>
+    <w:lsdException w:name="heading 4" w:uiPriority="9" w:qFormat="1"/>
+    <w:lsdException w:name="heading 5" w:uiPriority="9" w:qFormat="1"/>
+    <w:lsdException w:name="heading 6" w:uiPriority="9" w:qFormat="1"/>
+    <w:lsdException w:name="heading 7" w:uiPriority="9" w:qFormat="1"/>
+    <w:lsdException w:name="heading 8" w:uiPriority="9" w:qFormat="1"/>
+    <w:lsdException w:name="heading 9" w:uiPriority="9" w:qFormat="1"/>
+    <w:lsdException w:name="toc 1" w:uiPriority="39"/>
+    <w:lsdException w:name="toc 2" w:uiPriority="39"/>
+    <w:lsdException w:name="toc 3" w:uiPriority="39"/>
+    <w:lsdException w:name="toc 4" w:uiPriority="39"/>
+    <w:lsdException w:name="toc 5" w:uiPriority="39"/>
+    <w:lsdException w:name="toc 6" w:uiPriority="39"/>
+    <w:lsdException w:name="toc 7" w:uiPriority="39"/>
+    <w:lsdException w:name="toc 8" w:uiPriority="39"/>
+    <w:lsdException w:name="toc 9" w:uiPriority="39"/>
+    <w:lsdException w:name="Normal Indent" w:uiPriority="0"/>
+    <w:lsdException w:name="caption" w:uiPriority="35" w:qFormat="1"/>
+    <w:lsdException w:name="Title" w:semiHidden="0" w:uiPriority="10" w:unhideWhenUsed="0" w:qFormat="1"/>
+    <w:lsdException w:name="Default Paragraph Font" w:uiPriority="1"/>
+    <w:lsdException w:name="Subtitle" w:semiHidden="0" w:uiPriority="11" w:unhideWhenUsed="0" w:qFormat="1"/>
+    <w:lsdException w:name="Strong" w:semiHidden="0" w:uiPriority="22" w:unhideWhenUsed="0" w:qFormat="1"/>
+    <w:lsdException w:name="Emphasis" w:semiHidden="0" w:uiPriority="20" w:unhideWhenUsed="0" w:qFormat="1"/>
+    <w:lsdException w:name="Table Grid" w:semiHidden="0" w:uiPriority="0" w:unhideWhenUsed="0"/>
+    <w:lsdException w:name="Placeholder Text" w:unhideWhenUsed="0"/>
+    <w:lsdException w:name="No Spacing" w:semiHidden="0" w:uiPriority="1" w:unhideWhenUsed="0" w:qFormat="1"/>
+    <w:lsdException w:name="Light Shading" w:semiHidden="0" w:uiPriority="60" w:unhideWhenUsed="0"/>
+    <w:lsdException w:name="Light List" w:semiHidden="0" w:uiPriority="61" w:unhideWhenUsed="0"/>
+    <w:lsdException w:name="Light Grid" w:semiHidden="0" w:uiPriority="62" w:unhideWhenUsed="0"/>
+    <w:lsdException w:name="Medium Shading 1" w:semiHidden="0" w:uiPriority="63" w:unhideWhenUsed="0"/>
+    <w:lsdException w:name="Medium Shading 2" w:semiHidden="0" w:uiPriority="64" w:unhideWhenUsed="0"/>
+    <w:lsdException w:name="Medium List 1" w:semiHidden="0" w:uiPriority="65" w:unhideWhenUsed="0"/>
+    <w:lsdException w:name="Medium List 2" w:semiHidden="0" w:uiPriority="66" w:unhideWhenUsed="0"/>
+    <w:lsdException w:name="Medium Grid 1" w:semiHidden="0" w:uiPriority="67" w:unhideWhenUsed="0"/>
+    <w:lsdException w:name="Medium Grid 2" w:semiHidden="0" w:uiPriority="68" w:unhideWhenUsed="0"/>
+    <w:lsdException w:name="Medium Grid 3" w:semiHidden="0" w:uiPriority="69" w:unhideWhenUsed="0"/>
+    <w:lsdException w:name="Dark List" w:semiHidden="0" w:uiPriority="70" w:unhideWhenUsed="0"/>
+    <w:lsdException w:name="Colorful Shading" w:semiHidden="0" w:uiPriority="71" w:unhideWhenUsed="0"/>
+    <w:lsdException w:name="Colorful List" w:semiHidden="0" w:uiPriority="72" w:unhideWhenUsed="0"/>
+    <w:lsdException w:name="Colorful Grid" w:semiHidden="0" w:uiPriority="73" w:unhideWhenUsed="0"/>
+    <w:lsdException w:name="Light Shading Accent 1" w:semiHidden="0" w:uiPriority="60" w:unhideWhenUsed="0"/>
+    <w:lsdException w:name="Light List Accent 1" w:semiHidden="0" w:uiPriority="61" w:unhideWhenUsed="0"/>
+    <w:lsdException w:name="Light Grid Accent 1" w:semiHidden="0" w:uiPriority="62" w:unhideWhenUsed="0"/>
+    <w:lsdException w:name="Medium Shading 1 Accent 1" w:semiHidden="0" w:uiPriority="63" w:unhideWhenUsed="0"/>
+    <w:lsdException w:name="Medium Shading 2 Accent 1" w:semiHidden="0" w:uiPriority="64" w:unhideWhenUsed="0"/>
+    <w:lsdException w:name="Medium List 1 Accent 1" w:semiHidden="0" w:uiPriority="65" w:unhideWhenUsed="0"/>
+    <w:lsdException w:name="Revision" w:unhideWhenUsed="0"/>
+    <w:lsdException w:name="List Paragraph" w:semiHidden="0" w:uiPriority="34" w:unhideWhenUsed="0" w:qFormat="1"/>
+    <w:lsdException w:name="Quote" w:semiHidden="0" w:uiPriority="29" w:unhideWhenUsed="0" w:qFormat="1"/>
+    <w:lsdException w:name="Intense Quote" w:semiHidden="0" w:uiPriority="30" w:unhideWhenUsed="0" w:qFormat="1"/>
+    <w:lsdException w:name="Medium List 2 Accent 1" w:semiHidden="0" w:uiPriority="66" w:unhideWhenUsed="0"/>
+    <w:lsdException w:name="Medium Grid 1 Accent 1" w:semiHidden="0" w:uiPriority="67" w:unhideWhenUsed="0"/>
+    <w:lsdException w:name="Medium Grid 2 Accent 1" w:semiHidden="0" w:uiPriority="68" w:unhideWhenUsed="0"/>
+    <w:lsdException w:name="Medium Grid 3 Accent 1" w:semiHidden="0" w:uiPriority="69" w:unhideWhenUsed="0"/>
+    <w:lsdException w:name="Dark List Accent 1" w:semiHidden="0" w:uiPriority="70" w:unhideWhenUsed="0"/>
+    <w:lsdException w:name="Colorful Shading Accent 1" w:semiHidden="0" w:uiPriority="71" w:unhideWhenUsed="0"/>
+    <w:lsdException w:name="Colorful List Accent 1" w:semiHidden="0" w:uiPriority="72" w:unhideWhenUsed="0"/>
+    <w:lsdException w:name="Colorful Grid Accent 1" w:semiHidden="0" w:uiPriority="73" w:unhideWhenUsed="0"/>
+    <w:lsdException w:name="Light Shading Accent 2" w:semiHidden="0" w:uiPriority="60" w:unhideWhenUsed="0"/>
+    <w:lsdException w:name="Light List Accent 2" w:semiHidden="0" w:uiPriority="61" w:unhideWhenUsed="0"/>
+    <w:lsdException w:name="Light Grid Accent 2" w:semiHidden="0" w:uiPriority="62" w:unhideWhenUsed="0"/>
+    <w:lsdException w:name="Medium Shading 1 Accent 2" w:semiHidden="0" w:uiPriority="63" w:unhideWhenUsed="0"/>
+    <w:lsdException w:name="Medium Shading 2 Accent 2" w:semiHidden="0" w:uiPriority="64" w:unhideWhenUsed="0"/>
+    <w:lsdException w:name="Medium List 1 Accent 2" w:semiHidden="0" w:uiPriority="65" w:unhideWhenUsed="0"/>
+    <w:lsdException w:name="Medium List 2 Accent 2" w:semiHidden="0" w:uiPriority="66" w:unhideWhenUsed="0"/>
+    <w:lsdException w:name="Medium Grid 1 Accent 2" w:semiHidden="0" w:uiPriority="67" w:unhideWhenUsed="0"/>
+    <w:lsdException w:name="Medium Grid 2 Accent 2" w:semiHidden="0" w:uiPriority="68" w:unhideWhenUsed="0"/>
+    <w:lsdException w:name="Medium Grid 3 Accent 2" w:semiHidden="0" w:uiPriority="69" w:unhideWhenUsed="0"/>
+    <w:lsdException w:name="Dark List Accent 2" w:semiHidden="0" w:uiPriority="70" w:unhideWhenUsed="0"/>
+    <w:lsdException w:name="Colorful Shading Accent 2" w:semiHidden="0" w:uiPriority="71" w:unhideWhenUsed="0"/>
+    <w:lsdException w:name="Colorful List Accent 2" w:semiHidden="0" w:uiPriority="72" w:unhideWhenUsed="0"/>
+    <w:lsdException w:name="Colorful Grid Accent 2" w:semiHidden="0" w:uiPriority="73" w:unhideWhenUsed="0"/>
+    <w:lsdException w:name="Light Shading Accent 3" w:semiHidden="0" w:uiPriority="60" w:unhideWhenUsed="0"/>
+    <w:lsdException w:name="Light List Accent 3" w:semiHidden="0" w:uiPriority="61" w:unhideWhenUsed="0"/>
+    <w:lsdException w:name="Light Grid Accent 3" w:semiHidden="0" w:uiPriority="62" w:unhideWhenUsed="0"/>
+    <w:lsdException w:name="Medium Shading 1 Accent 3" w:semiHidden="0" w:uiPriority="63" w:unhideWhenUsed="0"/>
+    <w:lsdException w:name="Medium Shading 2 Accent 3" w:semiHidden="0" w:uiPriority="64" w:unhideWhenUsed="0"/>
+    <w:lsdException w:name="Medium List 1 Accent 3" w:semiHidden="0" w:uiPriority="65" w:unhideWhenUsed="0"/>
+    <w:lsdException w:name="Medium List 2 Accent 3" w:semiHidden="0" w:uiPriority="66" w:unhideWhenUsed="0"/>
+    <w:lsdException w:name="Medium Grid 1 Accent 3" w:semiHidden="0" w:uiPriority="67" w:unhideWhenUsed="0"/>
+    <w:lsdException w:name="Medium Grid 2 Accent 3" w:semiHidden="0" w:uiPriority="68" w:unhideWhenUsed="0"/>
+    <w:lsdException w:name="Medium Grid 3 Accent 3" w:semiHidden="0" w:uiPriority="69" w:unhideWhenUsed="0"/>
+    <w:lsdException w:name="Dark List Accent 3" w:semiHidden="0" w:uiPriority="70" w:unhideWhenUsed="0"/>
+    <w:lsdException w:name="Colorful Shading Accent 3" w:semiHidden="0" w:uiPriority="71" w:unhideWhenUsed="0"/>
+    <w:lsdException w:name="Colorful List Accent 3" w:semiHidden="0" w:uiPriority="72" w:unhideWhenUsed="0"/>
+    <w:lsdException w:name="Colorful Grid Accent 3" w:semiHidden="0" w:uiPriority="73" w:unhideWhenUsed="0"/>
+    <w:lsdException w:name="Light Shading Accent 4" w:semiHidden="0" w:uiPriority="60" w:unhideWhenUsed="0"/>
+    <w:lsdException w:name="Light List Accent 4" w:semiHidden="0" w:uiPriority="61" w:unhideWhenUsed="0"/>
+    <w:lsdException w:name="Light Grid Accent 4" w:semiHidden="0" w:uiPriority="62" w:unhideWhenUsed="0"/>
+    <w:lsdException w:name="Medium Shading 1 Accent 4" w:semiHidden="0" w:uiPriority="63" w:unhideWhenUsed="0"/>
+    <w:lsdException w:name="Medium Shading 2 Accent 4" w:semiHidden="0" w:uiPriority="64" w:unhideWhenUsed="0"/>
+    <w:lsdException w:name="Medium List 1 Accent 4" w:semiHidden="0" w:uiPriority="65" w:unhideWhenUsed="0"/>
+    <w:lsdException w:name="Medium List 2 Accent 4" w:semiHidden="0" w:uiPriority="66" w:unhideWhenUsed="0"/>
+    <w:lsdException w:name="Medium Grid 1 Accent 4" w:semiHidden="0" w:uiPriority="67" w:unhideWhenUsed="0"/>
+    <w:lsdException w:name="Medium Grid 2 Accent 4" w:semiHidden="0" w:uiPriority="68" w:unhideWhenUsed="0"/>
+    <w:lsdException w:name="Medium Grid 3 Accent 4" w:semiHidden="0" w:uiPriority="69" w:unhideWhenUsed="0"/>
+    <w:lsdException w:name="Dark List Accent 4" w:semiHidden="0" w:uiPriority="70" w:unhideWhenUsed="0"/>
+    <w:lsdException w:name="Colorful Shading Accent 4" w:semiHidden="0" w:uiPriority="71" w:unhideWhenUsed="0"/>
+    <w:lsdException w:name="Colorful List Accent 4" w:semiHidden="0" w:uiPriority="72" w:unhideWhenUsed="0"/>
+    <w:lsdException w:name="Colorful Grid Accent 4" w:semiHidden="0" w:uiPriority="73" w:unhideWhenUsed="0"/>
+    <w:lsdException w:name="Light Shading Accent 5" w:semiHidden="0" w:uiPriority="60" w:unhideWhenUsed="0"/>
+    <w:lsdException w:name="Light List Accent 5" w:semiHidden="0" w:uiPriority="61" w:unhideWhenUsed="0"/>
+    <w:lsdException w:name="Light Grid Accent 5" w:semiHidden="0" w:uiPriority="62" w:unhideWhenUsed="0"/>
+    <w:lsdException w:name="Medium Shading 1 Accent 5" w:semiHidden="0" w:uiPriority="63" w:unhideWhenUsed="0"/>
+    <w:lsdException w:name="Medium Shading 2 Accent 5" w:semiHidden="0" w:uiPriority="64" w:unhideWhenUsed="0"/>
+    <w:lsdException w:name="Medium List 1 Accent 5" w:semiHidden="0" w:uiPriority="65" w:unhideWhenUsed="0"/>
+    <w:lsdException w:name="Medium List 2 Accent 5" w:semiHidden="0" w:uiPriority="66" w:unhideWhenUsed="0"/>
+    <w:lsdException w:name="Medium Grid 1 Accent 5" w:semiHidden="0" w:uiPriority="67" w:unhideWhenUsed="0"/>
+    <w:lsdException w:name="Medium Grid 2 Accent 5" w:semiHidden="0" w:uiPriority="68" w:unhideWhenUsed="0"/>
+    <w:lsdException w:name="Medium Grid 3 Accent 5" w:semiHidden="0" w:uiPriority="69" w:unhideWhenUsed="0"/>
+    <w:lsdException w:name="Dark List Accent 5" w:semiHidden="0" w:uiPriority="70" w:unhideWhenUsed="0"/>
+    <w:lsdException w:name="Colorful Shading Accent 5" w:semiHidden="0" w:uiPriority="71" w:unhideWhenUsed="0"/>
+    <w:lsdException w:name="Colorful List Accent 5" w:semiHidden="0" w:uiPriority="72" w:unhideWhenUsed="0"/>
+    <w:lsdException w:name="Colorful Grid Accent 5" w:semiHidden="0" w:uiPriority="73" w:unhideWhenUsed="0"/>
+    <w:lsdException w:name="Light Shading Accent 6" w:semiHidden="0" w:uiPriority="60" w:unhideWhenUsed="0"/>
+    <w:lsdException w:name="Light List Accent 6" w:semiHidden="0" w:uiPriority="61" w:unhideWhenUsed="0"/>
+    <w:lsdException w:name="Light Grid Accent 6" w:semiHidden="0" w:uiPriority="62" w:unhideWhenUsed="0"/>
+    <w:lsdException w:name="Medium Shading 1 Accent 6" w:semiHidden="0" w:uiPriority="63" w:unhideWhenUsed="0"/>
+    <w:lsdException w:name="Medium Shading 2 Accent 6" w:semiHidden="0" w:uiPriority="64" w:unhideWhenUsed="0"/>
+    <w:lsdException w:name="Medium List 1 Accent 6" w:semiHidden="0" w:uiPriority="65" w:unhideWhenUsed="0"/>
+    <w:lsdException w:name="Medium List 2 Accent 6" w:semiHidden="0" w:uiPriority="66" w:unhideWhenUsed="0"/>
+    <w:lsdException w:name="Medium Grid 1 Accent 6" w:semiHidden="0" w:uiPriority="67" w:unhideWhenUsed="0"/>
+    <w:lsdException w:name="Medium Grid 2 Accent 6" w:semiHidden="0" w:uiPriority="68" w:unhideWhenUsed="0"/>
+    <w:lsdException w:name="Medium Grid 3 Accent 6" w:semiHidden="0" w:uiPriority="69" w:unhideWhenUsed="0"/>
+    <w:lsdException w:name="Dark List Accent 6" w:semiHidden="0" w:uiPriority="70" w:unhideWhenUsed="0"/>
+    <w:lsdException w:name="Colorful Shading Accent 6" w:semiHidden="0" w:uiPriority="71" w:unhideWhenUsed="0"/>
+    <w:lsdException w:name="Colorful List Accent 6" w:semiHidden="0" w:uiPriority="72" w:unhideWhenUsed="0"/>
+    <w:lsdException w:name="Colorful Grid Accent 6" w:semiHidden="0" w:uiPriority="73" w:unhideWhenUsed="0"/>
+    <w:lsdException w:name="Subtle Emphasis" w:semiHidden="0" w:uiPriority="19" w:unhideWhenUsed="0" w:qFormat="1"/>
+    <w:lsdException w:name="Intense Emphasis" w:semiHidden="0" w:uiPriority="21" w:unhideWhenUsed="0" w:qFormat="1"/>
+    <w:lsdException w:name="Subtle Reference" w:semiHidden="0" w:uiPriority="31" w:unhideWhenUsed="0" w:qFormat="1"/>
+    <w:lsdException w:name="Intense Reference" w:semiHidden="0" w:uiPriority="32" w:unhideWhenUsed="0" w:qFormat="1"/>
+    <w:lsdException w:name="Book Title" w:semiHidden="0" w:uiPriority="33" w:unhideWhenUsed="0" w:qFormat="1"/>
+    <w:lsdException w:name="Bibliography" w:uiPriority="37"/>
+    <w:lsdException w:name="TOC Heading" w:uiPriority="39" w:qFormat="1"/>
+  </w:latentStyles>
+  <w:style w:type="paragraph" w:default="1" w:styleId="Normal">
+    <w:name w:val="Normal"/>
+    <w:qFormat/>
+    <w:rsid w:val="005F7D28"/>
+    <w:pPr>
+      <w:spacing w:after="0" w:line="240" w:lineRule="auto"/>
+    </w:pPr>
+    <w:rPr>
+      <w:sz w:val="22"/>
+      <w:lang w:val="fr-FR"/>
+    </w:rPr>
+  </w:style>
+  <w:style w:type="paragraph" w:styleId="Titre1">
+    <w:name w:val="heading 1"/>
+    <w:basedOn w:val="Normal"/>
+    <w:next w:val="Normal"/>
+    <w:link w:val="Titre1Car"/>
+    <w:uiPriority w:val="9"/>
+    <w:qFormat/>
+    <w:rsid w:val="00BE2242"/>
+    <w:pPr>
+      <w:numPr>
+        <w:numId w:val="3"/>
+      </w:numPr>
+      <w:pBdr>
+        <w:bottom w:val="single" w:sz="18" w:space="1" w:color="92D050"/>
+      </w:pBdr>
+      <w:spacing w:before="240" w:after="40"/>
+      <w:jc w:val="left"/>
+      <w:outlineLvl w:val="0"/>
+    </w:pPr>
+    <w:rPr>
+      <w:b/>
+      <w:smallCaps/>
+      <w:color w:val="92D050"/>
+      <w:spacing w:val="5"/>
+      <w:sz w:val="32"/>
+      <w:szCs w:val="32"/>
+    </w:rPr>
+  </w:style>
+  <w:style w:type="paragraph" w:styleId="Titre2">
+    <w:name w:val="heading 2"/>
+    <w:basedOn w:val="Normal"/>
+    <w:next w:val="Normal"/>
+    <w:link w:val="Titre2Car"/>
+    <w:uiPriority w:val="9"/>
+    <w:unhideWhenUsed/>
+    <w:qFormat/>
+    <w:rsid w:val="00DD283E"/>
+    <w:pPr>
+      <w:numPr>
+        <w:numId w:val="4"/>
+      </w:numPr>
+      <w:shd w:val="clear" w:color="auto" w:fill="BFBFBF" w:themeFill="background1" w:themeFillShade="BF"/>
+      <w:spacing w:before="240"/>
+      <w:jc w:val="left"/>
+      <w:outlineLvl w:val="1"/>
+    </w:pPr>
+    <w:rPr>
+      <w:b/>
+      <w:smallCaps/>
+      <w:spacing w:val="5"/>
+      <w:sz w:val="28"/>
+      <w:szCs w:val="28"/>
+    </w:rPr>
+  </w:style>
+  <w:style w:type="paragraph" w:styleId="Titre3">
+    <w:name w:val="heading 3"/>
+    <w:basedOn w:val="Normal"/>
+    <w:next w:val="Normal"/>
+    <w:link w:val="Titre3Car"/>
+    <w:uiPriority w:val="9"/>
+    <w:unhideWhenUsed/>
+    <w:qFormat/>
+    <w:rsid w:val="00F657BA"/>
+    <w:pPr>
+      <w:jc w:val="left"/>
+      <w:outlineLvl w:val="2"/>
+    </w:pPr>
+    <w:rPr>
+      <w:b/>
+      <w:i/>
+      <w:smallCaps/>
+      <w:color w:val="C00000"/>
+      <w:spacing w:val="5"/>
+      <w:sz w:val="24"/>
+      <w:szCs w:val="24"/>
+    </w:rPr>
+  </w:style>
+  <w:style w:type="paragraph" w:styleId="Titre4">
+    <w:name w:val="heading 4"/>
+    <w:basedOn w:val="Normal"/>
+    <w:next w:val="Normal"/>
+    <w:link w:val="Titre4Car"/>
+    <w:uiPriority w:val="9"/>
+    <w:semiHidden/>
+    <w:unhideWhenUsed/>
+    <w:qFormat/>
+    <w:rsid w:val="00F657BA"/>
+    <w:pPr>
+      <w:spacing w:before="240"/>
+      <w:jc w:val="left"/>
+      <w:outlineLvl w:val="3"/>
+    </w:pPr>
+    <w:rPr>
+      <w:b/>
+      <w:i/>
+      <w:smallCaps/>
+      <w:spacing w:val="10"/>
+      <w:szCs w:val="22"/>
+    </w:rPr>
+  </w:style>
+  <w:style w:type="paragraph" w:styleId="Titre5">
+    <w:name w:val="heading 5"/>
+    <w:basedOn w:val="Normal"/>
+    <w:next w:val="Normal"/>
+    <w:link w:val="Titre5Car"/>
+    <w:uiPriority w:val="9"/>
+    <w:semiHidden/>
+    <w:unhideWhenUsed/>
+    <w:qFormat/>
+    <w:rsid w:val="0038320E"/>
+    <w:pPr>
+      <w:spacing w:before="200"/>
+      <w:jc w:val="left"/>
+      <w:outlineLvl w:val="4"/>
+    </w:pPr>
+    <w:rPr>
+      <w:smallCaps/>
+      <w:color w:val="943634" w:themeColor="accent2" w:themeShade="BF"/>
+      <w:spacing w:val="10"/>
+      <w:szCs w:val="26"/>
+    </w:rPr>
+  </w:style>
+  <w:style w:type="paragraph" w:styleId="Titre6">
+    <w:name w:val="heading 6"/>
+    <w:basedOn w:val="Normal"/>
+    <w:next w:val="Normal"/>
+    <w:link w:val="Titre6Car"/>
+    <w:uiPriority w:val="9"/>
+    <w:semiHidden/>
+    <w:unhideWhenUsed/>
+    <w:qFormat/>
+    <w:rsid w:val="0038320E"/>
+    <w:pPr>
+      <w:jc w:val="left"/>
+      <w:outlineLvl w:val="5"/>
+    </w:pPr>
+    <w:rPr>
+      <w:smallCaps/>
+      <w:color w:val="C0504D" w:themeColor="accent2"/>
+      <w:spacing w:val="5"/>
+    </w:rPr>
+  </w:style>
+  <w:style w:type="paragraph" w:styleId="Titre7">
+    <w:name w:val="heading 7"/>
+    <w:basedOn w:val="Normal"/>
+    <w:next w:val="Normal"/>
+    <w:link w:val="Titre7Car"/>
+    <w:uiPriority w:val="9"/>
+    <w:unhideWhenUsed/>
+    <w:qFormat/>
+    <w:rsid w:val="0038320E"/>
+    <w:pPr>
+      <w:jc w:val="left"/>
+      <w:outlineLvl w:val="6"/>
+    </w:pPr>
+    <w:rPr>
+      <w:b/>
+      <w:smallCaps/>
+      <w:color w:val="C0504D" w:themeColor="accent2"/>
+      <w:spacing w:val="10"/>
+    </w:rPr>
+  </w:style>
+  <w:style w:type="paragraph" w:styleId="Titre80">
+    <w:name w:val="heading 8"/>
+    <w:basedOn w:val="Normal"/>
+    <w:next w:val="Normal"/>
+    <w:link w:val="Titre8Car"/>
+    <w:uiPriority w:val="9"/>
+    <w:semiHidden/>
+    <w:unhideWhenUsed/>
+    <w:qFormat/>
+    <w:rsid w:val="0038320E"/>
+    <w:pPr>
+      <w:jc w:val="left"/>
+      <w:outlineLvl w:val="7"/>
+    </w:pPr>
+    <w:rPr>
+      <w:b/>
+      <w:i/>
+      <w:smallCaps/>
+      <w:color w:val="943634" w:themeColor="accent2" w:themeShade="BF"/>
+    </w:rPr>
+  </w:style>
+  <w:style w:type="paragraph" w:styleId="Titre9">
+    <w:name w:val="heading 9"/>
+    <w:basedOn w:val="Normal"/>
+    <w:next w:val="Normal"/>
+    <w:link w:val="Titre9Car"/>
+    <w:uiPriority w:val="9"/>
+    <w:semiHidden/>
+    <w:unhideWhenUsed/>
+    <w:qFormat/>
+    <w:rsid w:val="0038320E"/>
+    <w:pPr>
+      <w:jc w:val="left"/>
+      <w:outlineLvl w:val="8"/>
+    </w:pPr>
+    <w:rPr>
+      <w:b/>
+      <w:i/>
+      <w:smallCaps/>
+      <w:color w:val="622423" w:themeColor="accent2" w:themeShade="7F"/>
+    </w:rPr>
+  </w:style>
+  <w:style w:type="character" w:default="1" w:styleId="Policepardfaut">
+    <w:name w:val="Default Paragraph Font"/>
+    <w:uiPriority w:val="1"/>
+    <w:semiHidden/>
+    <w:unhideWhenUsed/>
+  </w:style>
+  <w:style w:type="table" w:default="1" w:styleId="TableauNormal">
+    <w:name w:val="Normal Table"/>
+    <w:uiPriority w:val="99"/>
+    <w:semiHidden/>
+    <w:unhideWhenUsed/>
+    <w:tblPr>
+      <w:tblInd w:w="0" w:type="dxa"/>
+      <w:tblCellMar>
+        <w:top w:w="0" w:type="dxa"/>
+        <w:left w:w="108" w:type="dxa"/>
+        <w:bottom w:w="0" w:type="dxa"/>
+        <w:right w:w="108" w:type="dxa"/>
+      </w:tblCellMar>
+    </w:tblPr>
+  </w:style>
+  <w:style w:type="numbering" w:default="1" w:styleId="Aucuneliste">
+    <w:name w:val="No List"/>
+    <w:uiPriority w:val="99"/>
+    <w:semiHidden/>
+    <w:unhideWhenUsed/>
+  </w:style>
+  <w:style w:type="table" w:styleId="Grilledutableau">
+    <w:name w:val="Table Grid"/>
+    <w:basedOn w:val="TableauNormal"/>
+    <w:rsid w:val="00582CE7"/>
+    <w:pPr>
+      <w:spacing w:after="0" w:line="240" w:lineRule="auto"/>
+    </w:pPr>
+    <w:tblPr>
+      <w:tblBorders>
+        <w:top w:val="single" w:sz="4" w:space="0" w:color="auto"/>
+        <w:left w:val="single" w:sz="4" w:space="0" w:color="auto"/>
+        <w:bottom w:val="single" w:sz="4" w:space="0" w:color="auto"/>
+        <w:right w:val="single" w:sz="4" w:space="0" w:color="auto"/>
+        <w:insideH w:val="single" w:sz="4" w:space="0" w:color="auto"/>
+        <w:insideV w:val="single" w:sz="4" w:space="0" w:color="auto"/>
+      </w:tblBorders>
+    </w:tblPr>
+  </w:style>
+  <w:style w:type="paragraph" w:styleId="En-tte">
+    <w:name w:val="header"/>
+    <w:basedOn w:val="Normal"/>
+    <w:link w:val="En-tteCar"/>
+    <w:uiPriority w:val="99"/>
+    <w:unhideWhenUsed/>
+    <w:rsid w:val="00CA63DC"/>
+    <w:pPr>
+      <w:tabs>
+        <w:tab w:val="center" w:pos="4536"/>
+        <w:tab w:val="right" w:pos="9072"/>
+      </w:tabs>
+    </w:pPr>
+  </w:style>
+  <w:style w:type="character" w:customStyle="1" w:styleId="En-tteCar">
+    <w:name w:val="En-tête Car"/>
+    <w:basedOn w:val="Policepardfaut"/>
+    <w:link w:val="En-tte"/>
+    <w:uiPriority w:val="99"/>
+    <w:rsid w:val="00CA63DC"/>
+  </w:style>
+  <w:style w:type="paragraph" w:styleId="Pieddepage">
+    <w:name w:val="footer"/>
+    <w:basedOn w:val="Normal"/>
+    <w:link w:val="PieddepageCar"/>
+    <w:uiPriority w:val="99"/>
+    <w:unhideWhenUsed/>
+    <w:rsid w:val="00CA63DC"/>
+    <w:pPr>
+      <w:tabs>
+        <w:tab w:val="center" w:pos="4536"/>
+        <w:tab w:val="right" w:pos="9072"/>
+      </w:tabs>
+    </w:pPr>
+  </w:style>
+  <w:style w:type="character" w:customStyle="1" w:styleId="PieddepageCar">
+    <w:name w:val="Pied de page Car"/>
+    <w:basedOn w:val="Policepardfaut"/>
+    <w:link w:val="Pieddepage"/>
+    <w:uiPriority w:val="99"/>
+    <w:rsid w:val="00CA63DC"/>
+  </w:style>
+  <w:style w:type="paragraph" w:styleId="Textedebulles">
+    <w:name w:val="Balloon Text"/>
+    <w:basedOn w:val="Normal"/>
+    <w:link w:val="TextedebullesCar"/>
+    <w:uiPriority w:val="99"/>
+    <w:semiHidden/>
+    <w:unhideWhenUsed/>
+    <w:rsid w:val="000365BB"/>
+    <w:rPr>
+      <w:rFonts w:ascii="Tahoma" w:hAnsi="Tahoma" w:cs="Tahoma"/>
+      <w:sz w:val="16"/>
+      <w:szCs w:val="16"/>
+    </w:rPr>
+  </w:style>
+  <w:style w:type="character" w:customStyle="1" w:styleId="TextedebullesCar">
+    <w:name w:val="Texte de bulles Car"/>
+    <w:basedOn w:val="Policepardfaut"/>
+    <w:link w:val="Textedebulles"/>
+    <w:uiPriority w:val="99"/>
+    <w:semiHidden/>
+    <w:rsid w:val="000365BB"/>
+    <w:rPr>
+      <w:rFonts w:ascii="Tahoma" w:hAnsi="Tahoma" w:cs="Tahoma"/>
+      <w:sz w:val="16"/>
+      <w:szCs w:val="16"/>
+    </w:rPr>
+  </w:style>
+  <w:style w:type="character" w:customStyle="1" w:styleId="Titre7Car">
+    <w:name w:val="Titre 7 Car"/>
+    <w:basedOn w:val="Policepardfaut"/>
+    <w:link w:val="Titre7"/>
+    <w:uiPriority w:val="9"/>
+    <w:rsid w:val="0038320E"/>
+    <w:rPr>
+      <w:b/>
+      <w:smallCaps/>
+      <w:color w:val="C0504D" w:themeColor="accent2"/>
+      <w:spacing w:val="10"/>
+    </w:rPr>
+  </w:style>
+  <w:style w:type="paragraph" w:styleId="Paragraphedeliste">
+    <w:name w:val="List Paragraph"/>
+    <w:basedOn w:val="Normal"/>
+    <w:uiPriority w:val="34"/>
+    <w:qFormat/>
+    <w:rsid w:val="0038320E"/>
+    <w:pPr>
+      <w:ind w:left="720"/>
+      <w:contextualSpacing/>
+    </w:pPr>
+  </w:style>
+  <w:style w:type="character" w:customStyle="1" w:styleId="Titre1Car">
+    <w:name w:val="Titre 1 Car"/>
+    <w:basedOn w:val="Policepardfaut"/>
+    <w:link w:val="Titre1"/>
+    <w:uiPriority w:val="9"/>
+    <w:rsid w:val="00BE2242"/>
+    <w:rPr>
+      <w:b/>
+      <w:smallCaps/>
+      <w:color w:val="92D050"/>
+      <w:spacing w:val="5"/>
+      <w:sz w:val="32"/>
+      <w:szCs w:val="32"/>
+      <w:lang w:val="fr-FR"/>
+    </w:rPr>
+  </w:style>
+  <w:style w:type="character" w:customStyle="1" w:styleId="Titre2Car">
+    <w:name w:val="Titre 2 Car"/>
+    <w:basedOn w:val="Policepardfaut"/>
+    <w:link w:val="Titre2"/>
+    <w:uiPriority w:val="9"/>
+    <w:rsid w:val="00DD283E"/>
+    <w:rPr>
+      <w:b/>
+      <w:smallCaps/>
+      <w:spacing w:val="5"/>
+      <w:sz w:val="28"/>
+      <w:szCs w:val="28"/>
+      <w:shd w:val="clear" w:color="auto" w:fill="BFBFBF" w:themeFill="background1" w:themeFillShade="BF"/>
+      <w:lang w:val="fr-FR"/>
+    </w:rPr>
+  </w:style>
+  <w:style w:type="character" w:styleId="lev">
+    <w:name w:val="Strong"/>
+    <w:uiPriority w:val="22"/>
+    <w:qFormat/>
+    <w:rsid w:val="0038320E"/>
+    <w:rPr>
+      <w:b/>
+      <w:color w:val="C0504D" w:themeColor="accent2"/>
+    </w:rPr>
+  </w:style>
+  <w:style w:type="character" w:customStyle="1" w:styleId="Titre3Car">
+    <w:name w:val="Titre 3 Car"/>
+    <w:basedOn w:val="Policepardfaut"/>
+    <w:link w:val="Titre3"/>
+    <w:uiPriority w:val="9"/>
+    <w:rsid w:val="00F657BA"/>
+    <w:rPr>
+      <w:b/>
+      <w:i/>
+      <w:smallCaps/>
+      <w:color w:val="C00000"/>
+      <w:spacing w:val="5"/>
+      <w:sz w:val="24"/>
+      <w:szCs w:val="24"/>
+    </w:rPr>
+  </w:style>
+  <w:style w:type="character" w:customStyle="1" w:styleId="Titre4Car">
+    <w:name w:val="Titre 4 Car"/>
+    <w:basedOn w:val="Policepardfaut"/>
+    <w:link w:val="Titre4"/>
+    <w:uiPriority w:val="9"/>
+    <w:semiHidden/>
+    <w:rsid w:val="00F657BA"/>
+    <w:rPr>
+      <w:b/>
+      <w:i/>
+      <w:smallCaps/>
+      <w:spacing w:val="10"/>
+      <w:sz w:val="22"/>
+      <w:szCs w:val="22"/>
+    </w:rPr>
+  </w:style>
+  <w:style w:type="character" w:customStyle="1" w:styleId="Titre5Car">
+    <w:name w:val="Titre 5 Car"/>
+    <w:basedOn w:val="Policepardfaut"/>
+    <w:link w:val="Titre5"/>
+    <w:uiPriority w:val="9"/>
+    <w:semiHidden/>
+    <w:rsid w:val="0038320E"/>
+    <w:rPr>
+      <w:smallCaps/>
+      <w:color w:val="943634" w:themeColor="accent2" w:themeShade="BF"/>
+      <w:spacing w:val="10"/>
+      <w:sz w:val="22"/>
+      <w:szCs w:val="26"/>
+    </w:rPr>
+  </w:style>
+  <w:style w:type="character" w:customStyle="1" w:styleId="Titre6Car">
+    <w:name w:val="Titre 6 Car"/>
+    <w:basedOn w:val="Policepardfaut"/>
+    <w:link w:val="Titre6"/>
+    <w:uiPriority w:val="9"/>
+    <w:semiHidden/>
+    <w:rsid w:val="0038320E"/>
+    <w:rPr>
+      <w:smallCaps/>
+      <w:color w:val="C0504D" w:themeColor="accent2"/>
+      <w:spacing w:val="5"/>
+      <w:sz w:val="22"/>
+    </w:rPr>
+  </w:style>
+  <w:style w:type="character" w:customStyle="1" w:styleId="Titre8Car">
+    <w:name w:val="Titre 8 Car"/>
+    <w:basedOn w:val="Policepardfaut"/>
+    <w:link w:val="Titre80"/>
+    <w:uiPriority w:val="9"/>
+    <w:semiHidden/>
+    <w:rsid w:val="0038320E"/>
+    <w:rPr>
+      <w:b/>
+      <w:i/>
+      <w:smallCaps/>
+      <w:color w:val="943634" w:themeColor="accent2" w:themeShade="BF"/>
+    </w:rPr>
+  </w:style>
+  <w:style w:type="character" w:customStyle="1" w:styleId="Titre9Car">
+    <w:name w:val="Titre 9 Car"/>
+    <w:basedOn w:val="Policepardfaut"/>
+    <w:link w:val="Titre9"/>
+    <w:uiPriority w:val="9"/>
+    <w:semiHidden/>
+    <w:rsid w:val="0038320E"/>
+    <w:rPr>
+      <w:b/>
+      <w:i/>
+      <w:smallCaps/>
+      <w:color w:val="622423" w:themeColor="accent2" w:themeShade="7F"/>
+    </w:rPr>
+  </w:style>
+  <w:style w:type="paragraph" w:styleId="Lgende">
+    <w:name w:val="caption"/>
+    <w:basedOn w:val="Normal"/>
+    <w:next w:val="Normal"/>
+    <w:uiPriority w:val="35"/>
+    <w:semiHidden/>
+    <w:unhideWhenUsed/>
+    <w:qFormat/>
+    <w:rsid w:val="0038320E"/>
+    <w:rPr>
+      <w:b/>
+      <w:bCs/>
+      <w:caps/>
+      <w:sz w:val="16"/>
+      <w:szCs w:val="18"/>
+    </w:rPr>
+  </w:style>
+  <w:style w:type="paragraph" w:styleId="Titre">
+    <w:name w:val="Title"/>
+    <w:basedOn w:val="Normal"/>
+    <w:next w:val="Normal"/>
+    <w:link w:val="TitreCar"/>
+    <w:uiPriority w:val="10"/>
+    <w:qFormat/>
+    <w:rsid w:val="0038320E"/>
+    <w:pPr>
+      <w:pBdr>
+        <w:top w:val="single" w:sz="12" w:space="1" w:color="C0504D" w:themeColor="accent2"/>
+      </w:pBdr>
+      <w:jc w:val="right"/>
+    </w:pPr>
+    <w:rPr>
+      <w:smallCaps/>
+      <w:sz w:val="48"/>
+      <w:szCs w:val="48"/>
+    </w:rPr>
+  </w:style>
+  <w:style w:type="character" w:customStyle="1" w:styleId="TitreCar">
+    <w:name w:val="Titre Car"/>
+    <w:basedOn w:val="Policepardfaut"/>
+    <w:link w:val="Titre"/>
+    <w:uiPriority w:val="10"/>
+    <w:rsid w:val="0038320E"/>
+    <w:rPr>
+      <w:smallCaps/>
+      <w:sz w:val="48"/>
+      <w:szCs w:val="48"/>
+    </w:rPr>
+  </w:style>
+  <w:style w:type="paragraph" w:styleId="Sous-titre">
+    <w:name w:val="Subtitle"/>
+    <w:basedOn w:val="Normal"/>
+    <w:next w:val="Normal"/>
+    <w:link w:val="Sous-titreCar"/>
+    <w:uiPriority w:val="11"/>
+    <w:qFormat/>
+    <w:rsid w:val="0038320E"/>
+    <w:pPr>
+      <w:spacing w:after="720"/>
+      <w:jc w:val="right"/>
+    </w:pPr>
+    <w:rPr>
+      <w:rFonts w:asciiTheme="majorHAnsi" w:eastAsiaTheme="majorEastAsia" w:hAnsiTheme="majorHAnsi" w:cstheme="majorBidi"/>
+      <w:szCs w:val="22"/>
+    </w:rPr>
+  </w:style>
+  <w:style w:type="character" w:customStyle="1" w:styleId="Sous-titreCar">
+    <w:name w:val="Sous-titre Car"/>
+    <w:basedOn w:val="Policepardfaut"/>
+    <w:link w:val="Sous-titre"/>
+    <w:uiPriority w:val="11"/>
+    <w:rsid w:val="0038320E"/>
+    <w:rPr>
+      <w:rFonts w:asciiTheme="majorHAnsi" w:eastAsiaTheme="majorEastAsia" w:hAnsiTheme="majorHAnsi" w:cstheme="majorBidi"/>
+      <w:szCs w:val="22"/>
+    </w:rPr>
+  </w:style>
+  <w:style w:type="character" w:styleId="Accentuation">
+    <w:name w:val="Emphasis"/>
+    <w:uiPriority w:val="20"/>
+    <w:qFormat/>
+    <w:rsid w:val="0038320E"/>
+    <w:rPr>
+      <w:b/>
+      <w:i/>
+      <w:spacing w:val="10"/>
+    </w:rPr>
+  </w:style>
+  <w:style w:type="paragraph" w:styleId="Sansinterligne">
+    <w:name w:val="No Spacing"/>
+    <w:basedOn w:val="Normal"/>
+    <w:link w:val="SansinterligneCar"/>
+    <w:uiPriority w:val="1"/>
+    <w:qFormat/>
+    <w:rsid w:val="0038320E"/>
+  </w:style>
+  <w:style w:type="paragraph" w:styleId="Citation">
+    <w:name w:val="Quote"/>
+    <w:basedOn w:val="Normal"/>
+    <w:next w:val="Normal"/>
+    <w:link w:val="CitationCar"/>
+    <w:uiPriority w:val="29"/>
+    <w:qFormat/>
+    <w:rsid w:val="0038320E"/>
+    <w:rPr>
+      <w:i/>
+    </w:rPr>
+  </w:style>
+  <w:style w:type="character" w:customStyle="1" w:styleId="CitationCar">
+    <w:name w:val="Citation Car"/>
+    <w:basedOn w:val="Policepardfaut"/>
+    <w:link w:val="Citation"/>
+    <w:uiPriority w:val="29"/>
+    <w:rsid w:val="0038320E"/>
+    <w:rPr>
+      <w:i/>
+    </w:rPr>
+  </w:style>
+  <w:style w:type="paragraph" w:styleId="Citationintense">
+    <w:name w:val="Intense Quote"/>
+    <w:basedOn w:val="Normal"/>
+    <w:next w:val="Normal"/>
+    <w:link w:val="CitationintenseCar"/>
+    <w:uiPriority w:val="30"/>
+    <w:qFormat/>
+    <w:rsid w:val="0038320E"/>
+    <w:pPr>
+      <w:pBdr>
+        <w:top w:val="single" w:sz="8" w:space="10" w:color="943634" w:themeColor="accent2" w:themeShade="BF"/>
+        <w:left w:val="single" w:sz="8" w:space="10" w:color="943634" w:themeColor="accent2" w:themeShade="BF"/>
+        <w:bottom w:val="single" w:sz="8" w:space="10" w:color="943634" w:themeColor="accent2" w:themeShade="BF"/>
+        <w:right w:val="single" w:sz="8" w:space="10" w:color="943634" w:themeColor="accent2" w:themeShade="BF"/>
+      </w:pBdr>
+      <w:shd w:val="clear" w:color="auto" w:fill="C0504D" w:themeFill="accent2"/>
+      <w:spacing w:before="140" w:after="140"/>
+      <w:ind w:left="1440" w:right="1440"/>
+    </w:pPr>
+    <w:rPr>
+      <w:b/>
+      <w:i/>
+      <w:color w:val="FFFFFF" w:themeColor="background1"/>
+    </w:rPr>
+  </w:style>
+  <w:style w:type="character" w:customStyle="1" w:styleId="CitationintenseCar">
+    <w:name w:val="Citation intense Car"/>
+    <w:basedOn w:val="Policepardfaut"/>
+    <w:link w:val="Citationintense"/>
+    <w:uiPriority w:val="30"/>
+    <w:rsid w:val="0038320E"/>
+    <w:rPr>
+      <w:b/>
+      <w:i/>
+      <w:color w:val="FFFFFF" w:themeColor="background1"/>
+      <w:shd w:val="clear" w:color="auto" w:fill="C0504D" w:themeFill="accent2"/>
+    </w:rPr>
+  </w:style>
+  <w:style w:type="character" w:styleId="Emphaseple">
+    <w:name w:val="Subtle Emphasis"/>
+    <w:uiPriority w:val="19"/>
+    <w:qFormat/>
+    <w:rsid w:val="0038320E"/>
+    <w:rPr>
+      <w:i/>
+    </w:rPr>
+  </w:style>
+  <w:style w:type="character" w:styleId="Emphaseintense">
+    <w:name w:val="Intense Emphasis"/>
+    <w:uiPriority w:val="21"/>
+    <w:qFormat/>
+    <w:rsid w:val="0038320E"/>
+    <w:rPr>
+      <w:b/>
+      <w:i/>
+      <w:color w:val="C0504D" w:themeColor="accent2"/>
+      <w:spacing w:val="10"/>
+    </w:rPr>
+  </w:style>
+  <w:style w:type="character" w:styleId="Rfrenceple">
+    <w:name w:val="Subtle Reference"/>
+    <w:uiPriority w:val="31"/>
+    <w:qFormat/>
+    <w:rsid w:val="0038320E"/>
+    <w:rPr>
+      <w:b/>
+    </w:rPr>
+  </w:style>
+  <w:style w:type="character" w:styleId="Rfrenceintense">
+    <w:name w:val="Intense Reference"/>
+    <w:uiPriority w:val="32"/>
+    <w:qFormat/>
+    <w:rsid w:val="0038320E"/>
+    <w:rPr>
+      <w:b/>
+      <w:bCs/>
+      <w:smallCaps/>
+      <w:spacing w:val="5"/>
+      <w:sz w:val="22"/>
+      <w:szCs w:val="22"/>
+      <w:u w:val="single"/>
+    </w:rPr>
+  </w:style>
+  <w:style w:type="character" w:styleId="Titredulivre">
+    <w:name w:val="Book Title"/>
+    <w:uiPriority w:val="33"/>
+    <w:qFormat/>
+    <w:rsid w:val="0038320E"/>
+    <w:rPr>
+      <w:rFonts w:asciiTheme="majorHAnsi" w:eastAsiaTheme="majorEastAsia" w:hAnsiTheme="majorHAnsi" w:cstheme="majorBidi"/>
+      <w:i/>
+      <w:iCs/>
+      <w:sz w:val="20"/>
+      <w:szCs w:val="20"/>
+    </w:rPr>
+  </w:style>
+  <w:style w:type="paragraph" w:styleId="En-ttedetabledesmatires">
+    <w:name w:val="TOC Heading"/>
+    <w:basedOn w:val="Titre1"/>
+    <w:next w:val="Normal"/>
+    <w:uiPriority w:val="39"/>
+    <w:semiHidden/>
+    <w:unhideWhenUsed/>
+    <w:qFormat/>
+    <w:rsid w:val="0038320E"/>
+    <w:pPr>
+      <w:outlineLvl w:val="9"/>
+    </w:pPr>
+  </w:style>
+  <w:style w:type="character" w:customStyle="1" w:styleId="SansinterligneCar">
+    <w:name w:val="Sans interligne Car"/>
+    <w:basedOn w:val="Policepardfaut"/>
+    <w:link w:val="Sansinterligne"/>
+    <w:uiPriority w:val="1"/>
+    <w:rsid w:val="0038320E"/>
+  </w:style>
+  <w:style w:type="character" w:styleId="Textedelespacerserv">
+    <w:name w:val="Placeholder Text"/>
+    <w:basedOn w:val="Policepardfaut"/>
+    <w:uiPriority w:val="99"/>
+    <w:semiHidden/>
+    <w:rsid w:val="00706702"/>
+    <w:rPr>
+      <w:color w:val="808080"/>
+    </w:rPr>
+  </w:style>
+  <w:style w:type="paragraph" w:styleId="NormalWeb">
+    <w:name w:val="Normal (Web)"/>
+    <w:basedOn w:val="Normal"/>
+    <w:uiPriority w:val="99"/>
+    <w:semiHidden/>
+    <w:unhideWhenUsed/>
+    <w:rsid w:val="00706702"/>
+    <w:pPr>
+      <w:spacing w:before="100" w:beforeAutospacing="1" w:after="100" w:afterAutospacing="1"/>
+      <w:jc w:val="left"/>
+    </w:pPr>
+    <w:rPr>
+      <w:rFonts w:ascii="Times New Roman" w:hAnsi="Times New Roman" w:cs="Times New Roman"/>
+      <w:sz w:val="24"/>
+      <w:szCs w:val="24"/>
+      <w:lang w:eastAsia="fr-FR" w:bidi="ar-SA"/>
+    </w:rPr>
+  </w:style>
+  <w:style w:type="character" w:styleId="Lienhypertexte">
+    <w:name w:val="Hyperlink"/>
+    <w:basedOn w:val="Policepardfaut"/>
+    <w:uiPriority w:val="99"/>
+    <w:semiHidden/>
+    <w:unhideWhenUsed/>
+    <w:rsid w:val="009F2304"/>
+    <w:rPr>
+      <w:color w:val="0000FF"/>
+      <w:u w:val="single"/>
+    </w:rPr>
+  </w:style>
+  <w:style w:type="paragraph" w:customStyle="1" w:styleId="textetsa">
+    <w:name w:val="texte tsa"/>
+    <w:basedOn w:val="Normal"/>
+    <w:rsid w:val="0099098B"/>
+    <w:pPr>
+      <w:autoSpaceDE w:val="0"/>
+      <w:autoSpaceDN w:val="0"/>
+      <w:spacing w:before="120"/>
+      <w:ind w:right="-284"/>
+    </w:pPr>
+    <w:rPr>
+      <w:rFonts w:ascii="Times New Roman" w:eastAsia="Times New Roman" w:hAnsi="Times New Roman" w:cs="Times New Roman"/>
+      <w:sz w:val="24"/>
+      <w:szCs w:val="24"/>
+      <w:lang w:eastAsia="fr-FR" w:bidi="ar-SA"/>
+    </w:rPr>
+  </w:style>
+  <w:style w:type="paragraph" w:customStyle="1" w:styleId="texte">
+    <w:name w:val="texte"/>
+    <w:basedOn w:val="Normal"/>
+    <w:rsid w:val="0099098B"/>
+    <w:pPr>
+      <w:autoSpaceDE w:val="0"/>
+      <w:autoSpaceDN w:val="0"/>
+      <w:spacing w:before="120"/>
+    </w:pPr>
+    <w:rPr>
+      <w:rFonts w:ascii="Times New Roman" w:eastAsia="Times New Roman" w:hAnsi="Times New Roman" w:cs="Times New Roman"/>
+      <w:sz w:val="24"/>
+      <w:szCs w:val="24"/>
+      <w:lang w:eastAsia="fr-FR" w:bidi="ar-SA"/>
+    </w:rPr>
+  </w:style>
+  <w:style w:type="table" w:styleId="Tramemoyenne1">
+    <w:name w:val="Medium Shading 1"/>
+    <w:basedOn w:val="TableauNormal"/>
+    <w:uiPriority w:val="63"/>
+    <w:rsid w:val="00A23E74"/>
+    <w:pPr>
+      <w:spacing w:after="0" w:line="240" w:lineRule="auto"/>
+    </w:pPr>
+    <w:tblPr>
+      <w:tblStyleRowBandSize w:val="1"/>
+      <w:tblStyleColBandSize w:val="1"/>
+      <w:tblBorders>
+        <w:top w:val="single" w:sz="8" w:space="0" w:color="404040" w:themeColor="text1" w:themeTint="BF"/>
+        <w:left w:val="single" w:sz="8" w:space="0" w:color="404040" w:themeColor="text1" w:themeTint="BF"/>
+        <w:bottom w:val="single" w:sz="8" w:space="0" w:color="404040" w:themeColor="text1" w:themeTint="BF"/>
+        <w:right w:val="single" w:sz="8" w:space="0" w:color="404040" w:themeColor="text1" w:themeTint="BF"/>
+        <w:insideH w:val="single" w:sz="8" w:space="0" w:color="404040" w:themeColor="text1" w:themeTint="BF"/>
+      </w:tblBorders>
+    </w:tblPr>
+    <w:tblStylePr w:type="firstRow">
+      <w:pPr>
+        <w:spacing w:before="0" w:after="0" w:line="240" w:lineRule="auto"/>
+      </w:pPr>
+      <w:rPr>
+        <w:b/>
+        <w:bCs/>
+        <w:color w:val="FFFFFF" w:themeColor="background1"/>
+      </w:rPr>
+      <w:tblPr/>
+      <w:tcPr>
+        <w:tcBorders>
+          <w:top w:val="single" w:sz="8" w:space="0" w:color="404040" w:themeColor="text1" w:themeTint="BF"/>
+          <w:left w:val="single" w:sz="8" w:space="0" w:color="404040" w:themeColor="text1" w:themeTint="BF"/>
+          <w:bottom w:val="single" w:sz="8" w:space="0" w:color="404040" w:themeColor="text1" w:themeTint="BF"/>
+          <w:right w:val="single" w:sz="8" w:space="0" w:color="404040" w:themeColor="text1" w:themeTint="BF"/>
+          <w:insideH w:val="nil"/>
+          <w:insideV w:val="nil"/>
+        </w:tcBorders>
+        <w:shd w:val="clear" w:color="auto" w:fill="000000" w:themeFill="text1"/>
+      </w:tcPr>
+    </w:tblStylePr>
+    <w:tblStylePr w:type="lastRow">
+      <w:pPr>
+        <w:spacing w:before="0" w:after="0" w:line="240" w:lineRule="auto"/>
+      </w:pPr>
+      <w:rPr>
+        <w:b/>
+        <w:bCs/>
+      </w:rPr>
+      <w:tblPr/>
+      <w:tcPr>
+        <w:tcBorders>
+          <w:top w:val="double" w:sz="6" w:space="0" w:color="404040" w:themeColor="text1" w:themeTint="BF"/>
+          <w:left w:val="single" w:sz="8" w:space="0" w:color="404040" w:themeColor="text1" w:themeTint="BF"/>
+          <w:bottom w:val="single" w:sz="8" w:space="0" w:color="404040" w:themeColor="text1" w:themeTint="BF"/>
+          <w:right w:val="single" w:sz="8" w:space="0" w:color="404040" w:themeColor="text1" w:themeTint="BF"/>
+          <w:insideH w:val="nil"/>
+          <w:insideV w:val="nil"/>
+        </w:tcBorders>
+      </w:tcPr>
+    </w:tblStylePr>
+    <w:tblStylePr w:type="firstCol">
+      <w:rPr>
+        <w:b/>
+        <w:bCs/>
+      </w:rPr>
+    </w:tblStylePr>
+    <w:tblStylePr w:type="lastCol">
+      <w:rPr>
+        <w:b/>
+        <w:bCs/>
+      </w:rPr>
+    </w:tblStylePr>
+    <w:tblStylePr w:type="band1Vert">
+      <w:tblPr/>
+      <w:tcPr>
+        <w:shd w:val="clear" w:color="auto" w:fill="C0C0C0" w:themeFill="text1" w:themeFillTint="3F"/>
+      </w:tcPr>
+    </w:tblStylePr>
+    <w:tblStylePr w:type="band1Horz">
+      <w:tblPr/>
+      <w:tcPr>
+        <w:tcBorders>
+          <w:insideH w:val="nil"/>
+          <w:insideV w:val="nil"/>
+        </w:tcBorders>
+        <w:shd w:val="clear" w:color="auto" w:fill="C0C0C0" w:themeFill="text1" w:themeFillTint="3F"/>
+      </w:tcPr>
+    </w:tblStylePr>
+    <w:tblStylePr w:type="band2Horz">
+      <w:tblPr/>
+      <w:tcPr>
+        <w:tcBorders>
+          <w:insideH w:val="nil"/>
+          <w:insideV w:val="nil"/>
+        </w:tcBorders>
+      </w:tcPr>
+    </w:tblStylePr>
+  </w:style>
+  <w:style w:type="table" w:styleId="Listeclaire-Accent1">
+    <w:name w:val="Light List Accent 1"/>
+    <w:basedOn w:val="TableauNormal"/>
+    <w:uiPriority w:val="61"/>
+    <w:rsid w:val="00CC7149"/>
+    <w:pPr>
+      <w:spacing w:after="0" w:line="240" w:lineRule="auto"/>
+    </w:pPr>
+    <w:tblPr>
+      <w:tblStyleRowBandSize w:val="1"/>
+      <w:tblStyleColBandSize w:val="1"/>
+      <w:tblBorders>
+        <w:top w:val="single" w:sz="8" w:space="0" w:color="4F81BD" w:themeColor="accent1"/>
+        <w:left w:val="single" w:sz="8" w:space="0" w:color="4F81BD" w:themeColor="accent1"/>
+        <w:bottom w:val="single" w:sz="8" w:space="0" w:color="4F81BD" w:themeColor="accent1"/>
+        <w:right w:val="single" w:sz="8" w:space="0" w:color="4F81BD" w:themeColor="accent1"/>
+      </w:tblBorders>
+    </w:tblPr>
+    <w:tblStylePr w:type="firstRow">
+      <w:pPr>
+        <w:spacing w:before="0" w:after="0" w:line="240" w:lineRule="auto"/>
+      </w:pPr>
+      <w:rPr>
+        <w:b/>
+        <w:bCs/>
+        <w:color w:val="FFFFFF" w:themeColor="background1"/>
+      </w:rPr>
+      <w:tblPr/>
+      <w:tcPr>
+        <w:shd w:val="clear" w:color="auto" w:fill="4F81BD" w:themeFill="accent1"/>
+      </w:tcPr>
+    </w:tblStylePr>
+    <w:tblStylePr w:type="lastRow">
+      <w:pPr>
+        <w:spacing w:before="0" w:after="0" w:line="240" w:lineRule="auto"/>
+      </w:pPr>
+      <w:rPr>
+        <w:b/>
+        <w:bCs/>
+      </w:rPr>
+      <w:tblPr/>
+      <w:tcPr>
+        <w:tcBorders>
+          <w:top w:val="double" w:sz="6" w:space="0" w:color="4F81BD" w:themeColor="accent1"/>
+          <w:left w:val="single" w:sz="8" w:space="0" w:color="4F81BD" w:themeColor="accent1"/>
+          <w:bottom w:val="single" w:sz="8" w:space="0" w:color="4F81BD" w:themeColor="accent1"/>
+          <w:right w:val="single" w:sz="8" w:space="0" w:color="4F81BD" w:themeColor="accent1"/>
+        </w:tcBorders>
+      </w:tcPr>
+    </w:tblStylePr>
+    <w:tblStylePr w:type="firstCol">
+      <w:rPr>
+        <w:b/>
+        <w:bCs/>
+      </w:rPr>
+    </w:tblStylePr>
+    <w:tblStylePr w:type="lastCol">
+      <w:rPr>
+        <w:b/>
+        <w:bCs/>
+      </w:rPr>
+    </w:tblStylePr>
+    <w:tblStylePr w:type="band1Vert">
+      <w:tblPr/>
+      <w:tcPr>
+        <w:tcBorders>
+          <w:top w:val="single" w:sz="8" w:space="0" w:color="4F81BD" w:themeColor="accent1"/>
+          <w:left w:val="single" w:sz="8" w:space="0" w:color="4F81BD" w:themeColor="accent1"/>
+          <w:bottom w:val="single" w:sz="8" w:space="0" w:color="4F81BD" w:themeColor="accent1"/>
+          <w:right w:val="single" w:sz="8" w:space="0" w:color="4F81BD" w:themeColor="accent1"/>
+        </w:tcBorders>
+      </w:tcPr>
+    </w:tblStylePr>
+    <w:tblStylePr w:type="band1Horz">
+      <w:tblPr/>
+      <w:tcPr>
+        <w:tcBorders>
+          <w:top w:val="single" w:sz="8" w:space="0" w:color="4F81BD" w:themeColor="accent1"/>
+          <w:left w:val="single" w:sz="8" w:space="0" w:color="4F81BD" w:themeColor="accent1"/>
+          <w:bottom w:val="single" w:sz="8" w:space="0" w:color="4F81BD" w:themeColor="accent1"/>
+          <w:right w:val="single" w:sz="8" w:space="0" w:color="4F81BD" w:themeColor="accent1"/>
+        </w:tcBorders>
+      </w:tcPr>
+    </w:tblStylePr>
+  </w:style>
+  <w:style w:type="paragraph" w:styleId="Retraitnormal">
+    <w:name w:val="Normal Indent"/>
+    <w:basedOn w:val="Normal"/>
+    <w:rsid w:val="005D2CD3"/>
+    <w:pPr>
+      <w:ind w:left="708"/>
+      <w:jc w:val="left"/>
+    </w:pPr>
+    <w:rPr>
+      <w:rFonts w:ascii="Comic Sans MS" w:eastAsia="Times New Roman" w:hAnsi="Comic Sans MS" w:cs="Times New Roman"/>
+      <w:sz w:val="24"/>
+      <w:szCs w:val="18"/>
+      <w:lang w:eastAsia="fr-FR" w:bidi="ar-SA"/>
+    </w:rPr>
+  </w:style>
+  <w:style w:type="paragraph" w:customStyle="1" w:styleId="titre8">
+    <w:name w:val="titre 8"/>
+    <w:basedOn w:val="Paragraphedeliste"/>
+    <w:link w:val="titre8Car0"/>
+    <w:qFormat/>
+    <w:rsid w:val="00304E9D"/>
+    <w:pPr>
+      <w:numPr>
+        <w:numId w:val="6"/>
+      </w:numPr>
+      <w:spacing w:before="60"/>
+    </w:pPr>
+    <w:rPr>
+      <w:rFonts w:cstheme="minorHAnsi"/>
+      <w:b/>
+    </w:rPr>
+  </w:style>
+  <w:style w:type="character" w:customStyle="1" w:styleId="titre8Car0">
+    <w:name w:val="titre 8 Car"/>
+    <w:basedOn w:val="Titre4Car"/>
+    <w:link w:val="titre8"/>
+    <w:rsid w:val="00304E9D"/>
+    <w:rPr>
+      <w:rFonts w:cstheme="minorHAnsi"/>
+      <w:b/>
+      <w:i/>
+      <w:smallCaps/>
+      <w:spacing w:val="10"/>
+      <w:sz w:val="22"/>
+      <w:szCs w:val="22"/>
+      <w:lang w:val="fr-FR"/>
+    </w:rPr>
+  </w:style>
+  <w:style w:type="table" w:styleId="Trameclaire-Accent1">
+    <w:name w:val="Light Shading Accent 1"/>
+    <w:basedOn w:val="TableauNormal"/>
+    <w:uiPriority w:val="60"/>
+    <w:rsid w:val="00E90645"/>
+    <w:pPr>
+      <w:spacing w:after="0" w:line="240" w:lineRule="auto"/>
+    </w:pPr>
+    <w:rPr>
+      <w:color w:val="365F91" w:themeColor="accent1" w:themeShade="BF"/>
+    </w:rPr>
+    <w:tblPr>
+      <w:tblStyleRowBandSize w:val="1"/>
+      <w:tblStyleColBandSize w:val="1"/>
+      <w:tblBorders>
+        <w:top w:val="single" w:sz="8" w:space="0" w:color="4F81BD" w:themeColor="accent1"/>
+        <w:bottom w:val="single" w:sz="8" w:space="0" w:color="4F81BD" w:themeColor="accent1"/>
+      </w:tblBorders>
+    </w:tblPr>
+    <w:tblStylePr w:type="firstRow">
+      <w:pPr>
+        <w:spacing w:before="0" w:after="0" w:line="240" w:lineRule="auto"/>
+      </w:pPr>
+      <w:rPr>
+        <w:b/>
+        <w:bCs/>
+      </w:rPr>
+      <w:tblPr/>
+      <w:tcPr>
+        <w:tcBorders>
+          <w:top w:val="single" w:sz="8" w:space="0" w:color="4F81BD" w:themeColor="accent1"/>
+          <w:left w:val="nil"/>
+          <w:bottom w:val="single" w:sz="8" w:space="0" w:color="4F81BD" w:themeColor="accent1"/>
+          <w:right w:val="nil"/>
+          <w:insideH w:val="nil"/>
+          <w:insideV w:val="nil"/>
+        </w:tcBorders>
+      </w:tcPr>
+    </w:tblStylePr>
+    <w:tblStylePr w:type="lastRow">
+      <w:pPr>
+        <w:spacing w:before="0" w:after="0" w:line="240" w:lineRule="auto"/>
+      </w:pPr>
+      <w:rPr>
+        <w:b/>
+        <w:bCs/>
+      </w:rPr>
+      <w:tblPr/>
+      <w:tcPr>
+        <w:tcBorders>
+          <w:top w:val="single" w:sz="8" w:space="0" w:color="4F81BD" w:themeColor="accent1"/>
+          <w:left w:val="nil"/>
+          <w:bottom w:val="single" w:sz="8" w:space="0" w:color="4F81BD" w:themeColor="accent1"/>
+          <w:right w:val="nil"/>
+          <w:insideH w:val="nil"/>
+          <w:insideV w:val="nil"/>
+        </w:tcBorders>
+      </w:tcPr>
+    </w:tblStylePr>
+    <w:tblStylePr w:type="firstCol">
+      <w:rPr>
+        <w:b/>
+        <w:bCs/>
+      </w:rPr>
+    </w:tblStylePr>
+    <w:tblStylePr w:type="lastCol">
+      <w:rPr>
+        <w:b/>
+        <w:bCs/>
+      </w:rPr>
+    </w:tblStylePr>
+    <w:tblStylePr w:type="band1Vert">
+      <w:tblPr/>
+      <w:tcPr>
+        <w:tcBorders>
+          <w:left w:val="nil"/>
+          <w:right w:val="nil"/>
+          <w:insideH w:val="nil"/>
+          <w:insideV w:val="nil"/>
+        </w:tcBorders>
+        <w:shd w:val="clear" w:color="auto" w:fill="D3DFEE" w:themeFill="accent1" w:themeFillTint="3F"/>
+      </w:tcPr>
+    </w:tblStylePr>
+    <w:tblStylePr w:type="band1Horz">
+      <w:tblPr/>
+      <w:tcPr>
+        <w:tcBorders>
+          <w:left w:val="nil"/>
+          <w:right w:val="nil"/>
+          <w:insideH w:val="nil"/>
+          <w:insideV w:val="nil"/>
+        </w:tcBorders>
+        <w:shd w:val="clear" w:color="auto" w:fill="D3DFEE" w:themeFill="accent1" w:themeFillTint="3F"/>
+      </w:tcPr>
+    </w:tblStylePr>
+  </w:style>
+</w:styles>
+</file>
+
 <file path=word/theme/theme1.xml><?xml version="1.0" encoding="utf-8"?>
 <a:theme xmlns:a="http://schemas.openxmlformats.org/drawingml/2006/main" name="Thème Office">
   <a:themeElements>
@@ -13887,7 +13684,7 @@
 </file>
 
 <file path=customXml/itemProps1.xml><?xml version="1.0" encoding="utf-8"?>
-<ds:datastoreItem xmlns:ds="http://schemas.openxmlformats.org/officeDocument/2006/customXml" ds:itemID="{D589A5D1-35F8-49D0-9E9B-2E468D1B2F59}">
+<ds:datastoreItem xmlns:ds="http://schemas.openxmlformats.org/officeDocument/2006/customXml" ds:itemID="{B0483484-B1B8-4B8F-8A72-3ECF1BDD9B0C}">
   <ds:schemaRefs>
     <ds:schemaRef ds:uri="http://schemas.openxmlformats.org/officeDocument/2006/bibliography"/>
   </ds:schemaRefs>

</xml_diff>